<commit_message>
KortingsFactory, KortingEnum, KortingsStrategy, decorator toegepast. Kortingen toegevoegd aan settings tab en properties. Zie comments in files voor extra info/vragen
</commit_message>
<xml_diff>
--- a/28_Swennen_Vandenberghen_Verheyden_Verslag_OOO2019.docx
+++ b/28_Swennen_Vandenberghen_Verheyden_Verslag_OOO2019.docx
@@ -1604,8 +1604,6 @@
                 <w:lang w:val="nl-NL"/>
               </w:rPr>
             </w:pPr>
-            <w:bookmarkStart w:id="2" w:name="_GoBack"/>
-            <w:bookmarkEnd w:id="2"/>
           </w:p>
         </w:tc>
         <w:tc>
@@ -2310,7 +2308,7 @@
           <w:lang w:val="nl-NL"/>
         </w:rPr>
       </w:pPr>
-      <w:bookmarkStart w:id="3" w:name="_Toc499494739"/>
+      <w:bookmarkStart w:id="2" w:name="_Toc499494739"/>
     </w:p>
     <w:p>
       <w:pPr>
@@ -2350,7 +2348,7 @@
         </w:rPr>
         <w:t>patterns</w:t>
       </w:r>
-      <w:bookmarkEnd w:id="3"/>
+      <w:bookmarkEnd w:id="2"/>
       <w:proofErr w:type="spellEnd"/>
     </w:p>
     <w:p>
@@ -2404,9 +2402,9 @@
         <w:tblLook w:val="04A0" w:firstRow="1" w:lastRow="0" w:firstColumn="1" w:lastColumn="0" w:noHBand="0" w:noVBand="1"/>
       </w:tblPr>
       <w:tblGrid>
-        <w:gridCol w:w="1027"/>
-        <w:gridCol w:w="1850"/>
-        <w:gridCol w:w="6411"/>
+        <w:gridCol w:w="1086"/>
+        <w:gridCol w:w="1968"/>
+        <w:gridCol w:w="6234"/>
       </w:tblGrid>
       <w:tr>
         <w:tc>
@@ -2671,7 +2669,7 @@
               </w:rPr>
               <w:drawing>
                 <wp:inline distT="0" distB="0" distL="0" distR="0" wp14:anchorId="1D588FF8" wp14:editId="00FB24C7">
-                  <wp:extent cx="3994150" cy="2025650"/>
+                  <wp:extent cx="3867150" cy="2025650"/>
                   <wp:effectExtent l="0" t="0" r="0" b="0"/>
                   <wp:docPr id="8" name="Afbeelding 8"/>
                   <wp:cNvGraphicFramePr>
@@ -2693,7 +2691,7 @@
                         <pic:spPr>
                           <a:xfrm>
                             <a:off x="0" y="0"/>
-                            <a:ext cx="3994357" cy="2025755"/>
+                            <a:ext cx="3867352" cy="2025756"/>
                           </a:xfrm>
                           <a:prstGeom prst="rect">
                             <a:avLst/>
@@ -2854,8 +2852,8 @@
               </w:rPr>
               <w:drawing>
                 <wp:inline distT="0" distB="0" distL="0" distR="0" wp14:anchorId="7B5E5BA4" wp14:editId="4376B85E">
-                  <wp:extent cx="3613336" cy="3670489"/>
-                  <wp:effectExtent l="0" t="0" r="6350" b="6350"/>
+                  <wp:extent cx="3848100" cy="3670300"/>
+                  <wp:effectExtent l="0" t="0" r="0" b="0"/>
                   <wp:docPr id="1" name="Afbeelding 1"/>
                   <wp:cNvGraphicFramePr>
                     <a:graphicFrameLocks xmlns:a="http://schemas.openxmlformats.org/drawingml/2006/main" noChangeAspect="1"/>
@@ -2876,7 +2874,7 @@
                         <pic:spPr>
                           <a:xfrm>
                             <a:off x="0" y="0"/>
-                            <a:ext cx="3613336" cy="3670489"/>
+                            <a:ext cx="3848298" cy="3670489"/>
                           </a:xfrm>
                           <a:prstGeom prst="rect">
                             <a:avLst/>
@@ -3052,7 +3050,7 @@
               </w:rPr>
               <w:drawing>
                 <wp:inline distT="0" distB="0" distL="0" distR="0" wp14:anchorId="40943862" wp14:editId="1143EB1C">
-                  <wp:extent cx="3981450" cy="1346200"/>
+                  <wp:extent cx="3879850" cy="1346200"/>
                   <wp:effectExtent l="0" t="0" r="0" b="0"/>
                   <wp:docPr id="6" name="Afbeelding 6"/>
                   <wp:cNvGraphicFramePr>
@@ -3074,7 +3072,7 @@
                         <pic:spPr>
                           <a:xfrm>
                             <a:off x="0" y="0"/>
-                            <a:ext cx="3981657" cy="1346270"/>
+                            <a:ext cx="3880052" cy="1346270"/>
                           </a:xfrm>
                           <a:prstGeom prst="rect">
                             <a:avLst/>
@@ -3346,7 +3344,7 @@
               </w:rPr>
               <w:drawing>
                 <wp:inline distT="0" distB="0" distL="0" distR="0" wp14:anchorId="1B8546AD" wp14:editId="20761C3F">
-                  <wp:extent cx="3981450" cy="1346200"/>
+                  <wp:extent cx="3867150" cy="1346200"/>
                   <wp:effectExtent l="0" t="0" r="0" b="0"/>
                   <wp:docPr id="2" name="Afbeelding 2"/>
                   <wp:cNvGraphicFramePr>
@@ -3368,7 +3366,7 @@
                         <pic:spPr>
                           <a:xfrm>
                             <a:off x="0" y="0"/>
-                            <a:ext cx="3981657" cy="1346270"/>
+                            <a:ext cx="3867351" cy="1346270"/>
                           </a:xfrm>
                           <a:prstGeom prst="rect">
                             <a:avLst/>
@@ -3601,8 +3599,8 @@
               </w:rPr>
               <w:drawing>
                 <wp:inline distT="0" distB="0" distL="0" distR="0" wp14:anchorId="10CBE9AD" wp14:editId="3AEF6F82">
-                  <wp:extent cx="4381725" cy="4356324"/>
-                  <wp:effectExtent l="0" t="0" r="0" b="6350"/>
+                  <wp:extent cx="3968750" cy="4356100"/>
+                  <wp:effectExtent l="0" t="0" r="0" b="0"/>
                   <wp:docPr id="3" name="Afbeelding 3"/>
                   <wp:cNvGraphicFramePr>
                     <a:graphicFrameLocks xmlns:a="http://schemas.openxmlformats.org/drawingml/2006/main" noChangeAspect="1"/>
@@ -3623,7 +3621,7 @@
                         <pic:spPr>
                           <a:xfrm>
                             <a:off x="0" y="0"/>
-                            <a:ext cx="4381725" cy="4356324"/>
+                            <a:ext cx="3968956" cy="4356326"/>
                           </a:xfrm>
                           <a:prstGeom prst="rect">
                             <a:avLst/>
@@ -3944,7 +3942,7 @@
           <w:lang w:val="nl-NL"/>
         </w:rPr>
       </w:pPr>
-      <w:bookmarkStart w:id="4" w:name="_Toc499494740"/>
+      <w:bookmarkStart w:id="3" w:name="_Toc499494740"/>
       <w:r>
         <w:rPr>
           <w:lang w:val="nl-NL"/>
@@ -3952,7 +3950,7 @@
         <w:lastRenderedPageBreak/>
         <w:t>Speciale topics</w:t>
       </w:r>
-      <w:bookmarkEnd w:id="4"/>
+      <w:bookmarkEnd w:id="3"/>
     </w:p>
     <w:p>
       <w:pPr>
@@ -4049,9 +4047,9 @@
         <w:tblLook w:val="04A0" w:firstRow="1" w:lastRow="0" w:firstColumn="1" w:lastColumn="0" w:noHBand="0" w:noVBand="1"/>
       </w:tblPr>
       <w:tblGrid>
-        <w:gridCol w:w="1673"/>
+        <w:gridCol w:w="1597"/>
         <w:gridCol w:w="2036"/>
-        <w:gridCol w:w="5579"/>
+        <w:gridCol w:w="5655"/>
       </w:tblGrid>
       <w:tr>
         <w:tc>
@@ -4248,6 +4246,40 @@
                 <w:lang w:val="nl-NL"/>
               </w:rPr>
             </w:pPr>
+            <w:r>
+              <w:rPr>
+                <w:lang w:val="nl-NL"/>
+              </w:rPr>
+              <w:t xml:space="preserve">Ja, </w:t>
+            </w:r>
+            <w:proofErr w:type="spellStart"/>
+            <w:r>
+              <w:rPr>
+                <w:lang w:val="nl-NL"/>
+              </w:rPr>
+              <w:t>enums</w:t>
+            </w:r>
+            <w:proofErr w:type="spellEnd"/>
+            <w:r>
+              <w:rPr>
+                <w:lang w:val="nl-NL"/>
+              </w:rPr>
+              <w:t xml:space="preserve"> aangemaakt met verschillende soorten save </w:t>
+            </w:r>
+            <w:proofErr w:type="spellStart"/>
+            <w:r>
+              <w:rPr>
+                <w:lang w:val="nl-NL"/>
+              </w:rPr>
+              <w:t>strategies</w:t>
+            </w:r>
+            <w:proofErr w:type="spellEnd"/>
+            <w:r>
+              <w:rPr>
+                <w:lang w:val="nl-NL"/>
+              </w:rPr>
+              <w:t>, story 2</w:t>
+            </w:r>
           </w:p>
         </w:tc>
         <w:tc>
@@ -4260,6 +4292,46 @@
                 <w:lang w:val="nl-NL"/>
               </w:rPr>
             </w:pPr>
+            <w:r>
+              <w:rPr>
+                <w:lang w:val="nl-NL"/>
+              </w:rPr>
+              <w:drawing>
+                <wp:inline distT="0" distB="0" distL="0" distR="0" wp14:anchorId="236248FD" wp14:editId="1363877F">
+                  <wp:extent cx="2724290" cy="2463927"/>
+                  <wp:effectExtent l="0" t="0" r="0" b="0"/>
+                  <wp:docPr id="9" name="Afbeelding 9"/>
+                  <wp:cNvGraphicFramePr>
+                    <a:graphicFrameLocks xmlns:a="http://schemas.openxmlformats.org/drawingml/2006/main" noChangeAspect="1"/>
+                  </wp:cNvGraphicFramePr>
+                  <a:graphic xmlns:a="http://schemas.openxmlformats.org/drawingml/2006/main">
+                    <a:graphicData uri="http://schemas.openxmlformats.org/drawingml/2006/picture">
+                      <pic:pic xmlns:pic="http://schemas.openxmlformats.org/drawingml/2006/picture">
+                        <pic:nvPicPr>
+                          <pic:cNvPr id="1" name=""/>
+                          <pic:cNvPicPr/>
+                        </pic:nvPicPr>
+                        <pic:blipFill>
+                          <a:blip r:embed="rId15"/>
+                          <a:stretch>
+                            <a:fillRect/>
+                          </a:stretch>
+                        </pic:blipFill>
+                        <pic:spPr>
+                          <a:xfrm>
+                            <a:off x="0" y="0"/>
+                            <a:ext cx="2724290" cy="2463927"/>
+                          </a:xfrm>
+                          <a:prstGeom prst="rect">
+                            <a:avLst/>
+                          </a:prstGeom>
+                        </pic:spPr>
+                      </pic:pic>
+                    </a:graphicData>
+                  </a:graphic>
+                </wp:inline>
+              </w:drawing>
+            </w:r>
           </w:p>
         </w:tc>
       </w:tr>
@@ -4424,6 +4496,68 @@
                 <w:lang w:val="nl-NL"/>
               </w:rPr>
             </w:pPr>
+            <w:r>
+              <w:rPr>
+                <w:lang w:val="nl-NL"/>
+              </w:rPr>
+              <w:t xml:space="preserve">Ja, in de </w:t>
+            </w:r>
+            <w:proofErr w:type="spellStart"/>
+            <w:r>
+              <w:rPr>
+                <w:lang w:val="nl-NL"/>
+              </w:rPr>
+              <w:t>factories</w:t>
+            </w:r>
+            <w:proofErr w:type="spellEnd"/>
+            <w:r>
+              <w:rPr>
+                <w:lang w:val="nl-NL"/>
+              </w:rPr>
+              <w:t xml:space="preserve"> maken we gebruik van </w:t>
+            </w:r>
+            <w:proofErr w:type="spellStart"/>
+            <w:r>
+              <w:rPr>
+                <w:lang w:val="nl-NL"/>
+              </w:rPr>
+              <w:t>reflection</w:t>
+            </w:r>
+            <w:proofErr w:type="spellEnd"/>
+            <w:r>
+              <w:rPr>
+                <w:lang w:val="nl-NL"/>
+              </w:rPr>
+              <w:t xml:space="preserve"> (en </w:t>
+            </w:r>
+            <w:proofErr w:type="spellStart"/>
+            <w:r>
+              <w:rPr>
+                <w:lang w:val="nl-NL"/>
+              </w:rPr>
+              <w:t>enum</w:t>
+            </w:r>
+            <w:proofErr w:type="spellEnd"/>
+            <w:r>
+              <w:rPr>
+                <w:lang w:val="nl-NL"/>
+              </w:rPr>
+              <w:t xml:space="preserve">) om de juist </w:t>
+            </w:r>
+            <w:proofErr w:type="spellStart"/>
+            <w:r>
+              <w:rPr>
+                <w:lang w:val="nl-NL"/>
+              </w:rPr>
+              <w:t>strategies</w:t>
+            </w:r>
+            <w:proofErr w:type="spellEnd"/>
+            <w:r>
+              <w:rPr>
+                <w:lang w:val="nl-NL"/>
+              </w:rPr>
+              <w:t xml:space="preserve"> aan te maken.</w:t>
+            </w:r>
           </w:p>
         </w:tc>
         <w:tc>
@@ -4436,6 +4570,70 @@
                 <w:lang w:val="nl-NL"/>
               </w:rPr>
             </w:pPr>
+            <w:r>
+              <w:rPr>
+                <w:lang w:val="nl-NL"/>
+              </w:rPr>
+              <w:t xml:space="preserve">Via </w:t>
+            </w:r>
+            <w:proofErr w:type="spellStart"/>
+            <w:r>
+              <w:rPr>
+                <w:lang w:val="nl-NL"/>
+              </w:rPr>
+              <w:t>Class.forName</w:t>
+            </w:r>
+            <w:proofErr w:type="spellEnd"/>
+            <w:r>
+              <w:rPr>
+                <w:lang w:val="nl-NL"/>
+              </w:rPr>
+              <w:t>(</w:t>
+            </w:r>
+            <w:proofErr w:type="spellStart"/>
+            <w:r>
+              <w:rPr>
+                <w:lang w:val="nl-NL"/>
+              </w:rPr>
+              <w:t>klasseNaam</w:t>
+            </w:r>
+            <w:proofErr w:type="spellEnd"/>
+            <w:r>
+              <w:rPr>
+                <w:lang w:val="nl-NL"/>
+              </w:rPr>
+              <w:t xml:space="preserve">) maken we met </w:t>
+            </w:r>
+            <w:proofErr w:type="spellStart"/>
+            <w:r>
+              <w:rPr>
+                <w:lang w:val="nl-NL"/>
+              </w:rPr>
+              <w:t>reflection</w:t>
+            </w:r>
+            <w:proofErr w:type="spellEnd"/>
+            <w:r>
+              <w:rPr>
+                <w:lang w:val="nl-NL"/>
+              </w:rPr>
+              <w:t xml:space="preserve"> de juiste </w:t>
+            </w:r>
+            <w:proofErr w:type="spellStart"/>
+            <w:r>
+              <w:rPr>
+                <w:lang w:val="nl-NL"/>
+              </w:rPr>
+              <w:t>strategy</w:t>
+            </w:r>
+            <w:proofErr w:type="spellEnd"/>
+            <w:r>
+              <w:rPr>
+                <w:lang w:val="nl-NL"/>
+              </w:rPr>
+              <w:t xml:space="preserve"> aan</w:t>
+            </w:r>
+            <w:bookmarkStart w:id="4" w:name="_GoBack"/>
+            <w:bookmarkEnd w:id="4"/>
           </w:p>
         </w:tc>
       </w:tr>
@@ -5218,7 +5416,7 @@
       </w:r>
     </w:p>
     <w:sectPr>
-      <w:headerReference w:type="default" r:id="rId15"/>
+      <w:headerReference w:type="default" r:id="rId16"/>
       <w:pgSz w:w="11906" w:h="16838"/>
       <w:pgMar w:top="1417" w:right="1417" w:bottom="1417" w:left="1417" w:header="708" w:footer="708" w:gutter="0"/>
       <w:cols w:space="708"/>
@@ -6561,7 +6759,7 @@
 </file>
 
 <file path=customXml/itemProps1.xml><?xml version="1.0" encoding="utf-8"?>
-<ds:datastoreItem xmlns:ds="http://schemas.openxmlformats.org/officeDocument/2006/customXml" ds:itemID="{D7573842-6AF3-45A0-8A91-4EE177EC4DDA}">
+<ds:datastoreItem xmlns:ds="http://schemas.openxmlformats.org/officeDocument/2006/customXml" ds:itemID="{F4D7AEC8-B0E6-48E1-AA4C-8F987021D0D9}">
   <ds:schemaRefs>
     <ds:schemaRef ds:uri="http://schemas.openxmlformats.org/officeDocument/2006/bibliography"/>
   </ds:schemaRefs>

</xml_diff>

<commit_message>
story 8 af en 9 70%
</commit_message>
<xml_diff>
--- a/28_Swennen_Vandenberghen_Verheyden_Verslag_OOO2019.docx
+++ b/28_Swennen_Vandenberghen_Verheyden_Verslag_OOO2019.docx
@@ -1,6 +1,6 @@
 
 <file path=word/document.xml><?xml version="1.0" encoding="utf-8"?>
-<w:document xmlns:wpc="http://schemas.microsoft.com/office/word/2010/wordprocessingCanvas" xmlns:cx="http://schemas.microsoft.com/office/drawing/2014/chartex" xmlns:cx1="http://schemas.microsoft.com/office/drawing/2015/9/8/chartex" xmlns:cx2="http://schemas.microsoft.com/office/drawing/2015/10/21/chartex" xmlns:cx3="http://schemas.microsoft.com/office/drawing/2016/5/9/chartex" xmlns:cx4="http://schemas.microsoft.com/office/drawing/2016/5/10/chartex" xmlns:cx5="http://schemas.microsoft.com/office/drawing/2016/5/11/chartex" xmlns:cx6="http://schemas.microsoft.com/office/drawing/2016/5/12/chartex" xmlns:cx7="http://schemas.microsoft.com/office/drawing/2016/5/13/chartex" xmlns:cx8="http://schemas.microsoft.com/office/drawing/2016/5/14/chartex" xmlns:mc="http://schemas.openxmlformats.org/markup-compatibility/2006" xmlns:aink="http://schemas.microsoft.com/office/drawing/2016/ink" xmlns:am3d="http://schemas.microsoft.com/office/drawing/2017/model3d" xmlns:o="urn:schemas-microsoft-com:office:office" xmlns:r="http://schemas.openxmlformats.org/officeDocument/2006/relationships" xmlns:m="http://schemas.openxmlformats.org/officeDocument/2006/math" xmlns:v="urn:schemas-microsoft-com:vml" xmlns:wp14="http://schemas.microsoft.com/office/word/2010/wordprocessingDrawing" xmlns:wp="http://schemas.openxmlformats.org/drawingml/2006/wordprocessingDrawing" xmlns:w10="urn:schemas-microsoft-com:office:word" xmlns:w="http://schemas.openxmlformats.org/wordprocessingml/2006/main" xmlns:w14="http://schemas.microsoft.com/office/word/2010/wordml" xmlns:w15="http://schemas.microsoft.com/office/word/2012/wordml" xmlns:w16cid="http://schemas.microsoft.com/office/word/2016/wordml/cid" xmlns:w16se="http://schemas.microsoft.com/office/word/2015/wordml/symex" xmlns:wpg="http://schemas.microsoft.com/office/word/2010/wordprocessingGroup" xmlns:wpi="http://schemas.microsoft.com/office/word/2010/wordprocessingInk" xmlns:wne="http://schemas.microsoft.com/office/word/2006/wordml" xmlns:wps="http://schemas.microsoft.com/office/word/2010/wordprocessingShape" mc:Ignorable="w14 w15 w16se w16cid wp14">
+<w:document xmlns:wpc="http://schemas.microsoft.com/office/word/2010/wordprocessingCanvas" xmlns:cx="http://schemas.microsoft.com/office/drawing/2014/chartex" xmlns:mc="http://schemas.openxmlformats.org/markup-compatibility/2006" xmlns:o="urn:schemas-microsoft-com:office:office" xmlns:r="http://schemas.openxmlformats.org/officeDocument/2006/relationships" xmlns:m="http://schemas.openxmlformats.org/officeDocument/2006/math" xmlns:v="urn:schemas-microsoft-com:vml" xmlns:wp14="http://schemas.microsoft.com/office/word/2010/wordprocessingDrawing" xmlns:wp="http://schemas.openxmlformats.org/drawingml/2006/wordprocessingDrawing" xmlns:w10="urn:schemas-microsoft-com:office:word" xmlns:w="http://schemas.openxmlformats.org/wordprocessingml/2006/main" xmlns:w14="http://schemas.microsoft.com/office/word/2010/wordml" xmlns:w15="http://schemas.microsoft.com/office/word/2012/wordml" xmlns:w16se="http://schemas.microsoft.com/office/word/2015/wordml/symex" xmlns:wpg="http://schemas.microsoft.com/office/word/2010/wordprocessingGroup" xmlns:wpi="http://schemas.microsoft.com/office/word/2010/wordprocessingInk" xmlns:wne="http://schemas.microsoft.com/office/word/2006/wordml" xmlns:wps="http://schemas.microsoft.com/office/word/2010/wordprocessingShape" mc:Ignorable="w14 w15 w16se wp14">
   <w:body>
     <w:p>
       <w:pPr>
@@ -30,7 +30,7 @@
       <w:r>
         <w:rPr>
           <w:noProof/>
-          <w:lang w:val="nl-BE" w:eastAsia="nl-BE"/>
+          <w:lang w:val="en-US"/>
         </w:rPr>
         <w:drawing>
           <wp:inline distT="0" distB="0" distL="0" distR="0">
@@ -214,17 +214,8 @@
           <w:sz w:val="28"/>
           <w:lang w:val="nl-BE"/>
         </w:rPr>
-        <w:t xml:space="preserve">Wout </w:t>
-      </w:r>
-      <w:proofErr w:type="spellStart"/>
-      <w:r>
-        <w:rPr>
-          <w:sz w:val="28"/>
-          <w:lang w:val="nl-BE"/>
-        </w:rPr>
-        <w:t>Swennen</w:t>
-      </w:r>
-      <w:proofErr w:type="spellEnd"/>
+        <w:t>Wout Swennen</w:t>
+      </w:r>
       <w:r>
         <w:rPr>
           <w:sz w:val="28"/>
@@ -298,24 +289,23 @@
           <w:sz w:val="28"/>
           <w:lang w:val="nl-BE"/>
         </w:rPr>
-        <w:t xml:space="preserve">Jeroen </w:t>
-      </w:r>
-      <w:proofErr w:type="spellStart"/>
+        <w:t>Jeroen Verheyden</w:t>
+      </w:r>
       <w:r>
         <w:rPr>
           <w:sz w:val="28"/>
           <w:lang w:val="nl-BE"/>
         </w:rPr>
-        <w:t>Verheyden</w:t>
-      </w:r>
-      <w:proofErr w:type="spellEnd"/>
-      <w:r>
+        <w:t>]</w:t>
+      </w:r>
+    </w:p>
+    <w:p>
+      <w:pPr>
         <w:rPr>
           <w:sz w:val="28"/>
           <w:lang w:val="nl-BE"/>
         </w:rPr>
-        <w:t>]</w:t>
-      </w:r>
+      </w:pPr>
     </w:p>
     <w:p>
       <w:pPr>
@@ -324,76 +314,68 @@
           <w:lang w:val="nl-BE"/>
         </w:rPr>
       </w:pPr>
+      <w:r>
+        <w:rPr>
+          <w:sz w:val="28"/>
+          <w:lang w:val="nl-BE"/>
+        </w:rPr>
+        <w:tab/>
+      </w:r>
+      <w:r>
+        <w:rPr>
+          <w:sz w:val="28"/>
+          <w:lang w:val="nl-BE"/>
+        </w:rPr>
+        <w:tab/>
+      </w:r>
+      <w:r>
+        <w:rPr>
+          <w:sz w:val="28"/>
+          <w:lang w:val="nl-BE"/>
+        </w:rPr>
+        <w:tab/>
+      </w:r>
+      <w:r>
+        <w:rPr>
+          <w:sz w:val="28"/>
+          <w:lang w:val="nl-BE"/>
+        </w:rPr>
+        <w:tab/>
+        <w:t>[</w:t>
+      </w:r>
+      <w:r>
+        <w:rPr>
+          <w:sz w:val="28"/>
+          <w:lang w:val="nl-BE"/>
+        </w:rPr>
+        <w:t>2019</w:t>
+      </w:r>
+      <w:r>
+        <w:rPr>
+          <w:sz w:val="28"/>
+          <w:lang w:val="nl-BE"/>
+        </w:rPr>
+        <w:t xml:space="preserve">, </w:t>
+      </w:r>
+      <w:r>
+        <w:rPr>
+          <w:sz w:val="28"/>
+          <w:lang w:val="nl-BE"/>
+        </w:rPr>
+        <w:t>2TI SO5-6</w:t>
+      </w:r>
+      <w:r>
+        <w:rPr>
+          <w:sz w:val="28"/>
+          <w:lang w:val="nl-BE"/>
+        </w:rPr>
+        <w:t>]</w:t>
+      </w:r>
     </w:p>
     <w:p>
       <w:pPr>
         <w:rPr>
-          <w:sz w:val="28"/>
-          <w:lang w:val="nl-BE"/>
-        </w:rPr>
-      </w:pPr>
-      <w:r>
-        <w:rPr>
-          <w:sz w:val="28"/>
-          <w:lang w:val="nl-BE"/>
-        </w:rPr>
-        <w:tab/>
-      </w:r>
-      <w:r>
-        <w:rPr>
-          <w:sz w:val="28"/>
-          <w:lang w:val="nl-BE"/>
-        </w:rPr>
-        <w:tab/>
-      </w:r>
-      <w:r>
-        <w:rPr>
-          <w:sz w:val="28"/>
-          <w:lang w:val="nl-BE"/>
-        </w:rPr>
-        <w:tab/>
-      </w:r>
-      <w:r>
-        <w:rPr>
-          <w:sz w:val="28"/>
-          <w:lang w:val="nl-BE"/>
-        </w:rPr>
-        <w:tab/>
-        <w:t>[</w:t>
-      </w:r>
-      <w:r>
-        <w:rPr>
-          <w:sz w:val="28"/>
-          <w:lang w:val="nl-BE"/>
-        </w:rPr>
-        <w:t>2019</w:t>
-      </w:r>
-      <w:r>
-        <w:rPr>
-          <w:sz w:val="28"/>
-          <w:lang w:val="nl-BE"/>
-        </w:rPr>
-        <w:t xml:space="preserve">, </w:t>
-      </w:r>
-      <w:r>
-        <w:rPr>
-          <w:sz w:val="28"/>
-          <w:lang w:val="nl-BE"/>
-        </w:rPr>
-        <w:t>2TI SO5-6</w:t>
-      </w:r>
-      <w:r>
-        <w:rPr>
-          <w:sz w:val="28"/>
-          <w:lang w:val="nl-BE"/>
-        </w:rPr>
-        <w:t>]</w:t>
-      </w:r>
-    </w:p>
-    <w:p>
-      <w:pPr>
-        <w:rPr>
-          <w:rStyle w:val="Zwaar"/>
+          <w:rStyle w:val="Strong"/>
           <w:sz w:val="28"/>
           <w:lang w:val="nl-BE"/>
         </w:rPr>
@@ -526,18 +508,17 @@
           <w:sz w:val="16"/>
           <w:lang w:val="nl-BE"/>
         </w:rPr>
-        <w:t xml:space="preserve">Campus </w:t>
-      </w:r>
-      <w:proofErr w:type="spellStart"/>
+        <w:t>Campus Proximus</w:t>
+      </w:r>
       <w:r>
         <w:rPr>
           <w:rFonts w:ascii="Verdana" w:hAnsi="Verdana"/>
           <w:sz w:val="16"/>
           <w:lang w:val="nl-BE"/>
         </w:rPr>
-        <w:t>Proximus</w:t>
-      </w:r>
-      <w:proofErr w:type="spellEnd"/>
+        <w:br/>
+        <w:t>Geldenaaksebaan 335</w:t>
+      </w:r>
       <w:r>
         <w:rPr>
           <w:rFonts w:ascii="Verdana" w:hAnsi="Verdana"/>
@@ -545,24 +526,24 @@
           <w:lang w:val="nl-BE"/>
         </w:rPr>
         <w:br/>
-      </w:r>
-      <w:proofErr w:type="spellStart"/>
+        <w:t>3001 Heverlee</w:t>
+      </w:r>
       <w:r>
         <w:rPr>
           <w:rFonts w:ascii="Verdana" w:hAnsi="Verdana"/>
           <w:sz w:val="16"/>
           <w:lang w:val="nl-BE"/>
         </w:rPr>
-        <w:t>Geldenaaksebaan</w:t>
-      </w:r>
-      <w:proofErr w:type="spellEnd"/>
+        <w:br/>
+        <w:t xml:space="preserve">Tel. </w:t>
+      </w:r>
       <w:r>
         <w:rPr>
           <w:rFonts w:ascii="Verdana" w:hAnsi="Verdana"/>
           <w:sz w:val="16"/>
           <w:lang w:val="nl-BE"/>
         </w:rPr>
-        <w:t xml:space="preserve"> 335</w:t>
+        <w:t>+32 (0) 16 375 700</w:t>
       </w:r>
       <w:r>
         <w:rPr>
@@ -570,38 +551,12 @@
           <w:sz w:val="16"/>
           <w:lang w:val="nl-BE"/>
         </w:rPr>
-        <w:br/>
-        <w:t>3001 Heverlee</w:t>
-      </w:r>
-      <w:r>
-        <w:rPr>
-          <w:rFonts w:ascii="Verdana" w:hAnsi="Verdana"/>
-          <w:sz w:val="16"/>
-          <w:lang w:val="nl-BE"/>
-        </w:rPr>
-        <w:br/>
-        <w:t xml:space="preserve">Tel. </w:t>
-      </w:r>
-      <w:r>
-        <w:rPr>
-          <w:rFonts w:ascii="Verdana" w:hAnsi="Verdana"/>
-          <w:sz w:val="16"/>
-          <w:lang w:val="nl-BE"/>
-        </w:rPr>
-        <w:t>+32 (0) 16 375 700</w:t>
-      </w:r>
-      <w:r>
-        <w:rPr>
-          <w:rFonts w:ascii="Verdana" w:hAnsi="Verdana"/>
-          <w:sz w:val="16"/>
-          <w:lang w:val="nl-BE"/>
-        </w:rPr>
         <w:br w:type="page"/>
       </w:r>
     </w:p>
     <w:p>
       <w:pPr>
-        <w:pStyle w:val="Kop1"/>
+        <w:pStyle w:val="Heading1"/>
         <w:rPr>
           <w:lang w:val="nl-NL"/>
         </w:rPr>
@@ -801,23 +756,7 @@
           <w:b/>
           <w:lang w:val="nl-NL"/>
         </w:rPr>
-        <w:t xml:space="preserve"> je source code (.</w:t>
-      </w:r>
-      <w:proofErr w:type="spellStart"/>
-      <w:r>
-        <w:rPr>
-          <w:b/>
-          <w:lang w:val="nl-NL"/>
-        </w:rPr>
-        <w:t>java</w:t>
-      </w:r>
-      <w:proofErr w:type="spellEnd"/>
-      <w:r>
-        <w:rPr>
-          <w:b/>
-          <w:lang w:val="nl-NL"/>
-        </w:rPr>
-        <w:t xml:space="preserve"> bestanden, geen .class bestanden) </w:t>
+        <w:t xml:space="preserve"> je source code (.java bestanden, geen .class bestanden) </w:t>
       </w:r>
       <w:r>
         <w:rPr>
@@ -971,23 +910,7 @@
           <w:b/>
           <w:lang w:val="nl-NL"/>
         </w:rPr>
-        <w:t xml:space="preserve">volgnr_familienaam1_familienaam2_familienaam3_Kassa_OOO2019. Het </w:t>
-      </w:r>
-      <w:proofErr w:type="spellStart"/>
-      <w:r>
-        <w:rPr>
-          <w:b/>
-          <w:lang w:val="nl-NL"/>
-        </w:rPr>
-        <w:t>volgnr</w:t>
-      </w:r>
-      <w:proofErr w:type="spellEnd"/>
-      <w:r>
-        <w:rPr>
-          <w:b/>
-          <w:lang w:val="nl-NL"/>
-        </w:rPr>
-        <w:t xml:space="preserve"> krijg je van de lector.</w:t>
+        <w:t>volgnr_familienaam1_familienaam2_familienaam3_Kassa_OOO2019. Het volgnr krijg je van de lector.</w:t>
       </w:r>
     </w:p>
     <w:p>
@@ -1050,23 +973,7 @@
           <w:b/>
           <w:lang w:val="nl-NL"/>
         </w:rPr>
-        <w:t xml:space="preserve">ode in je </w:t>
-      </w:r>
-      <w:proofErr w:type="spellStart"/>
-      <w:r>
-        <w:rPr>
-          <w:b/>
-          <w:lang w:val="nl-NL"/>
-        </w:rPr>
-        <w:t>repository</w:t>
-      </w:r>
-      <w:proofErr w:type="spellEnd"/>
-      <w:r>
-        <w:rPr>
-          <w:b/>
-          <w:lang w:val="nl-NL"/>
-        </w:rPr>
-        <w:t xml:space="preserve"> op </w:t>
+        <w:t xml:space="preserve">ode in je repository op </w:t>
       </w:r>
       <w:r>
         <w:rPr>
@@ -1085,7 +992,7 @@
     </w:p>
     <w:p>
       <w:pPr>
-        <w:pStyle w:val="Kop1"/>
+        <w:pStyle w:val="Heading1"/>
         <w:rPr>
           <w:lang w:val="nl-NL"/>
         </w:rPr>
@@ -1095,16 +1002,8 @@
         <w:rPr>
           <w:lang w:val="nl-NL"/>
         </w:rPr>
-        <w:t xml:space="preserve">URL GITHUB </w:t>
-      </w:r>
-      <w:proofErr w:type="spellStart"/>
-      <w:r>
-        <w:rPr>
-          <w:lang w:val="nl-NL"/>
-        </w:rPr>
-        <w:t>repository</w:t>
-      </w:r>
-      <w:proofErr w:type="spellEnd"/>
+        <w:t>URL GITHUB repository</w:t>
+      </w:r>
     </w:p>
     <w:p>
       <w:pPr>
@@ -1120,48 +1019,12 @@
           <w:color w:val="FF0000"/>
           <w:lang w:val="nl-NL"/>
         </w:rPr>
-        <w:t xml:space="preserve">Copy/paste hier de URL van je </w:t>
-      </w:r>
-      <w:proofErr w:type="spellStart"/>
-      <w:r>
-        <w:rPr>
-          <w:b/>
-          <w:color w:val="FF0000"/>
-          <w:lang w:val="nl-NL"/>
-        </w:rPr>
-        <w:t>Github</w:t>
-      </w:r>
-      <w:proofErr w:type="spellEnd"/>
-      <w:r>
-        <w:rPr>
-          <w:b/>
-          <w:color w:val="FF0000"/>
-          <w:lang w:val="nl-NL"/>
-        </w:rPr>
-        <w:t xml:space="preserve"> </w:t>
-      </w:r>
-      <w:proofErr w:type="spellStart"/>
-      <w:r>
-        <w:rPr>
-          <w:b/>
-          <w:color w:val="FF0000"/>
-          <w:lang w:val="nl-NL"/>
-        </w:rPr>
-        <w:t>repository</w:t>
-      </w:r>
-      <w:proofErr w:type="spellEnd"/>
-      <w:r>
-        <w:rPr>
-          <w:b/>
-          <w:color w:val="FF0000"/>
-          <w:lang w:val="nl-NL"/>
-        </w:rPr>
-        <w:t xml:space="preserve"> met je zelfevaluatie app project</w:t>
+        <w:t>Copy/paste hier de URL van je Github repository met je zelfevaluatie app project</w:t>
       </w:r>
     </w:p>
     <w:p>
       <w:pPr>
-        <w:pStyle w:val="Kop1"/>
+        <w:pStyle w:val="Heading1"/>
         <w:pBdr>
           <w:top w:val="single" w:sz="4" w:space="1" w:color="auto"/>
           <w:left w:val="single" w:sz="4" w:space="4" w:color="auto"/>
@@ -1203,7 +1066,7 @@
     </w:p>
     <w:p>
       <w:pPr>
-        <w:pStyle w:val="Kop1"/>
+        <w:pStyle w:val="Heading1"/>
         <w:rPr>
           <w:lang w:val="nl-NL"/>
         </w:rPr>
@@ -1456,7 +1319,7 @@
     </w:p>
     <w:tbl>
       <w:tblPr>
-        <w:tblStyle w:val="Tabelraster"/>
+        <w:tblStyle w:val="TableGrid"/>
         <w:tblW w:w="0" w:type="auto"/>
         <w:tblLook w:val="04A0" w:firstRow="1" w:lastRow="0" w:firstColumn="1" w:lastColumn="0" w:noHBand="0" w:noVBand="1"/>
       </w:tblPr>
@@ -1532,21 +1395,7 @@
               <w:rPr>
                 <w:lang w:val="nl-BE"/>
               </w:rPr>
-              <w:t xml:space="preserve">(zie </w:t>
-            </w:r>
-            <w:proofErr w:type="spellStart"/>
-            <w:r>
-              <w:rPr>
-                <w:lang w:val="nl-BE"/>
-              </w:rPr>
-              <w:t>acceptatie-criteria</w:t>
-            </w:r>
-            <w:proofErr w:type="spellEnd"/>
-            <w:r>
-              <w:rPr>
-                <w:lang w:val="nl-BE"/>
-              </w:rPr>
-              <w:t xml:space="preserve">) </w:t>
+              <w:t xml:space="preserve">(zie acceptatie-criteria) </w:t>
             </w:r>
             <w:r>
               <w:rPr>
@@ -1564,7 +1413,7 @@
           </w:tcPr>
           <w:p>
             <w:pPr>
-              <w:pStyle w:val="Lijstalinea"/>
+              <w:pStyle w:val="ListParagraph"/>
               <w:numPr>
                 <w:ilvl w:val="0"/>
                 <w:numId w:val="2"/>
@@ -1583,13 +1432,13 @@
           </w:p>
           <w:p>
             <w:pPr>
-              <w:pStyle w:val="Lijstalinea"/>
+              <w:pStyle w:val="ListParagraph"/>
               <w:ind w:left="426"/>
             </w:pPr>
           </w:p>
           <w:p>
             <w:pPr>
-              <w:pStyle w:val="Lijstalinea"/>
+              <w:pStyle w:val="ListParagraph"/>
               <w:ind w:left="426"/>
             </w:pPr>
           </w:p>
@@ -1604,6 +1453,12 @@
                 <w:lang w:val="nl-NL"/>
               </w:rPr>
             </w:pPr>
+            <w:r>
+              <w:rPr>
+                <w:lang w:val="nl-NL"/>
+              </w:rPr>
+              <w:t>ok</w:t>
+            </w:r>
           </w:p>
         </w:tc>
         <w:tc>
@@ -1626,7 +1481,7 @@
           </w:tcPr>
           <w:p>
             <w:pPr>
-              <w:pStyle w:val="Lijstalinea"/>
+              <w:pStyle w:val="ListParagraph"/>
               <w:numPr>
                 <w:ilvl w:val="0"/>
                 <w:numId w:val="2"/>
@@ -1639,13 +1494,13 @@
           </w:p>
           <w:p>
             <w:pPr>
-              <w:pStyle w:val="Lijstalinea"/>
+              <w:pStyle w:val="ListParagraph"/>
               <w:ind w:left="426"/>
             </w:pPr>
           </w:p>
           <w:p>
             <w:pPr>
-              <w:pStyle w:val="Lijstalinea"/>
+              <w:pStyle w:val="ListParagraph"/>
               <w:ind w:left="426"/>
             </w:pPr>
           </w:p>
@@ -1660,6 +1515,12 @@
                 <w:lang w:val="nl-NL"/>
               </w:rPr>
             </w:pPr>
+            <w:r>
+              <w:rPr>
+                <w:lang w:val="nl-NL"/>
+              </w:rPr>
+              <w:t>ok</w:t>
+            </w:r>
           </w:p>
         </w:tc>
         <w:tc>
@@ -1682,7 +1543,7 @@
           </w:tcPr>
           <w:p>
             <w:pPr>
-              <w:pStyle w:val="Lijstalinea"/>
+              <w:pStyle w:val="ListParagraph"/>
               <w:numPr>
                 <w:ilvl w:val="0"/>
                 <w:numId w:val="2"/>
@@ -1695,13 +1556,13 @@
           </w:p>
           <w:p>
             <w:pPr>
-              <w:pStyle w:val="Lijstalinea"/>
+              <w:pStyle w:val="ListParagraph"/>
               <w:ind w:left="426"/>
             </w:pPr>
           </w:p>
           <w:p>
             <w:pPr>
-              <w:pStyle w:val="Lijstalinea"/>
+              <w:pStyle w:val="ListParagraph"/>
               <w:ind w:left="426"/>
             </w:pPr>
           </w:p>
@@ -1716,6 +1577,12 @@
                 <w:lang w:val="nl-NL"/>
               </w:rPr>
             </w:pPr>
+            <w:r>
+              <w:rPr>
+                <w:lang w:val="nl-NL"/>
+              </w:rPr>
+              <w:t>ok</w:t>
+            </w:r>
           </w:p>
         </w:tc>
         <w:tc>
@@ -1738,7 +1605,7 @@
           </w:tcPr>
           <w:p>
             <w:pPr>
-              <w:pStyle w:val="Lijstalinea"/>
+              <w:pStyle w:val="ListParagraph"/>
               <w:numPr>
                 <w:ilvl w:val="0"/>
                 <w:numId w:val="2"/>
@@ -1751,7 +1618,7 @@
           </w:p>
           <w:p>
             <w:pPr>
-              <w:pStyle w:val="Lijstalinea"/>
+              <w:pStyle w:val="ListParagraph"/>
               <w:ind w:left="426"/>
             </w:pPr>
           </w:p>
@@ -1766,6 +1633,12 @@
                 <w:lang w:val="nl-NL"/>
               </w:rPr>
             </w:pPr>
+            <w:r>
+              <w:rPr>
+                <w:lang w:val="nl-NL"/>
+              </w:rPr>
+              <w:t>Ok</w:t>
+            </w:r>
           </w:p>
         </w:tc>
         <w:tc>
@@ -1788,7 +1661,7 @@
           </w:tcPr>
           <w:p>
             <w:pPr>
-              <w:pStyle w:val="Lijstalinea"/>
+              <w:pStyle w:val="ListParagraph"/>
               <w:numPr>
                 <w:ilvl w:val="0"/>
                 <w:numId w:val="2"/>
@@ -1798,77 +1671,39 @@
                 <w:lang w:val="en-US"/>
               </w:rPr>
             </w:pPr>
-            <w:proofErr w:type="spellStart"/>
             <w:r>
               <w:rPr>
                 <w:lang w:val="en-US"/>
               </w:rPr>
-              <w:t>Verwijderen</w:t>
-            </w:r>
-            <w:proofErr w:type="spellEnd"/>
-            <w:r>
+              <w:t>Verwijderen artikel uit kassaverkoop</w:t>
+            </w:r>
+          </w:p>
+          <w:p>
+            <w:pPr>
+              <w:pStyle w:val="ListParagraph"/>
+              <w:ind w:left="426"/>
               <w:rPr>
                 <w:lang w:val="en-US"/>
               </w:rPr>
-              <w:t xml:space="preserve"> </w:t>
-            </w:r>
-            <w:proofErr w:type="spellStart"/>
-            <w:r>
+            </w:pPr>
+          </w:p>
+        </w:tc>
+        <w:tc>
+          <w:tcPr>
+            <w:tcW w:w="578" w:type="dxa"/>
+          </w:tcPr>
+          <w:p>
+            <w:pPr>
               <w:rPr>
                 <w:lang w:val="en-US"/>
               </w:rPr>
-              <w:t>artikel</w:t>
-            </w:r>
-            <w:proofErr w:type="spellEnd"/>
+            </w:pPr>
             <w:r>
               <w:rPr>
                 <w:lang w:val="en-US"/>
               </w:rPr>
-              <w:t xml:space="preserve"> </w:t>
-            </w:r>
-            <w:proofErr w:type="spellStart"/>
-            <w:r>
-              <w:rPr>
-                <w:lang w:val="en-US"/>
-              </w:rPr>
-              <w:t>uit</w:t>
-            </w:r>
-            <w:proofErr w:type="spellEnd"/>
-            <w:r>
-              <w:rPr>
-                <w:lang w:val="en-US"/>
-              </w:rPr>
-              <w:t xml:space="preserve"> </w:t>
-            </w:r>
-            <w:proofErr w:type="spellStart"/>
-            <w:r>
-              <w:rPr>
-                <w:lang w:val="en-US"/>
-              </w:rPr>
-              <w:t>kassaverkoop</w:t>
-            </w:r>
-            <w:proofErr w:type="spellEnd"/>
-          </w:p>
-          <w:p>
-            <w:pPr>
-              <w:pStyle w:val="Lijstalinea"/>
-              <w:ind w:left="426"/>
-              <w:rPr>
-                <w:lang w:val="en-US"/>
-              </w:rPr>
-            </w:pPr>
-          </w:p>
-        </w:tc>
-        <w:tc>
-          <w:tcPr>
-            <w:tcW w:w="578" w:type="dxa"/>
-          </w:tcPr>
-          <w:p>
-            <w:pPr>
-              <w:rPr>
-                <w:lang w:val="en-US"/>
-              </w:rPr>
-            </w:pPr>
+              <w:t>ok</w:t>
+            </w:r>
           </w:p>
         </w:tc>
         <w:tc>
@@ -1891,7 +1726,7 @@
           </w:tcPr>
           <w:p>
             <w:pPr>
-              <w:pStyle w:val="Lijstalinea"/>
+              <w:pStyle w:val="ListParagraph"/>
               <w:numPr>
                 <w:ilvl w:val="0"/>
                 <w:numId w:val="2"/>
@@ -1901,50 +1736,48 @@
                 <w:lang w:val="en-US"/>
               </w:rPr>
             </w:pPr>
-            <w:proofErr w:type="spellStart"/>
             <w:r>
               <w:rPr>
                 <w:lang w:val="en-US"/>
               </w:rPr>
-              <w:t>Kassaverkoop</w:t>
-            </w:r>
-            <w:proofErr w:type="spellEnd"/>
-            <w:r>
+              <w:t>Kassaverkoop on hold</w:t>
+            </w:r>
+          </w:p>
+          <w:p>
+            <w:pPr>
+              <w:pStyle w:val="ListParagraph"/>
+              <w:ind w:left="426"/>
               <w:rPr>
                 <w:lang w:val="en-US"/>
               </w:rPr>
-              <w:t xml:space="preserve"> on hold</w:t>
-            </w:r>
-          </w:p>
-          <w:p>
-            <w:pPr>
-              <w:pStyle w:val="Lijstalinea"/>
+            </w:pPr>
+          </w:p>
+          <w:p>
+            <w:pPr>
+              <w:pStyle w:val="ListParagraph"/>
               <w:ind w:left="426"/>
               <w:rPr>
                 <w:lang w:val="en-US"/>
               </w:rPr>
             </w:pPr>
           </w:p>
-          <w:p>
-            <w:pPr>
-              <w:pStyle w:val="Lijstalinea"/>
-              <w:ind w:left="426"/>
+        </w:tc>
+        <w:tc>
+          <w:tcPr>
+            <w:tcW w:w="578" w:type="dxa"/>
+          </w:tcPr>
+          <w:p>
+            <w:pPr>
               <w:rPr>
                 <w:lang w:val="en-US"/>
               </w:rPr>
             </w:pPr>
-          </w:p>
-        </w:tc>
-        <w:tc>
-          <w:tcPr>
-            <w:tcW w:w="578" w:type="dxa"/>
-          </w:tcPr>
-          <w:p>
-            <w:pPr>
+            <w:r>
               <w:rPr>
                 <w:lang w:val="en-US"/>
               </w:rPr>
-            </w:pPr>
+              <w:t>Ok</w:t>
+            </w:r>
           </w:p>
         </w:tc>
         <w:tc>
@@ -1967,7 +1800,7 @@
           </w:tcPr>
           <w:p>
             <w:pPr>
-              <w:pStyle w:val="Lijstalinea"/>
+              <w:pStyle w:val="ListParagraph"/>
               <w:numPr>
                 <w:ilvl w:val="0"/>
                 <w:numId w:val="2"/>
@@ -1977,58 +1810,48 @@
                 <w:lang w:val="en-US"/>
               </w:rPr>
             </w:pPr>
-            <w:proofErr w:type="spellStart"/>
             <w:r>
               <w:rPr>
                 <w:lang w:val="en-US"/>
               </w:rPr>
-              <w:t>Kortingen</w:t>
-            </w:r>
-            <w:proofErr w:type="spellEnd"/>
-            <w:r>
+              <w:t>Kortingen toepassen</w:t>
+            </w:r>
+          </w:p>
+          <w:p>
+            <w:pPr>
+              <w:pStyle w:val="ListParagraph"/>
+              <w:ind w:left="426"/>
               <w:rPr>
                 <w:lang w:val="en-US"/>
               </w:rPr>
-              <w:t xml:space="preserve"> </w:t>
-            </w:r>
-            <w:proofErr w:type="spellStart"/>
-            <w:r>
+            </w:pPr>
+          </w:p>
+          <w:p>
+            <w:pPr>
+              <w:pStyle w:val="ListParagraph"/>
+              <w:ind w:left="426"/>
               <w:rPr>
                 <w:lang w:val="en-US"/>
               </w:rPr>
-              <w:t>toepassen</w:t>
-            </w:r>
-            <w:proofErr w:type="spellEnd"/>
-          </w:p>
-          <w:p>
-            <w:pPr>
-              <w:pStyle w:val="Lijstalinea"/>
-              <w:ind w:left="426"/>
+            </w:pPr>
+          </w:p>
+        </w:tc>
+        <w:tc>
+          <w:tcPr>
+            <w:tcW w:w="578" w:type="dxa"/>
+          </w:tcPr>
+          <w:p>
+            <w:pPr>
               <w:rPr>
                 <w:lang w:val="en-US"/>
               </w:rPr>
             </w:pPr>
-          </w:p>
-          <w:p>
-            <w:pPr>
-              <w:pStyle w:val="Lijstalinea"/>
-              <w:ind w:left="426"/>
+            <w:r>
               <w:rPr>
                 <w:lang w:val="en-US"/>
               </w:rPr>
-            </w:pPr>
-          </w:p>
-        </w:tc>
-        <w:tc>
-          <w:tcPr>
-            <w:tcW w:w="578" w:type="dxa"/>
-          </w:tcPr>
-          <w:p>
-            <w:pPr>
-              <w:rPr>
-                <w:lang w:val="en-US"/>
-              </w:rPr>
-            </w:pPr>
+              <w:t>Ok</w:t>
+            </w:r>
           </w:p>
         </w:tc>
         <w:tc>
@@ -2051,7 +1874,7 @@
           </w:tcPr>
           <w:p>
             <w:pPr>
-              <w:pStyle w:val="Lijstalinea"/>
+              <w:pStyle w:val="ListParagraph"/>
               <w:numPr>
                 <w:ilvl w:val="0"/>
                 <w:numId w:val="2"/>
@@ -2061,57 +1884,47 @@
                 <w:lang w:val="en-US"/>
               </w:rPr>
             </w:pPr>
-            <w:proofErr w:type="spellStart"/>
             <w:r>
               <w:rPr>
                 <w:lang w:val="en-US"/>
               </w:rPr>
-              <w:t>Kassaverkoop</w:t>
-            </w:r>
-            <w:proofErr w:type="spellEnd"/>
-            <w:r>
+              <w:t>Kassaverkoop afsluiten</w:t>
+            </w:r>
+          </w:p>
+          <w:p>
+            <w:pPr>
+              <w:pStyle w:val="ListParagraph"/>
+              <w:ind w:left="426"/>
               <w:rPr>
                 <w:lang w:val="en-US"/>
               </w:rPr>
-              <w:t xml:space="preserve"> </w:t>
-            </w:r>
-            <w:proofErr w:type="spellStart"/>
-            <w:r>
+            </w:pPr>
+          </w:p>
+          <w:p>
+            <w:pPr>
+              <w:ind w:left="426"/>
               <w:rPr>
                 <w:lang w:val="en-US"/>
               </w:rPr>
-              <w:t>afsluiten</w:t>
-            </w:r>
-            <w:proofErr w:type="spellEnd"/>
-          </w:p>
-          <w:p>
-            <w:pPr>
-              <w:pStyle w:val="Lijstalinea"/>
-              <w:ind w:left="426"/>
+            </w:pPr>
+          </w:p>
+        </w:tc>
+        <w:tc>
+          <w:tcPr>
+            <w:tcW w:w="578" w:type="dxa"/>
+          </w:tcPr>
+          <w:p>
+            <w:pPr>
               <w:rPr>
                 <w:lang w:val="en-US"/>
               </w:rPr>
             </w:pPr>
-          </w:p>
-          <w:p>
-            <w:pPr>
-              <w:ind w:left="426"/>
+            <w:r>
               <w:rPr>
                 <w:lang w:val="en-US"/>
               </w:rPr>
-            </w:pPr>
-          </w:p>
-        </w:tc>
-        <w:tc>
-          <w:tcPr>
-            <w:tcW w:w="578" w:type="dxa"/>
-          </w:tcPr>
-          <w:p>
-            <w:pPr>
-              <w:rPr>
-                <w:lang w:val="en-US"/>
-              </w:rPr>
-            </w:pPr>
+              <w:t>Ok</w:t>
+            </w:r>
           </w:p>
         </w:tc>
         <w:tc>
@@ -2134,7 +1947,7 @@
           </w:tcPr>
           <w:p>
             <w:pPr>
-              <w:pStyle w:val="Lijstalinea"/>
+              <w:pStyle w:val="ListParagraph"/>
               <w:numPr>
                 <w:ilvl w:val="0"/>
                 <w:numId w:val="2"/>
@@ -2144,58 +1957,48 @@
                 <w:lang w:val="en-US"/>
               </w:rPr>
             </w:pPr>
-            <w:proofErr w:type="spellStart"/>
             <w:r>
               <w:rPr>
                 <w:lang w:val="en-US"/>
               </w:rPr>
-              <w:t>Kassaverkoop</w:t>
-            </w:r>
-            <w:proofErr w:type="spellEnd"/>
-            <w:r>
+              <w:t>Kassaverkoop betalen</w:t>
+            </w:r>
+          </w:p>
+          <w:p>
+            <w:pPr>
+              <w:pStyle w:val="ListParagraph"/>
+              <w:ind w:left="426"/>
               <w:rPr>
                 <w:lang w:val="en-US"/>
               </w:rPr>
-              <w:t xml:space="preserve"> </w:t>
-            </w:r>
-            <w:proofErr w:type="spellStart"/>
-            <w:r>
+            </w:pPr>
+          </w:p>
+          <w:p>
+            <w:pPr>
+              <w:pStyle w:val="ListParagraph"/>
+              <w:ind w:left="426"/>
               <w:rPr>
                 <w:lang w:val="en-US"/>
               </w:rPr>
-              <w:t>betalen</w:t>
-            </w:r>
-            <w:proofErr w:type="spellEnd"/>
-          </w:p>
-          <w:p>
-            <w:pPr>
-              <w:pStyle w:val="Lijstalinea"/>
-              <w:ind w:left="426"/>
+            </w:pPr>
+          </w:p>
+        </w:tc>
+        <w:tc>
+          <w:tcPr>
+            <w:tcW w:w="578" w:type="dxa"/>
+          </w:tcPr>
+          <w:p>
+            <w:pPr>
               <w:rPr>
                 <w:lang w:val="en-US"/>
               </w:rPr>
             </w:pPr>
-          </w:p>
-          <w:p>
-            <w:pPr>
-              <w:pStyle w:val="Lijstalinea"/>
-              <w:ind w:left="426"/>
+            <w:r>
               <w:rPr>
                 <w:lang w:val="en-US"/>
               </w:rPr>
-            </w:pPr>
-          </w:p>
-        </w:tc>
-        <w:tc>
-          <w:tcPr>
-            <w:tcW w:w="578" w:type="dxa"/>
-          </w:tcPr>
-          <w:p>
-            <w:pPr>
-              <w:rPr>
-                <w:lang w:val="en-US"/>
-              </w:rPr>
-            </w:pPr>
+              <w:t>Ok</w:t>
+            </w:r>
           </w:p>
         </w:tc>
         <w:tc>
@@ -2218,7 +2021,7 @@
           </w:tcPr>
           <w:p>
             <w:pPr>
-              <w:pStyle w:val="Lijstalinea"/>
+              <w:pStyle w:val="ListParagraph"/>
               <w:numPr>
                 <w:ilvl w:val="0"/>
                 <w:numId w:val="2"/>
@@ -2228,63 +2031,47 @@
                 <w:lang w:val="en-US"/>
               </w:rPr>
             </w:pPr>
-            <w:proofErr w:type="spellStart"/>
             <w:r>
               <w:rPr>
                 <w:lang w:val="en-US"/>
               </w:rPr>
-              <w:t>Kassabon</w:t>
-            </w:r>
-            <w:proofErr w:type="spellEnd"/>
-            <w:r>
+              <w:t>Kassabon printen (op console)</w:t>
+            </w:r>
+          </w:p>
+          <w:p>
+            <w:pPr>
+              <w:pStyle w:val="ListParagraph"/>
+              <w:ind w:left="426"/>
               <w:rPr>
                 <w:lang w:val="en-US"/>
               </w:rPr>
-              <w:t xml:space="preserve"> </w:t>
-            </w:r>
-            <w:proofErr w:type="spellStart"/>
-            <w:r>
+            </w:pPr>
+          </w:p>
+          <w:p>
+            <w:pPr>
+              <w:ind w:left="426"/>
               <w:rPr>
                 <w:lang w:val="en-US"/>
               </w:rPr>
-              <w:t>printen</w:t>
-            </w:r>
-            <w:proofErr w:type="spellEnd"/>
-            <w:r>
+            </w:pPr>
+          </w:p>
+        </w:tc>
+        <w:tc>
+          <w:tcPr>
+            <w:tcW w:w="578" w:type="dxa"/>
+          </w:tcPr>
+          <w:p>
+            <w:pPr>
               <w:rPr>
                 <w:lang w:val="en-US"/>
               </w:rPr>
-              <w:t xml:space="preserve"> (op console)</w:t>
-            </w:r>
-          </w:p>
-          <w:p>
-            <w:pPr>
-              <w:pStyle w:val="Lijstalinea"/>
-              <w:ind w:left="426"/>
+            </w:pPr>
+            <w:r>
               <w:rPr>
                 <w:lang w:val="en-US"/>
               </w:rPr>
-            </w:pPr>
-          </w:p>
-          <w:p>
-            <w:pPr>
-              <w:ind w:left="426"/>
-              <w:rPr>
-                <w:lang w:val="en-US"/>
-              </w:rPr>
-            </w:pPr>
-          </w:p>
-        </w:tc>
-        <w:tc>
-          <w:tcPr>
-            <w:tcW w:w="578" w:type="dxa"/>
-          </w:tcPr>
-          <w:p>
-            <w:pPr>
-              <w:rPr>
-                <w:lang w:val="en-US"/>
-              </w:rPr>
-            </w:pPr>
+              <w:t>Ok</w:t>
+            </w:r>
           </w:p>
         </w:tc>
         <w:tc>
@@ -2303,7 +2090,7 @@
     </w:tbl>
     <w:p>
       <w:pPr>
-        <w:pStyle w:val="Kop1"/>
+        <w:pStyle w:val="Heading1"/>
         <w:rPr>
           <w:lang w:val="nl-NL"/>
         </w:rPr>
@@ -2329,7 +2116,7 @@
     </w:p>
     <w:p>
       <w:pPr>
-        <w:pStyle w:val="Kop1"/>
+        <w:pStyle w:val="Heading1"/>
         <w:rPr>
           <w:lang w:val="nl-NL"/>
         </w:rPr>
@@ -2339,17 +2126,9 @@
           <w:lang w:val="nl-NL"/>
         </w:rPr>
         <w:lastRenderedPageBreak/>
-        <w:t xml:space="preserve">Design </w:t>
-      </w:r>
-      <w:proofErr w:type="spellStart"/>
-      <w:r>
-        <w:rPr>
-          <w:lang w:val="nl-NL"/>
-        </w:rPr>
-        <w:t>patterns</w:t>
+        <w:t>Design patterns</w:t>
       </w:r>
       <w:bookmarkEnd w:id="2"/>
-      <w:proofErr w:type="spellEnd"/>
     </w:p>
     <w:p>
       <w:pPr>
@@ -2397,7 +2176,7 @@
     </w:p>
     <w:tbl>
       <w:tblPr>
-        <w:tblStyle w:val="Tabelraster"/>
+        <w:tblStyle w:val="TableGrid"/>
         <w:tblW w:w="0" w:type="auto"/>
         <w:tblLook w:val="04A0" w:firstRow="1" w:lastRow="0" w:firstColumn="1" w:lastColumn="0" w:noHBand="0" w:noVBand="1"/>
       </w:tblPr>
@@ -2447,35 +2226,7 @@
               <w:rPr>
                 <w:lang w:val="nl-NL"/>
               </w:rPr>
-              <w:t xml:space="preserve">In welke </w:t>
-            </w:r>
-            <w:proofErr w:type="spellStart"/>
-            <w:r>
-              <w:rPr>
-                <w:lang w:val="nl-NL"/>
-              </w:rPr>
-              <w:t>stories</w:t>
-            </w:r>
-            <w:proofErr w:type="spellEnd"/>
-            <w:r>
-              <w:rPr>
-                <w:lang w:val="nl-NL"/>
-              </w:rPr>
-              <w:t>(</w:t>
-            </w:r>
-            <w:proofErr w:type="spellStart"/>
-            <w:r>
-              <w:rPr>
-                <w:lang w:val="nl-NL"/>
-              </w:rPr>
-              <w:t>nr</w:t>
-            </w:r>
-            <w:proofErr w:type="spellEnd"/>
-            <w:r>
-              <w:rPr>
-                <w:lang w:val="nl-NL"/>
-              </w:rPr>
-              <w:t>)</w:t>
+              <w:t>In welke stories(nr)</w:t>
             </w:r>
           </w:p>
           <w:p>
@@ -2512,21 +2263,7 @@
               <w:rPr>
                 <w:lang w:val="nl-NL"/>
               </w:rPr>
-              <w:t xml:space="preserve">gegenereerd vanuit je </w:t>
-            </w:r>
-            <w:proofErr w:type="spellStart"/>
-            <w:r>
-              <w:rPr>
-                <w:lang w:val="nl-NL"/>
-              </w:rPr>
-              <w:t>java</w:t>
-            </w:r>
-            <w:proofErr w:type="spellEnd"/>
-            <w:r>
-              <w:rPr>
-                <w:lang w:val="nl-NL"/>
-              </w:rPr>
-              <w:t xml:space="preserve"> code</w:t>
+              <w:t>gegenereerd vanuit je java code</w:t>
             </w:r>
             <w:r>
               <w:rPr>
@@ -2548,14 +2285,12 @@
                 <w:lang w:val="nl-NL"/>
               </w:rPr>
             </w:pPr>
-            <w:proofErr w:type="spellStart"/>
             <w:r>
               <w:rPr>
                 <w:lang w:val="nl-NL"/>
               </w:rPr>
               <w:t>Observer</w:t>
             </w:r>
-            <w:proofErr w:type="spellEnd"/>
           </w:p>
           <w:p>
             <w:pPr>
@@ -2635,21 +2370,7 @@
               <w:rPr>
                 <w:lang w:val="nl-NL"/>
               </w:rPr>
-              <w:t xml:space="preserve">Story 4, </w:t>
-            </w:r>
-            <w:proofErr w:type="spellStart"/>
-            <w:r>
-              <w:rPr>
-                <w:lang w:val="nl-NL"/>
-              </w:rPr>
-              <w:t>observer</w:t>
-            </w:r>
-            <w:proofErr w:type="spellEnd"/>
-            <w:r>
-              <w:rPr>
-                <w:lang w:val="nl-NL"/>
-              </w:rPr>
-              <w:t xml:space="preserve"> toegepast op de artikeldata. </w:t>
+              <w:t xml:space="preserve">Story 4, observer toegepast op de artikeldata. </w:t>
             </w:r>
           </w:p>
         </w:tc>
@@ -2665,7 +2386,8 @@
             </w:pPr>
             <w:r>
               <w:rPr>
-                <w:lang w:val="nl-NL"/>
+                <w:noProof/>
+                <w:lang w:val="en-US"/>
               </w:rPr>
               <w:drawing>
                 <wp:inline distT="0" distB="0" distL="0" distR="0" wp14:anchorId="1D588FF8" wp14:editId="00FB24C7">
@@ -2717,14 +2439,12 @@
                 <w:lang w:val="nl-NL"/>
               </w:rPr>
             </w:pPr>
-            <w:proofErr w:type="spellStart"/>
             <w:r>
               <w:rPr>
                 <w:lang w:val="nl-NL"/>
               </w:rPr>
               <w:t>Strategy</w:t>
             </w:r>
-            <w:proofErr w:type="spellEnd"/>
           </w:p>
           <w:p>
             <w:pPr>
@@ -2804,35 +2524,7 @@
               <w:rPr>
                 <w:lang w:val="nl-NL"/>
               </w:rPr>
-              <w:t xml:space="preserve">Story 1, </w:t>
-            </w:r>
-            <w:proofErr w:type="spellStart"/>
-            <w:r>
-              <w:rPr>
-                <w:lang w:val="nl-NL"/>
-              </w:rPr>
-              <w:t>strategy</w:t>
-            </w:r>
-            <w:proofErr w:type="spellEnd"/>
-            <w:r>
-              <w:rPr>
-                <w:lang w:val="nl-NL"/>
-              </w:rPr>
-              <w:t xml:space="preserve"> toegepast op de Db zodat database makkelijk kan vervangen worden door relationele database. Story 2, toegepast op </w:t>
-            </w:r>
-            <w:proofErr w:type="spellStart"/>
-            <w:r>
-              <w:rPr>
-                <w:lang w:val="nl-NL"/>
-              </w:rPr>
-              <w:t>LoadSave</w:t>
-            </w:r>
-            <w:proofErr w:type="spellEnd"/>
-            <w:r>
-              <w:rPr>
-                <w:lang w:val="nl-NL"/>
-              </w:rPr>
-              <w:t xml:space="preserve"> zodat we later ook artikelen kunnen inlezen en wegschrijven met andere bestandsformaten e.d.</w:t>
+              <w:t>Story 1, strategy toegepast op de Db zodat database makkelijk kan vervangen worden door relationele database. Story 2, toegepast op LoadSave zodat we later ook artikelen kunnen inlezen en wegschrijven met andere bestandsformaten e.d.</w:t>
             </w:r>
           </w:p>
         </w:tc>
@@ -2848,7 +2540,8 @@
             </w:pPr>
             <w:r>
               <w:rPr>
-                <w:lang w:val="nl-NL"/>
+                <w:noProof/>
+                <w:lang w:val="en-US"/>
               </w:rPr>
               <w:drawing>
                 <wp:inline distT="0" distB="0" distL="0" distR="0" wp14:anchorId="7B5E5BA4" wp14:editId="4376B85E">
@@ -2905,16 +2598,8 @@
                 <w:lang w:val="nl-NL"/>
               </w:rPr>
               <w:lastRenderedPageBreak/>
-              <w:t xml:space="preserve">Simple </w:t>
-            </w:r>
-            <w:proofErr w:type="spellStart"/>
-            <w:r>
-              <w:rPr>
-                <w:lang w:val="nl-NL"/>
-              </w:rPr>
-              <w:t>Factory</w:t>
-            </w:r>
-            <w:proofErr w:type="spellEnd"/>
+              <w:t>Simple Factory</w:t>
+            </w:r>
           </w:p>
           <w:p>
             <w:pPr>
@@ -2990,47 +2675,11 @@
                 <w:lang w:val="nl-NL"/>
               </w:rPr>
             </w:pPr>
-            <w:proofErr w:type="spellStart"/>
-            <w:r>
-              <w:rPr>
-                <w:lang w:val="nl-NL"/>
-              </w:rPr>
-              <w:t>Factory</w:t>
-            </w:r>
-            <w:proofErr w:type="spellEnd"/>
-            <w:r>
-              <w:rPr>
-                <w:lang w:val="nl-NL"/>
-              </w:rPr>
-              <w:t xml:space="preserve"> toegepast voor </w:t>
-            </w:r>
-            <w:proofErr w:type="spellStart"/>
-            <w:r>
-              <w:rPr>
-                <w:lang w:val="nl-NL"/>
-              </w:rPr>
-              <w:t>ArtikelDb</w:t>
-            </w:r>
-            <w:proofErr w:type="spellEnd"/>
-            <w:r>
-              <w:rPr>
-                <w:lang w:val="nl-NL"/>
-              </w:rPr>
-              <w:t xml:space="preserve"> en </w:t>
-            </w:r>
-            <w:proofErr w:type="spellStart"/>
-            <w:r>
-              <w:rPr>
-                <w:lang w:val="nl-NL"/>
-              </w:rPr>
-              <w:t>LoadSaveStrategies</w:t>
-            </w:r>
-            <w:proofErr w:type="spellEnd"/>
-            <w:r>
-              <w:rPr>
-                <w:lang w:val="nl-NL"/>
-              </w:rPr>
-              <w:t xml:space="preserve"> in story 2.</w:t>
+            <w:r>
+              <w:rPr>
+                <w:lang w:val="nl-NL"/>
+              </w:rPr>
+              <w:t>Factory toegepast voor ArtikelDb en LoadSaveStrategies in story 2.</w:t>
             </w:r>
           </w:p>
         </w:tc>
@@ -3046,10 +2695,11 @@
             </w:pPr>
             <w:r>
               <w:rPr>
-                <w:lang w:val="nl-NL"/>
+                <w:noProof/>
+                <w:lang w:val="en-US"/>
               </w:rPr>
               <w:drawing>
-                <wp:inline distT="0" distB="0" distL="0" distR="0" wp14:anchorId="40943862" wp14:editId="1143EB1C">
+                <wp:inline distT="0" distB="0" distL="0" distR="0" wp14:anchorId="2CF58169" wp14:editId="6172681E">
                   <wp:extent cx="3879850" cy="1346200"/>
                   <wp:effectExtent l="0" t="0" r="0" b="0"/>
                   <wp:docPr id="6" name="Afbeelding 6"/>
@@ -3276,55 +2926,13 @@
               <w:rPr>
                 <w:lang w:val="nl-BE"/>
               </w:rPr>
-              <w:t xml:space="preserve">Story 2, </w:t>
-            </w:r>
-            <w:proofErr w:type="spellStart"/>
+              <w:t>Story 2, factories zijn singleton klasses. Om te</w:t>
+            </w:r>
             <w:r>
               <w:rPr>
                 <w:lang w:val="nl-BE"/>
               </w:rPr>
-              <w:t>factories</w:t>
-            </w:r>
-            <w:proofErr w:type="spellEnd"/>
-            <w:r>
-              <w:rPr>
-                <w:lang w:val="nl-BE"/>
-              </w:rPr>
-              <w:t xml:space="preserve"> zijn singleton </w:t>
-            </w:r>
-            <w:proofErr w:type="spellStart"/>
-            <w:r>
-              <w:rPr>
-                <w:lang w:val="nl-BE"/>
-              </w:rPr>
-              <w:t>klasses</w:t>
-            </w:r>
-            <w:proofErr w:type="spellEnd"/>
-            <w:r>
-              <w:rPr>
-                <w:lang w:val="nl-BE"/>
-              </w:rPr>
-              <w:t>. Om te</w:t>
-            </w:r>
-            <w:r>
-              <w:rPr>
-                <w:lang w:val="nl-BE"/>
-              </w:rPr>
-              <w:t xml:space="preserve"> voorkomen dat een </w:t>
-            </w:r>
-            <w:proofErr w:type="spellStart"/>
-            <w:r>
-              <w:rPr>
-                <w:lang w:val="nl-BE"/>
-              </w:rPr>
-              <w:t>strategy</w:t>
-            </w:r>
-            <w:proofErr w:type="spellEnd"/>
-            <w:r>
-              <w:rPr>
-                <w:lang w:val="nl-BE"/>
-              </w:rPr>
-              <w:t xml:space="preserve"> meerde keren aangemaakt moet worden.</w:t>
+              <w:t xml:space="preserve"> voorkomen dat een strategy meerde keren aangemaakt moet worden.</w:t>
             </w:r>
           </w:p>
         </w:tc>
@@ -3340,10 +2948,11 @@
             </w:pPr>
             <w:r>
               <w:rPr>
-                <w:lang w:val="nl-NL"/>
+                <w:noProof/>
+                <w:lang w:val="en-US"/>
               </w:rPr>
               <w:drawing>
-                <wp:inline distT="0" distB="0" distL="0" distR="0" wp14:anchorId="1B8546AD" wp14:editId="20761C3F">
+                <wp:inline distT="0" distB="0" distL="0" distR="0" wp14:anchorId="1D904B77" wp14:editId="43ABD558">
                   <wp:extent cx="3867150" cy="1346200"/>
                   <wp:effectExtent l="0" t="0" r="0" b="0"/>
                   <wp:docPr id="2" name="Afbeelding 2"/>
@@ -3486,107 +3095,6 @@
               </w:rPr>
             </w:pPr>
           </w:p>
-        </w:tc>
-      </w:tr>
-      <w:tr>
-        <w:tc>
-          <w:tcPr>
-            <w:tcW w:w="1119" w:type="dxa"/>
-          </w:tcPr>
-          <w:p>
-            <w:pPr>
-              <w:rPr>
-                <w:lang w:val="nl-NL"/>
-              </w:rPr>
-            </w:pPr>
-            <w:r>
-              <w:rPr>
-                <w:lang w:val="nl-NL"/>
-              </w:rPr>
-              <w:lastRenderedPageBreak/>
-              <w:t>MVC</w:t>
-            </w:r>
-          </w:p>
-          <w:p>
-            <w:pPr>
-              <w:rPr>
-                <w:lang w:val="nl-NL"/>
-              </w:rPr>
-            </w:pPr>
-          </w:p>
-          <w:p>
-            <w:pPr>
-              <w:rPr>
-                <w:lang w:val="nl-NL"/>
-              </w:rPr>
-            </w:pPr>
-          </w:p>
-          <w:p>
-            <w:pPr>
-              <w:rPr>
-                <w:lang w:val="nl-NL"/>
-              </w:rPr>
-            </w:pPr>
-          </w:p>
-          <w:p>
-            <w:pPr>
-              <w:rPr>
-                <w:lang w:val="nl-NL"/>
-              </w:rPr>
-            </w:pPr>
-          </w:p>
-          <w:p>
-            <w:pPr>
-              <w:rPr>
-                <w:lang w:val="nl-NL"/>
-              </w:rPr>
-            </w:pPr>
-          </w:p>
-          <w:p>
-            <w:pPr>
-              <w:rPr>
-                <w:lang w:val="nl-NL"/>
-              </w:rPr>
-            </w:pPr>
-          </w:p>
-          <w:p>
-            <w:pPr>
-              <w:rPr>
-                <w:lang w:val="nl-NL"/>
-              </w:rPr>
-            </w:pPr>
-          </w:p>
-          <w:p>
-            <w:pPr>
-              <w:rPr>
-                <w:lang w:val="nl-NL"/>
-              </w:rPr>
-            </w:pPr>
-          </w:p>
-          <w:p>
-            <w:pPr>
-              <w:rPr>
-                <w:lang w:val="nl-NL"/>
-              </w:rPr>
-            </w:pPr>
-          </w:p>
-        </w:tc>
-        <w:tc>
-          <w:tcPr>
-            <w:tcW w:w="2188" w:type="dxa"/>
-          </w:tcPr>
-          <w:p>
-            <w:pPr>
-              <w:rPr>
-                <w:lang w:val="nl-NL"/>
-              </w:rPr>
-            </w:pPr>
-          </w:p>
-        </w:tc>
-        <w:tc>
-          <w:tcPr>
-            <w:tcW w:w="6440" w:type="dxa"/>
-          </w:tcPr>
           <w:p>
             <w:pPr>
               <w:rPr>
@@ -3598,10 +3106,10 @@
                 <w:lang w:val="nl-NL"/>
               </w:rPr>
               <w:drawing>
-                <wp:inline distT="0" distB="0" distL="0" distR="0" wp14:anchorId="10CBE9AD" wp14:editId="3AEF6F82">
-                  <wp:extent cx="3968750" cy="4356100"/>
-                  <wp:effectExtent l="0" t="0" r="0" b="0"/>
-                  <wp:docPr id="3" name="Afbeelding 3"/>
+                <wp:inline distT="0" distB="0" distL="0" distR="0" wp14:anchorId="322464E4" wp14:editId="393F4317">
+                  <wp:extent cx="1838582" cy="1362265"/>
+                  <wp:effectExtent l="0" t="0" r="9525" b="9525"/>
+                  <wp:docPr id="10" name="Picture 10"/>
                   <wp:cNvGraphicFramePr>
                     <a:graphicFrameLocks xmlns:a="http://schemas.openxmlformats.org/drawingml/2006/main" noChangeAspect="1"/>
                   </wp:cNvGraphicFramePr>
@@ -3621,7 +3129,7 @@
                         <pic:spPr>
                           <a:xfrm>
                             <a:off x="0" y="0"/>
-                            <a:ext cx="3968956" cy="4356326"/>
+                            <a:ext cx="1838582" cy="1362265"/>
                           </a:xfrm>
                           <a:prstGeom prst="rect">
                             <a:avLst/>
@@ -3634,238 +3142,6 @@
               </w:drawing>
             </w:r>
           </w:p>
-        </w:tc>
-      </w:tr>
-      <w:tr>
-        <w:tc>
-          <w:tcPr>
-            <w:tcW w:w="1119" w:type="dxa"/>
-          </w:tcPr>
-          <w:p>
-            <w:pPr>
-              <w:rPr>
-                <w:lang w:val="nl-NL"/>
-              </w:rPr>
-            </w:pPr>
-            <w:proofErr w:type="spellStart"/>
-            <w:r>
-              <w:rPr>
-                <w:lang w:val="nl-NL"/>
-              </w:rPr>
-              <w:t>Decorator</w:t>
-            </w:r>
-            <w:proofErr w:type="spellEnd"/>
-          </w:p>
-          <w:p>
-            <w:pPr>
-              <w:rPr>
-                <w:lang w:val="nl-NL"/>
-              </w:rPr>
-            </w:pPr>
-          </w:p>
-          <w:p>
-            <w:pPr>
-              <w:rPr>
-                <w:lang w:val="nl-NL"/>
-              </w:rPr>
-            </w:pPr>
-          </w:p>
-          <w:p>
-            <w:pPr>
-              <w:rPr>
-                <w:lang w:val="nl-NL"/>
-              </w:rPr>
-            </w:pPr>
-          </w:p>
-          <w:p>
-            <w:pPr>
-              <w:rPr>
-                <w:lang w:val="nl-NL"/>
-              </w:rPr>
-            </w:pPr>
-          </w:p>
-          <w:p>
-            <w:pPr>
-              <w:rPr>
-                <w:lang w:val="nl-NL"/>
-              </w:rPr>
-            </w:pPr>
-          </w:p>
-          <w:p>
-            <w:pPr>
-              <w:rPr>
-                <w:lang w:val="nl-NL"/>
-              </w:rPr>
-            </w:pPr>
-          </w:p>
-          <w:p>
-            <w:pPr>
-              <w:rPr>
-                <w:lang w:val="nl-NL"/>
-              </w:rPr>
-            </w:pPr>
-          </w:p>
-          <w:p>
-            <w:pPr>
-              <w:rPr>
-                <w:lang w:val="nl-NL"/>
-              </w:rPr>
-            </w:pPr>
-          </w:p>
-          <w:p>
-            <w:pPr>
-              <w:rPr>
-                <w:lang w:val="nl-NL"/>
-              </w:rPr>
-            </w:pPr>
-          </w:p>
-        </w:tc>
-        <w:tc>
-          <w:tcPr>
-            <w:tcW w:w="2188" w:type="dxa"/>
-          </w:tcPr>
-          <w:p>
-            <w:pPr>
-              <w:rPr>
-                <w:lang w:val="nl-NL"/>
-              </w:rPr>
-            </w:pPr>
-          </w:p>
-        </w:tc>
-        <w:tc>
-          <w:tcPr>
-            <w:tcW w:w="6440" w:type="dxa"/>
-          </w:tcPr>
-          <w:p>
-            <w:pPr>
-              <w:rPr>
-                <w:lang w:val="nl-NL"/>
-              </w:rPr>
-            </w:pPr>
-          </w:p>
-        </w:tc>
-      </w:tr>
-      <w:tr>
-        <w:tc>
-          <w:tcPr>
-            <w:tcW w:w="1119" w:type="dxa"/>
-          </w:tcPr>
-          <w:p>
-            <w:pPr>
-              <w:rPr>
-                <w:lang w:val="nl-NL"/>
-              </w:rPr>
-            </w:pPr>
-            <w:r>
-              <w:rPr>
-                <w:lang w:val="nl-NL"/>
-              </w:rPr>
-              <w:lastRenderedPageBreak/>
-              <w:t xml:space="preserve">Template </w:t>
-            </w:r>
-            <w:proofErr w:type="spellStart"/>
-            <w:r>
-              <w:rPr>
-                <w:lang w:val="nl-NL"/>
-              </w:rPr>
-              <w:t>method</w:t>
-            </w:r>
-            <w:proofErr w:type="spellEnd"/>
-          </w:p>
-          <w:p>
-            <w:pPr>
-              <w:rPr>
-                <w:lang w:val="nl-NL"/>
-              </w:rPr>
-            </w:pPr>
-          </w:p>
-          <w:p>
-            <w:pPr>
-              <w:rPr>
-                <w:lang w:val="nl-NL"/>
-              </w:rPr>
-            </w:pPr>
-          </w:p>
-          <w:p>
-            <w:pPr>
-              <w:rPr>
-                <w:lang w:val="nl-NL"/>
-              </w:rPr>
-            </w:pPr>
-          </w:p>
-          <w:p>
-            <w:pPr>
-              <w:rPr>
-                <w:lang w:val="nl-NL"/>
-              </w:rPr>
-            </w:pPr>
-          </w:p>
-          <w:p>
-            <w:pPr>
-              <w:rPr>
-                <w:lang w:val="nl-NL"/>
-              </w:rPr>
-            </w:pPr>
-          </w:p>
-          <w:p>
-            <w:pPr>
-              <w:rPr>
-                <w:lang w:val="nl-NL"/>
-              </w:rPr>
-            </w:pPr>
-          </w:p>
-          <w:p>
-            <w:pPr>
-              <w:rPr>
-                <w:lang w:val="nl-NL"/>
-              </w:rPr>
-            </w:pPr>
-          </w:p>
-          <w:p>
-            <w:pPr>
-              <w:rPr>
-                <w:lang w:val="nl-NL"/>
-              </w:rPr>
-            </w:pPr>
-          </w:p>
-          <w:p>
-            <w:pPr>
-              <w:rPr>
-                <w:lang w:val="nl-NL"/>
-              </w:rPr>
-            </w:pPr>
-          </w:p>
-        </w:tc>
-        <w:tc>
-          <w:tcPr>
-            <w:tcW w:w="2188" w:type="dxa"/>
-          </w:tcPr>
-          <w:p>
-            <w:pPr>
-              <w:rPr>
-                <w:lang w:val="nl-NL"/>
-              </w:rPr>
-            </w:pPr>
-            <w:r>
-              <w:rPr>
-                <w:lang w:val="nl-NL"/>
-              </w:rPr>
-              <w:t xml:space="preserve">Story 1, template aangemaakt voor </w:t>
-            </w:r>
-            <w:proofErr w:type="spellStart"/>
-            <w:r>
-              <w:rPr>
-                <w:lang w:val="nl-NL"/>
-              </w:rPr>
-              <w:t>TekstLoadSave</w:t>
-            </w:r>
-            <w:proofErr w:type="spellEnd"/>
-          </w:p>
-        </w:tc>
-        <w:tc>
-          <w:tcPr>
-            <w:tcW w:w="6440" w:type="dxa"/>
-          </w:tcPr>
           <w:p>
             <w:pPr>
               <w:rPr>
@@ -3877,10 +3153,26 @@
                 <w:lang w:val="nl-NL"/>
               </w:rPr>
               <w:drawing>
-                <wp:inline distT="0" distB="0" distL="0" distR="0" wp14:anchorId="10B9CFEF" wp14:editId="7334520B">
-                  <wp:extent cx="1816193" cy="3530781"/>
+                <wp:anchor distT="0" distB="0" distL="114300" distR="114300" simplePos="0" relativeHeight="251658240" behindDoc="0" locked="0" layoutInCell="1" allowOverlap="1" wp14:anchorId="5EB8ED1F" wp14:editId="776D95ED">
+                  <wp:simplePos x="0" y="0"/>
+                  <wp:positionH relativeFrom="column">
+                    <wp:posOffset>3175</wp:posOffset>
+                  </wp:positionH>
+                  <wp:positionV relativeFrom="paragraph">
+                    <wp:posOffset>1270</wp:posOffset>
+                  </wp:positionV>
+                  <wp:extent cx="1512778" cy="2324100"/>
                   <wp:effectExtent l="0" t="0" r="0" b="0"/>
-                  <wp:docPr id="5" name="Afbeelding 5"/>
+                  <wp:wrapThrough wrapText="bothSides">
+                    <wp:wrapPolygon edited="0">
+                      <wp:start x="0" y="0"/>
+                      <wp:lineTo x="0" y="21423"/>
+                      <wp:lineTo x="21219" y="21423"/>
+                      <wp:lineTo x="21219" y="0"/>
+                      <wp:lineTo x="0" y="0"/>
+                    </wp:wrapPolygon>
+                  </wp:wrapThrough>
+                  <wp:docPr id="12" name="Picture 12"/>
                   <wp:cNvGraphicFramePr>
                     <a:graphicFrameLocks xmlns:a="http://schemas.openxmlformats.org/drawingml/2006/main" noChangeAspect="1"/>
                   </wp:cNvGraphicFramePr>
@@ -3892,7 +3184,13 @@
                           <pic:cNvPicPr/>
                         </pic:nvPicPr>
                         <pic:blipFill>
-                          <a:blip r:embed="rId14"/>
+                          <a:blip r:embed="rId14">
+                            <a:extLst>
+                              <a:ext uri="{28A0092B-C50C-407E-A947-70E740481C1C}">
+                                <a14:useLocalDpi xmlns:a14="http://schemas.microsoft.com/office/drawing/2010/main" val="0"/>
+                              </a:ext>
+                            </a:extLst>
+                          </a:blip>
                           <a:stretch>
                             <a:fillRect/>
                           </a:stretch>
@@ -3900,7 +3198,7 @@
                         <pic:spPr>
                           <a:xfrm>
                             <a:off x="0" y="0"/>
-                            <a:ext cx="1816193" cy="3530781"/>
+                            <a:ext cx="1512778" cy="2324100"/>
                           </a:xfrm>
                           <a:prstGeom prst="rect">
                             <a:avLst/>
@@ -3909,398 +3207,147 @@
                       </pic:pic>
                     </a:graphicData>
                   </a:graphic>
-                </wp:inline>
+                  <wp14:sizeRelH relativeFrom="page">
+                    <wp14:pctWidth>0</wp14:pctWidth>
+                  </wp14:sizeRelH>
+                  <wp14:sizeRelV relativeFrom="page">
+                    <wp14:pctHeight>0</wp14:pctHeight>
+                  </wp14:sizeRelV>
+                </wp:anchor>
               </w:drawing>
             </w:r>
           </w:p>
-        </w:tc>
-      </w:tr>
-    </w:tbl>
-    <w:p>
-      <w:pPr>
-        <w:rPr>
-          <w:rFonts w:asciiTheme="majorHAnsi" w:eastAsiaTheme="majorEastAsia" w:hAnsiTheme="majorHAnsi" w:cstheme="majorBidi"/>
-          <w:b/>
-          <w:bCs/>
-          <w:color w:val="365F91" w:themeColor="accent1" w:themeShade="BF"/>
-          <w:sz w:val="28"/>
-          <w:szCs w:val="28"/>
-          <w:lang w:val="nl-NL"/>
-        </w:rPr>
-      </w:pPr>
-      <w:r>
-        <w:rPr>
-          <w:lang w:val="nl-NL"/>
-        </w:rPr>
-        <w:br w:type="page"/>
-      </w:r>
-    </w:p>
-    <w:p>
-      <w:pPr>
-        <w:pStyle w:val="Kop1"/>
-        <w:rPr>
-          <w:lang w:val="nl-NL"/>
-        </w:rPr>
-      </w:pPr>
-      <w:bookmarkStart w:id="3" w:name="_Toc499494740"/>
-      <w:r>
-        <w:rPr>
-          <w:lang w:val="nl-NL"/>
-        </w:rPr>
-        <w:lastRenderedPageBreak/>
-        <w:t>Speciale topics</w:t>
-      </w:r>
-      <w:bookmarkEnd w:id="3"/>
-    </w:p>
-    <w:p>
-      <w:pPr>
-        <w:rPr>
-          <w:noProof/>
-          <w:lang w:val="nl-NL" w:eastAsia="nl-BE"/>
-        </w:rPr>
-      </w:pPr>
-      <w:r>
-        <w:rPr>
-          <w:lang w:val="nl-NL"/>
-        </w:rPr>
-        <w:t xml:space="preserve">Geef voor elke </w:t>
-      </w:r>
-      <w:r>
-        <w:rPr>
-          <w:lang w:val="nl-NL"/>
-        </w:rPr>
-        <w:t>“</w:t>
-      </w:r>
-      <w:r>
-        <w:rPr>
-          <w:lang w:val="nl-NL"/>
-        </w:rPr>
-        <w:t>speciale topic</w:t>
-      </w:r>
-      <w:r>
-        <w:rPr>
-          <w:lang w:val="nl-NL"/>
-        </w:rPr>
-        <w:t>”</w:t>
-      </w:r>
-      <w:r>
-        <w:rPr>
-          <w:lang w:val="nl-NL"/>
-        </w:rPr>
-        <w:t xml:space="preserve"> aan of je het gebruikt hebt of niet</w:t>
-      </w:r>
-      <w:r>
-        <w:rPr>
-          <w:lang w:val="nl-NL"/>
-        </w:rPr>
-        <w:t>,</w:t>
-      </w:r>
-      <w:r>
-        <w:rPr>
-          <w:lang w:val="nl-NL"/>
-        </w:rPr>
-        <w:t xml:space="preserve"> en zo ja, waar.</w:t>
-      </w:r>
-      <w:r>
-        <w:rPr>
-          <w:lang w:val="nl-NL"/>
-        </w:rPr>
-        <w:t xml:space="preserve"> </w:t>
-      </w:r>
-      <w:r>
-        <w:rPr>
-          <w:lang w:val="nl-NL"/>
-        </w:rPr>
-        <w:t xml:space="preserve">Toon </w:t>
-      </w:r>
-      <w:r>
-        <w:rPr>
-          <w:lang w:val="nl-NL"/>
-        </w:rPr>
-        <w:t xml:space="preserve">eventueel aan </w:t>
-      </w:r>
-      <w:r>
-        <w:rPr>
-          <w:lang w:val="nl-NL"/>
-        </w:rPr>
-        <w:t xml:space="preserve"> met een klassendiagram.</w:t>
-      </w:r>
-      <w:r>
-        <w:rPr>
-          <w:noProof/>
-          <w:lang w:val="nl-NL" w:eastAsia="nl-BE"/>
-        </w:rPr>
-        <w:t xml:space="preserve"> </w:t>
-      </w:r>
-    </w:p>
-    <w:p>
-      <w:pPr>
-        <w:rPr>
-          <w:lang w:val="nl-NL"/>
-        </w:rPr>
-      </w:pPr>
-    </w:p>
-    <w:tbl>
-      <w:tblPr>
-        <w:tblStyle w:val="Tabelraster"/>
-        <w:tblW w:w="0" w:type="auto"/>
-        <w:tblLook w:val="04A0" w:firstRow="1" w:lastRow="0" w:firstColumn="1" w:lastColumn="0" w:noHBand="0" w:noVBand="1"/>
-      </w:tblPr>
-      <w:tblGrid>
-        <w:gridCol w:w="1597"/>
-        <w:gridCol w:w="2036"/>
-        <w:gridCol w:w="5655"/>
-      </w:tblGrid>
-      <w:tr>
-        <w:tc>
-          <w:tcPr>
-            <w:tcW w:w="1727" w:type="dxa"/>
-          </w:tcPr>
-          <w:p>
-            <w:pPr>
-              <w:rPr>
-                <w:lang w:val="nl-NL"/>
-              </w:rPr>
-            </w:pPr>
-          </w:p>
-        </w:tc>
-        <w:tc>
-          <w:tcPr>
-            <w:tcW w:w="2036" w:type="dxa"/>
-          </w:tcPr>
-          <w:p>
-            <w:pPr>
-              <w:rPr>
-                <w:lang w:val="nl-NL"/>
-              </w:rPr>
-            </w:pPr>
-            <w:r>
-              <w:rPr>
-                <w:lang w:val="nl-NL"/>
-              </w:rPr>
-              <w:t>Toegepast (ja/nee)</w:t>
-            </w:r>
-          </w:p>
-          <w:p>
-            <w:pPr>
-              <w:rPr>
-                <w:lang w:val="nl-NL"/>
-              </w:rPr>
-            </w:pPr>
-            <w:r>
-              <w:rPr>
-                <w:lang w:val="nl-NL"/>
-              </w:rPr>
-              <w:t xml:space="preserve">In welke </w:t>
-            </w:r>
-            <w:proofErr w:type="spellStart"/>
-            <w:r>
-              <w:rPr>
-                <w:lang w:val="nl-NL"/>
-              </w:rPr>
-              <w:t>stories</w:t>
-            </w:r>
-            <w:proofErr w:type="spellEnd"/>
-            <w:r>
-              <w:rPr>
-                <w:lang w:val="nl-NL"/>
-              </w:rPr>
-              <w:t>(</w:t>
-            </w:r>
-            <w:proofErr w:type="spellStart"/>
-            <w:r>
-              <w:rPr>
-                <w:lang w:val="nl-NL"/>
-              </w:rPr>
-              <w:t>nr</w:t>
-            </w:r>
-            <w:proofErr w:type="spellEnd"/>
-            <w:r>
-              <w:rPr>
-                <w:lang w:val="nl-NL"/>
-              </w:rPr>
-              <w:t>)</w:t>
-            </w:r>
-          </w:p>
-          <w:p>
-            <w:pPr>
-              <w:rPr>
-                <w:lang w:val="nl-NL"/>
-              </w:rPr>
-            </w:pPr>
-            <w:r>
-              <w:rPr>
-                <w:lang w:val="nl-NL"/>
-              </w:rPr>
-              <w:t>Waarom toegepast(voordeel</w:t>
-            </w:r>
-            <w:r>
-              <w:rPr>
-                <w:lang w:val="nl-NL"/>
-              </w:rPr>
-              <w:t>)</w:t>
-            </w:r>
-          </w:p>
-        </w:tc>
-        <w:tc>
-          <w:tcPr>
-            <w:tcW w:w="5984" w:type="dxa"/>
-          </w:tcPr>
-          <w:p>
-            <w:pPr>
-              <w:rPr>
-                <w:lang w:val="nl-NL"/>
-              </w:rPr>
-            </w:pPr>
-            <w:r>
-              <w:rPr>
-                <w:lang w:val="nl-NL"/>
-              </w:rPr>
-              <w:t xml:space="preserve">Bijhorend klassendiagram </w:t>
-            </w:r>
-            <w:r>
-              <w:rPr>
-                <w:lang w:val="nl-NL"/>
-              </w:rPr>
-              <w:t xml:space="preserve"> </w:t>
-            </w:r>
-            <w:r>
-              <w:rPr>
-                <w:lang w:val="nl-NL"/>
-              </w:rPr>
-              <w:t>of extra uitleg</w:t>
-            </w:r>
+          <w:p>
+            <w:pPr>
+              <w:rPr>
+                <w:lang w:val="nl-NL"/>
+              </w:rPr>
+            </w:pPr>
+          </w:p>
+          <w:p>
+            <w:pPr>
+              <w:rPr>
+                <w:lang w:val="nl-NL"/>
+              </w:rPr>
+            </w:pPr>
           </w:p>
         </w:tc>
       </w:tr>
       <w:tr>
         <w:tc>
           <w:tcPr>
-            <w:tcW w:w="1727" w:type="dxa"/>
-          </w:tcPr>
-          <w:p>
-            <w:pPr>
-              <w:rPr>
-                <w:lang w:val="nl-NL"/>
-              </w:rPr>
-            </w:pPr>
-            <w:proofErr w:type="spellStart"/>
-            <w:r>
-              <w:rPr>
-                <w:lang w:val="nl-NL"/>
-              </w:rPr>
-              <w:t>Enum</w:t>
-            </w:r>
-            <w:proofErr w:type="spellEnd"/>
-          </w:p>
-          <w:p>
-            <w:pPr>
-              <w:rPr>
-                <w:lang w:val="nl-NL"/>
-              </w:rPr>
-            </w:pPr>
-          </w:p>
-          <w:p>
-            <w:pPr>
-              <w:rPr>
-                <w:lang w:val="nl-NL"/>
-              </w:rPr>
-            </w:pPr>
-          </w:p>
-          <w:p>
-            <w:pPr>
-              <w:rPr>
-                <w:lang w:val="nl-NL"/>
-              </w:rPr>
-            </w:pPr>
-          </w:p>
-          <w:p>
-            <w:pPr>
-              <w:rPr>
-                <w:lang w:val="nl-NL"/>
-              </w:rPr>
-            </w:pPr>
-          </w:p>
-          <w:p>
-            <w:pPr>
-              <w:rPr>
-                <w:lang w:val="nl-NL"/>
-              </w:rPr>
-            </w:pPr>
-          </w:p>
-          <w:p>
-            <w:pPr>
-              <w:rPr>
-                <w:lang w:val="nl-NL"/>
-              </w:rPr>
-            </w:pPr>
-          </w:p>
-        </w:tc>
-        <w:tc>
-          <w:tcPr>
-            <w:tcW w:w="2036" w:type="dxa"/>
-          </w:tcPr>
-          <w:p>
-            <w:pPr>
-              <w:rPr>
-                <w:lang w:val="nl-NL"/>
-              </w:rPr>
-            </w:pPr>
-            <w:r>
-              <w:rPr>
-                <w:lang w:val="nl-NL"/>
-              </w:rPr>
-              <w:t xml:space="preserve">Ja, </w:t>
-            </w:r>
-            <w:proofErr w:type="spellStart"/>
-            <w:r>
-              <w:rPr>
-                <w:lang w:val="nl-NL"/>
-              </w:rPr>
-              <w:t>enums</w:t>
-            </w:r>
-            <w:proofErr w:type="spellEnd"/>
-            <w:r>
-              <w:rPr>
-                <w:lang w:val="nl-NL"/>
-              </w:rPr>
-              <w:t xml:space="preserve"> aangemaakt met verschillende soorten save </w:t>
-            </w:r>
-            <w:proofErr w:type="spellStart"/>
-            <w:r>
-              <w:rPr>
-                <w:lang w:val="nl-NL"/>
-              </w:rPr>
-              <w:t>strategies</w:t>
-            </w:r>
-            <w:proofErr w:type="spellEnd"/>
-            <w:r>
-              <w:rPr>
-                <w:lang w:val="nl-NL"/>
-              </w:rPr>
-              <w:t>, story 2</w:t>
-            </w:r>
-          </w:p>
-        </w:tc>
-        <w:tc>
-          <w:tcPr>
-            <w:tcW w:w="5984" w:type="dxa"/>
-          </w:tcPr>
-          <w:p>
-            <w:pPr>
-              <w:rPr>
-                <w:lang w:val="nl-NL"/>
-              </w:rPr>
-            </w:pPr>
-            <w:r>
-              <w:rPr>
-                <w:lang w:val="nl-NL"/>
+            <w:tcW w:w="1119" w:type="dxa"/>
+          </w:tcPr>
+          <w:p>
+            <w:pPr>
+              <w:rPr>
+                <w:lang w:val="nl-NL"/>
+              </w:rPr>
+            </w:pPr>
+            <w:r>
+              <w:rPr>
+                <w:lang w:val="nl-NL"/>
+              </w:rPr>
+              <w:lastRenderedPageBreak/>
+              <w:t>MVC</w:t>
+            </w:r>
+          </w:p>
+          <w:p>
+            <w:pPr>
+              <w:rPr>
+                <w:lang w:val="nl-NL"/>
+              </w:rPr>
+            </w:pPr>
+          </w:p>
+          <w:p>
+            <w:pPr>
+              <w:rPr>
+                <w:lang w:val="nl-NL"/>
+              </w:rPr>
+            </w:pPr>
+          </w:p>
+          <w:p>
+            <w:pPr>
+              <w:rPr>
+                <w:lang w:val="nl-NL"/>
+              </w:rPr>
+            </w:pPr>
+          </w:p>
+          <w:p>
+            <w:pPr>
+              <w:rPr>
+                <w:lang w:val="nl-NL"/>
+              </w:rPr>
+            </w:pPr>
+          </w:p>
+          <w:p>
+            <w:pPr>
+              <w:rPr>
+                <w:lang w:val="nl-NL"/>
+              </w:rPr>
+            </w:pPr>
+          </w:p>
+          <w:p>
+            <w:pPr>
+              <w:rPr>
+                <w:lang w:val="nl-NL"/>
+              </w:rPr>
+            </w:pPr>
+          </w:p>
+          <w:p>
+            <w:pPr>
+              <w:rPr>
+                <w:lang w:val="nl-NL"/>
+              </w:rPr>
+            </w:pPr>
+          </w:p>
+          <w:p>
+            <w:pPr>
+              <w:rPr>
+                <w:lang w:val="nl-NL"/>
+              </w:rPr>
+            </w:pPr>
+          </w:p>
+          <w:p>
+            <w:pPr>
+              <w:rPr>
+                <w:lang w:val="nl-NL"/>
+              </w:rPr>
+            </w:pPr>
+          </w:p>
+        </w:tc>
+        <w:tc>
+          <w:tcPr>
+            <w:tcW w:w="2188" w:type="dxa"/>
+          </w:tcPr>
+          <w:p>
+            <w:pPr>
+              <w:rPr>
+                <w:lang w:val="nl-NL"/>
+              </w:rPr>
+            </w:pPr>
+          </w:p>
+        </w:tc>
+        <w:tc>
+          <w:tcPr>
+            <w:tcW w:w="6440" w:type="dxa"/>
+          </w:tcPr>
+          <w:p>
+            <w:pPr>
+              <w:rPr>
+                <w:lang w:val="nl-NL"/>
+              </w:rPr>
+            </w:pPr>
+            <w:r>
+              <w:rPr>
+                <w:noProof/>
+                <w:lang w:val="en-US"/>
               </w:rPr>
               <w:drawing>
-                <wp:inline distT="0" distB="0" distL="0" distR="0" wp14:anchorId="236248FD" wp14:editId="1363877F">
-                  <wp:extent cx="2724290" cy="2463927"/>
+                <wp:inline distT="0" distB="0" distL="0" distR="0" wp14:anchorId="10CBE9AD" wp14:editId="3AEF6F82">
+                  <wp:extent cx="3968750" cy="4356100"/>
                   <wp:effectExtent l="0" t="0" r="0" b="0"/>
-                  <wp:docPr id="9" name="Afbeelding 9"/>
+                  <wp:docPr id="3" name="Afbeelding 3"/>
                   <wp:cNvGraphicFramePr>
                     <a:graphicFrameLocks xmlns:a="http://schemas.openxmlformats.org/drawingml/2006/main" noChangeAspect="1"/>
                   </wp:cNvGraphicFramePr>
@@ -4320,6 +3367,643 @@
                         <pic:spPr>
                           <a:xfrm>
                             <a:off x="0" y="0"/>
+                            <a:ext cx="3968956" cy="4356326"/>
+                          </a:xfrm>
+                          <a:prstGeom prst="rect">
+                            <a:avLst/>
+                          </a:prstGeom>
+                        </pic:spPr>
+                      </pic:pic>
+                    </a:graphicData>
+                  </a:graphic>
+                </wp:inline>
+              </w:drawing>
+            </w:r>
+          </w:p>
+        </w:tc>
+      </w:tr>
+      <w:tr>
+        <w:tc>
+          <w:tcPr>
+            <w:tcW w:w="1119" w:type="dxa"/>
+          </w:tcPr>
+          <w:p>
+            <w:pPr>
+              <w:rPr>
+                <w:lang w:val="nl-NL"/>
+              </w:rPr>
+            </w:pPr>
+            <w:r>
+              <w:rPr>
+                <w:lang w:val="nl-NL"/>
+              </w:rPr>
+              <w:t>Decorator</w:t>
+            </w:r>
+          </w:p>
+          <w:p>
+            <w:pPr>
+              <w:rPr>
+                <w:lang w:val="nl-NL"/>
+              </w:rPr>
+            </w:pPr>
+          </w:p>
+          <w:p>
+            <w:pPr>
+              <w:rPr>
+                <w:lang w:val="nl-NL"/>
+              </w:rPr>
+            </w:pPr>
+          </w:p>
+          <w:p>
+            <w:pPr>
+              <w:rPr>
+                <w:lang w:val="nl-NL"/>
+              </w:rPr>
+            </w:pPr>
+          </w:p>
+          <w:p>
+            <w:pPr>
+              <w:rPr>
+                <w:lang w:val="nl-NL"/>
+              </w:rPr>
+            </w:pPr>
+          </w:p>
+          <w:p>
+            <w:pPr>
+              <w:rPr>
+                <w:lang w:val="nl-NL"/>
+              </w:rPr>
+            </w:pPr>
+          </w:p>
+          <w:p>
+            <w:pPr>
+              <w:rPr>
+                <w:lang w:val="nl-NL"/>
+              </w:rPr>
+            </w:pPr>
+          </w:p>
+          <w:p>
+            <w:pPr>
+              <w:rPr>
+                <w:lang w:val="nl-NL"/>
+              </w:rPr>
+            </w:pPr>
+          </w:p>
+          <w:p>
+            <w:pPr>
+              <w:rPr>
+                <w:lang w:val="nl-NL"/>
+              </w:rPr>
+            </w:pPr>
+          </w:p>
+          <w:p>
+            <w:pPr>
+              <w:rPr>
+                <w:lang w:val="nl-NL"/>
+              </w:rPr>
+            </w:pPr>
+          </w:p>
+        </w:tc>
+        <w:tc>
+          <w:tcPr>
+            <w:tcW w:w="2188" w:type="dxa"/>
+          </w:tcPr>
+          <w:p>
+            <w:pPr>
+              <w:rPr>
+                <w:lang w:val="nl-NL"/>
+              </w:rPr>
+            </w:pPr>
+          </w:p>
+        </w:tc>
+        <w:tc>
+          <w:tcPr>
+            <w:tcW w:w="6440" w:type="dxa"/>
+          </w:tcPr>
+          <w:p>
+            <w:pPr>
+              <w:rPr>
+                <w:lang w:val="nl-NL"/>
+              </w:rPr>
+            </w:pPr>
+          </w:p>
+        </w:tc>
+      </w:tr>
+      <w:tr>
+        <w:tc>
+          <w:tcPr>
+            <w:tcW w:w="1119" w:type="dxa"/>
+          </w:tcPr>
+          <w:p>
+            <w:pPr>
+              <w:rPr>
+                <w:lang w:val="nl-NL"/>
+              </w:rPr>
+            </w:pPr>
+            <w:r>
+              <w:rPr>
+                <w:lang w:val="nl-NL"/>
+              </w:rPr>
+              <w:lastRenderedPageBreak/>
+              <w:t>Template method</w:t>
+            </w:r>
+          </w:p>
+          <w:p>
+            <w:pPr>
+              <w:rPr>
+                <w:lang w:val="nl-NL"/>
+              </w:rPr>
+            </w:pPr>
+          </w:p>
+          <w:p>
+            <w:pPr>
+              <w:rPr>
+                <w:lang w:val="nl-NL"/>
+              </w:rPr>
+            </w:pPr>
+          </w:p>
+          <w:p>
+            <w:pPr>
+              <w:rPr>
+                <w:lang w:val="nl-NL"/>
+              </w:rPr>
+            </w:pPr>
+          </w:p>
+          <w:p>
+            <w:pPr>
+              <w:rPr>
+                <w:lang w:val="nl-NL"/>
+              </w:rPr>
+            </w:pPr>
+          </w:p>
+          <w:p>
+            <w:pPr>
+              <w:rPr>
+                <w:lang w:val="nl-NL"/>
+              </w:rPr>
+            </w:pPr>
+          </w:p>
+          <w:p>
+            <w:pPr>
+              <w:rPr>
+                <w:lang w:val="nl-NL"/>
+              </w:rPr>
+            </w:pPr>
+          </w:p>
+          <w:p>
+            <w:pPr>
+              <w:rPr>
+                <w:lang w:val="nl-NL"/>
+              </w:rPr>
+            </w:pPr>
+          </w:p>
+          <w:p>
+            <w:pPr>
+              <w:rPr>
+                <w:lang w:val="nl-NL"/>
+              </w:rPr>
+            </w:pPr>
+          </w:p>
+          <w:p>
+            <w:pPr>
+              <w:rPr>
+                <w:lang w:val="nl-NL"/>
+              </w:rPr>
+            </w:pPr>
+          </w:p>
+        </w:tc>
+        <w:tc>
+          <w:tcPr>
+            <w:tcW w:w="2188" w:type="dxa"/>
+          </w:tcPr>
+          <w:p>
+            <w:pPr>
+              <w:rPr>
+                <w:lang w:val="nl-NL"/>
+              </w:rPr>
+            </w:pPr>
+            <w:r>
+              <w:rPr>
+                <w:lang w:val="nl-NL"/>
+              </w:rPr>
+              <w:t>Story 1, template aangemaakt voor TekstLoadSave</w:t>
+            </w:r>
+          </w:p>
+        </w:tc>
+        <w:tc>
+          <w:tcPr>
+            <w:tcW w:w="6440" w:type="dxa"/>
+          </w:tcPr>
+          <w:p>
+            <w:pPr>
+              <w:rPr>
+                <w:lang w:val="nl-NL"/>
+              </w:rPr>
+            </w:pPr>
+            <w:r>
+              <w:rPr>
+                <w:noProof/>
+                <w:lang w:val="en-US"/>
+              </w:rPr>
+              <w:drawing>
+                <wp:inline distT="0" distB="0" distL="0" distR="0" wp14:anchorId="10B9CFEF" wp14:editId="7334520B">
+                  <wp:extent cx="1816193" cy="3530781"/>
+                  <wp:effectExtent l="0" t="0" r="0" b="0"/>
+                  <wp:docPr id="5" name="Afbeelding 5"/>
+                  <wp:cNvGraphicFramePr>
+                    <a:graphicFrameLocks xmlns:a="http://schemas.openxmlformats.org/drawingml/2006/main" noChangeAspect="1"/>
+                  </wp:cNvGraphicFramePr>
+                  <a:graphic xmlns:a="http://schemas.openxmlformats.org/drawingml/2006/main">
+                    <a:graphicData uri="http://schemas.openxmlformats.org/drawingml/2006/picture">
+                      <pic:pic xmlns:pic="http://schemas.openxmlformats.org/drawingml/2006/picture">
+                        <pic:nvPicPr>
+                          <pic:cNvPr id="1" name=""/>
+                          <pic:cNvPicPr/>
+                        </pic:nvPicPr>
+                        <pic:blipFill>
+                          <a:blip r:embed="rId16"/>
+                          <a:stretch>
+                            <a:fillRect/>
+                          </a:stretch>
+                        </pic:blipFill>
+                        <pic:spPr>
+                          <a:xfrm>
+                            <a:off x="0" y="0"/>
+                            <a:ext cx="1816193" cy="3530781"/>
+                          </a:xfrm>
+                          <a:prstGeom prst="rect">
+                            <a:avLst/>
+                          </a:prstGeom>
+                        </pic:spPr>
+                      </pic:pic>
+                    </a:graphicData>
+                  </a:graphic>
+                </wp:inline>
+              </w:drawing>
+            </w:r>
+          </w:p>
+        </w:tc>
+      </w:tr>
+    </w:tbl>
+    <w:p>
+      <w:pPr>
+        <w:rPr>
+          <w:rFonts w:asciiTheme="majorHAnsi" w:eastAsiaTheme="majorEastAsia" w:hAnsiTheme="majorHAnsi" w:cstheme="majorBidi"/>
+          <w:b/>
+          <w:bCs/>
+          <w:color w:val="365F91" w:themeColor="accent1" w:themeShade="BF"/>
+          <w:sz w:val="28"/>
+          <w:szCs w:val="28"/>
+          <w:lang w:val="nl-NL"/>
+        </w:rPr>
+      </w:pPr>
+      <w:r>
+        <w:rPr>
+          <w:lang w:val="nl-NL"/>
+        </w:rPr>
+        <w:br w:type="page"/>
+      </w:r>
+    </w:p>
+    <w:p>
+      <w:pPr>
+        <w:pStyle w:val="Heading1"/>
+        <w:rPr>
+          <w:lang w:val="nl-NL"/>
+        </w:rPr>
+      </w:pPr>
+      <w:bookmarkStart w:id="3" w:name="_Toc499494740"/>
+      <w:r>
+        <w:rPr>
+          <w:lang w:val="nl-NL"/>
+        </w:rPr>
+        <w:lastRenderedPageBreak/>
+        <w:t>Speciale topics</w:t>
+      </w:r>
+      <w:bookmarkEnd w:id="3"/>
+    </w:p>
+    <w:p>
+      <w:pPr>
+        <w:rPr>
+          <w:noProof/>
+          <w:lang w:val="nl-NL" w:eastAsia="nl-BE"/>
+        </w:rPr>
+      </w:pPr>
+      <w:r>
+        <w:rPr>
+          <w:lang w:val="nl-NL"/>
+        </w:rPr>
+        <w:t xml:space="preserve">Geef voor elke </w:t>
+      </w:r>
+      <w:r>
+        <w:rPr>
+          <w:lang w:val="nl-NL"/>
+        </w:rPr>
+        <w:t>“</w:t>
+      </w:r>
+      <w:r>
+        <w:rPr>
+          <w:lang w:val="nl-NL"/>
+        </w:rPr>
+        <w:t>speciale topic</w:t>
+      </w:r>
+      <w:r>
+        <w:rPr>
+          <w:lang w:val="nl-NL"/>
+        </w:rPr>
+        <w:t>”</w:t>
+      </w:r>
+      <w:r>
+        <w:rPr>
+          <w:lang w:val="nl-NL"/>
+        </w:rPr>
+        <w:t xml:space="preserve"> aan of je het gebruikt hebt of niet</w:t>
+      </w:r>
+      <w:r>
+        <w:rPr>
+          <w:lang w:val="nl-NL"/>
+        </w:rPr>
+        <w:t>,</w:t>
+      </w:r>
+      <w:r>
+        <w:rPr>
+          <w:lang w:val="nl-NL"/>
+        </w:rPr>
+        <w:t xml:space="preserve"> en zo ja, waar.</w:t>
+      </w:r>
+      <w:r>
+        <w:rPr>
+          <w:lang w:val="nl-NL"/>
+        </w:rPr>
+        <w:t xml:space="preserve"> </w:t>
+      </w:r>
+      <w:r>
+        <w:rPr>
+          <w:lang w:val="nl-NL"/>
+        </w:rPr>
+        <w:t xml:space="preserve">Toon </w:t>
+      </w:r>
+      <w:r>
+        <w:rPr>
+          <w:lang w:val="nl-NL"/>
+        </w:rPr>
+        <w:t xml:space="preserve">eventueel aan </w:t>
+      </w:r>
+      <w:r>
+        <w:rPr>
+          <w:lang w:val="nl-NL"/>
+        </w:rPr>
+        <w:t xml:space="preserve"> met een klassendiagram.</w:t>
+      </w:r>
+      <w:r>
+        <w:rPr>
+          <w:noProof/>
+          <w:lang w:val="nl-NL" w:eastAsia="nl-BE"/>
+        </w:rPr>
+        <w:t xml:space="preserve"> </w:t>
+      </w:r>
+    </w:p>
+    <w:p>
+      <w:pPr>
+        <w:rPr>
+          <w:lang w:val="nl-NL"/>
+        </w:rPr>
+      </w:pPr>
+    </w:p>
+    <w:tbl>
+      <w:tblPr>
+        <w:tblStyle w:val="TableGrid"/>
+        <w:tblW w:w="0" w:type="auto"/>
+        <w:tblLook w:val="04A0" w:firstRow="1" w:lastRow="0" w:firstColumn="1" w:lastColumn="0" w:noHBand="0" w:noVBand="1"/>
+      </w:tblPr>
+      <w:tblGrid>
+        <w:gridCol w:w="1597"/>
+        <w:gridCol w:w="2036"/>
+        <w:gridCol w:w="5655"/>
+      </w:tblGrid>
+      <w:tr>
+        <w:tc>
+          <w:tcPr>
+            <w:tcW w:w="1727" w:type="dxa"/>
+          </w:tcPr>
+          <w:p>
+            <w:pPr>
+              <w:rPr>
+                <w:lang w:val="nl-NL"/>
+              </w:rPr>
+            </w:pPr>
+          </w:p>
+        </w:tc>
+        <w:tc>
+          <w:tcPr>
+            <w:tcW w:w="2036" w:type="dxa"/>
+          </w:tcPr>
+          <w:p>
+            <w:pPr>
+              <w:rPr>
+                <w:lang w:val="nl-NL"/>
+              </w:rPr>
+            </w:pPr>
+            <w:r>
+              <w:rPr>
+                <w:lang w:val="nl-NL"/>
+              </w:rPr>
+              <w:t>Toegepast (ja/nee)</w:t>
+            </w:r>
+          </w:p>
+          <w:p>
+            <w:pPr>
+              <w:rPr>
+                <w:lang w:val="nl-NL"/>
+              </w:rPr>
+            </w:pPr>
+            <w:r>
+              <w:rPr>
+                <w:lang w:val="nl-NL"/>
+              </w:rPr>
+              <w:t>In welke stories(nr)</w:t>
+            </w:r>
+          </w:p>
+          <w:p>
+            <w:pPr>
+              <w:rPr>
+                <w:lang w:val="nl-NL"/>
+              </w:rPr>
+            </w:pPr>
+            <w:r>
+              <w:rPr>
+                <w:lang w:val="nl-NL"/>
+              </w:rPr>
+              <w:t>Waarom toegepast(voordeel</w:t>
+            </w:r>
+            <w:r>
+              <w:rPr>
+                <w:lang w:val="nl-NL"/>
+              </w:rPr>
+              <w:t>)</w:t>
+            </w:r>
+          </w:p>
+        </w:tc>
+        <w:tc>
+          <w:tcPr>
+            <w:tcW w:w="5984" w:type="dxa"/>
+          </w:tcPr>
+          <w:p>
+            <w:pPr>
+              <w:rPr>
+                <w:lang w:val="nl-NL"/>
+              </w:rPr>
+            </w:pPr>
+            <w:r>
+              <w:rPr>
+                <w:lang w:val="nl-NL"/>
+              </w:rPr>
+              <w:t xml:space="preserve">Bijhorend klassendiagram </w:t>
+            </w:r>
+            <w:r>
+              <w:rPr>
+                <w:lang w:val="nl-NL"/>
+              </w:rPr>
+              <w:t xml:space="preserve"> </w:t>
+            </w:r>
+            <w:r>
+              <w:rPr>
+                <w:lang w:val="nl-NL"/>
+              </w:rPr>
+              <w:t>of extra uitleg</w:t>
+            </w:r>
+          </w:p>
+        </w:tc>
+      </w:tr>
+      <w:tr>
+        <w:tc>
+          <w:tcPr>
+            <w:tcW w:w="1727" w:type="dxa"/>
+          </w:tcPr>
+          <w:p>
+            <w:pPr>
+              <w:rPr>
+                <w:lang w:val="nl-NL"/>
+              </w:rPr>
+            </w:pPr>
+            <w:r>
+              <w:rPr>
+                <w:lang w:val="nl-NL"/>
+              </w:rPr>
+              <w:t>Enum</w:t>
+            </w:r>
+          </w:p>
+          <w:p>
+            <w:pPr>
+              <w:rPr>
+                <w:lang w:val="nl-NL"/>
+              </w:rPr>
+            </w:pPr>
+          </w:p>
+          <w:p>
+            <w:pPr>
+              <w:rPr>
+                <w:lang w:val="nl-NL"/>
+              </w:rPr>
+            </w:pPr>
+          </w:p>
+          <w:p>
+            <w:pPr>
+              <w:rPr>
+                <w:lang w:val="nl-NL"/>
+              </w:rPr>
+            </w:pPr>
+          </w:p>
+          <w:p>
+            <w:pPr>
+              <w:rPr>
+                <w:lang w:val="nl-NL"/>
+              </w:rPr>
+            </w:pPr>
+          </w:p>
+          <w:p>
+            <w:pPr>
+              <w:rPr>
+                <w:lang w:val="nl-NL"/>
+              </w:rPr>
+            </w:pPr>
+          </w:p>
+          <w:p>
+            <w:pPr>
+              <w:rPr>
+                <w:lang w:val="nl-NL"/>
+              </w:rPr>
+            </w:pPr>
+          </w:p>
+        </w:tc>
+        <w:tc>
+          <w:tcPr>
+            <w:tcW w:w="2036" w:type="dxa"/>
+          </w:tcPr>
+          <w:p>
+            <w:pPr>
+              <w:rPr>
+                <w:lang w:val="nl-NL"/>
+              </w:rPr>
+            </w:pPr>
+            <w:r>
+              <w:rPr>
+                <w:lang w:val="nl-NL"/>
+              </w:rPr>
+              <w:t xml:space="preserve">Ja, enums aangemaakt met verschillende soorten </w:t>
+            </w:r>
+            <w:r>
+              <w:rPr>
+                <w:lang w:val="nl-NL"/>
+              </w:rPr>
+              <w:t xml:space="preserve">artikelDb’s en </w:t>
+            </w:r>
+            <w:r>
+              <w:rPr>
+                <w:lang w:val="nl-NL"/>
+              </w:rPr>
+              <w:t>save strategies, story 2</w:t>
+            </w:r>
+          </w:p>
+        </w:tc>
+        <w:tc>
+          <w:tcPr>
+            <w:tcW w:w="5984" w:type="dxa"/>
+          </w:tcPr>
+          <w:p>
+            <w:pPr>
+              <w:rPr>
+                <w:lang w:val="nl-NL"/>
+              </w:rPr>
+            </w:pPr>
+            <w:r>
+              <w:rPr>
+                <w:noProof/>
+                <w:lang w:val="en-US"/>
+              </w:rPr>
+              <w:drawing>
+                <wp:inline distT="0" distB="0" distL="0" distR="0" wp14:anchorId="236248FD" wp14:editId="1363877F">
+                  <wp:extent cx="2724290" cy="2463927"/>
+                  <wp:effectExtent l="0" t="0" r="0" b="0"/>
+                  <wp:docPr id="9" name="Afbeelding 9"/>
+                  <wp:cNvGraphicFramePr>
+                    <a:graphicFrameLocks xmlns:a="http://schemas.openxmlformats.org/drawingml/2006/main" noChangeAspect="1"/>
+                  </wp:cNvGraphicFramePr>
+                  <a:graphic xmlns:a="http://schemas.openxmlformats.org/drawingml/2006/main">
+                    <a:graphicData uri="http://schemas.openxmlformats.org/drawingml/2006/picture">
+                      <pic:pic xmlns:pic="http://schemas.openxmlformats.org/drawingml/2006/picture">
+                        <pic:nvPicPr>
+                          <pic:cNvPr id="1" name=""/>
+                          <pic:cNvPicPr/>
+                        </pic:nvPicPr>
+                        <pic:blipFill>
+                          <a:blip r:embed="rId17"/>
+                          <a:stretch>
+                            <a:fillRect/>
+                          </a:stretch>
+                        </pic:blipFill>
+                        <pic:spPr>
+                          <a:xfrm>
+                            <a:off x="0" y="0"/>
                             <a:ext cx="2724290" cy="2463927"/>
                           </a:xfrm>
                           <a:prstGeom prst="rect">
@@ -4346,14 +4030,12 @@
                 <w:lang w:val="nl-NL"/>
               </w:rPr>
             </w:pPr>
-            <w:proofErr w:type="spellStart"/>
             <w:r>
               <w:rPr>
                 <w:lang w:val="nl-NL"/>
               </w:rPr>
               <w:t>Properties</w:t>
             </w:r>
-            <w:proofErr w:type="spellEnd"/>
           </w:p>
           <w:p>
             <w:pPr>
@@ -4408,6 +4090,12 @@
                 <w:lang w:val="nl-NL"/>
               </w:rPr>
             </w:pPr>
+            <w:r>
+              <w:rPr>
+                <w:lang w:val="nl-NL"/>
+              </w:rPr>
+              <w:t>Ja, story 2: opslagstrategie en type db</w:t>
+            </w:r>
           </w:p>
         </w:tc>
         <w:tc>
@@ -4420,6 +4108,46 @@
                 <w:lang w:val="nl-NL"/>
               </w:rPr>
             </w:pPr>
+            <w:r>
+              <w:rPr>
+                <w:lang w:val="nl-NL"/>
+              </w:rPr>
+              <w:drawing>
+                <wp:inline distT="0" distB="0" distL="0" distR="0" wp14:anchorId="1CA17AB3" wp14:editId="3A198AB3">
+                  <wp:extent cx="1552792" cy="905001"/>
+                  <wp:effectExtent l="0" t="0" r="9525" b="9525"/>
+                  <wp:docPr id="13" name="Picture 13"/>
+                  <wp:cNvGraphicFramePr>
+                    <a:graphicFrameLocks xmlns:a="http://schemas.openxmlformats.org/drawingml/2006/main" noChangeAspect="1"/>
+                  </wp:cNvGraphicFramePr>
+                  <a:graphic xmlns:a="http://schemas.openxmlformats.org/drawingml/2006/main">
+                    <a:graphicData uri="http://schemas.openxmlformats.org/drawingml/2006/picture">
+                      <pic:pic xmlns:pic="http://schemas.openxmlformats.org/drawingml/2006/picture">
+                        <pic:nvPicPr>
+                          <pic:cNvPr id="1" name=""/>
+                          <pic:cNvPicPr/>
+                        </pic:nvPicPr>
+                        <pic:blipFill>
+                          <a:blip r:embed="rId18"/>
+                          <a:stretch>
+                            <a:fillRect/>
+                          </a:stretch>
+                        </pic:blipFill>
+                        <pic:spPr>
+                          <a:xfrm>
+                            <a:off x="0" y="0"/>
+                            <a:ext cx="1552792" cy="905001"/>
+                          </a:xfrm>
+                          <a:prstGeom prst="rect">
+                            <a:avLst/>
+                          </a:prstGeom>
+                        </pic:spPr>
+                      </pic:pic>
+                    </a:graphicData>
+                  </a:graphic>
+                </wp:inline>
+              </w:drawing>
+            </w:r>
           </w:p>
         </w:tc>
       </w:tr>
@@ -4434,14 +4162,12 @@
                 <w:lang w:val="nl-NL"/>
               </w:rPr>
             </w:pPr>
-            <w:proofErr w:type="spellStart"/>
             <w:r>
               <w:rPr>
                 <w:lang w:val="nl-NL"/>
               </w:rPr>
               <w:t>Reflection</w:t>
             </w:r>
-            <w:proofErr w:type="spellEnd"/>
           </w:p>
           <w:p>
             <w:pPr>
@@ -4500,63 +4226,7 @@
               <w:rPr>
                 <w:lang w:val="nl-NL"/>
               </w:rPr>
-              <w:t xml:space="preserve">Ja, in de </w:t>
-            </w:r>
-            <w:proofErr w:type="spellStart"/>
-            <w:r>
-              <w:rPr>
-                <w:lang w:val="nl-NL"/>
-              </w:rPr>
-              <w:t>factories</w:t>
-            </w:r>
-            <w:proofErr w:type="spellEnd"/>
-            <w:r>
-              <w:rPr>
-                <w:lang w:val="nl-NL"/>
-              </w:rPr>
-              <w:t xml:space="preserve"> maken we gebruik van </w:t>
-            </w:r>
-            <w:proofErr w:type="spellStart"/>
-            <w:r>
-              <w:rPr>
-                <w:lang w:val="nl-NL"/>
-              </w:rPr>
-              <w:t>reflection</w:t>
-            </w:r>
-            <w:proofErr w:type="spellEnd"/>
-            <w:r>
-              <w:rPr>
-                <w:lang w:val="nl-NL"/>
-              </w:rPr>
-              <w:t xml:space="preserve"> (en </w:t>
-            </w:r>
-            <w:proofErr w:type="spellStart"/>
-            <w:r>
-              <w:rPr>
-                <w:lang w:val="nl-NL"/>
-              </w:rPr>
-              <w:t>enum</w:t>
-            </w:r>
-            <w:proofErr w:type="spellEnd"/>
-            <w:r>
-              <w:rPr>
-                <w:lang w:val="nl-NL"/>
-              </w:rPr>
-              <w:t xml:space="preserve">) om de juist </w:t>
-            </w:r>
-            <w:proofErr w:type="spellStart"/>
-            <w:r>
-              <w:rPr>
-                <w:lang w:val="nl-NL"/>
-              </w:rPr>
-              <w:t>strategies</w:t>
-            </w:r>
-            <w:proofErr w:type="spellEnd"/>
-            <w:r>
-              <w:rPr>
-                <w:lang w:val="nl-NL"/>
-              </w:rPr>
-              <w:t xml:space="preserve"> aan te maken.</w:t>
+              <w:t>Ja, in de factories maken we gebruik van reflection (en enum) om de juist strategies aan te maken.</w:t>
             </w:r>
           </w:p>
         </w:tc>
@@ -4574,66 +4244,8 @@
               <w:rPr>
                 <w:lang w:val="nl-NL"/>
               </w:rPr>
-              <w:t xml:space="preserve">Via </w:t>
-            </w:r>
-            <w:proofErr w:type="spellStart"/>
-            <w:r>
-              <w:rPr>
-                <w:lang w:val="nl-NL"/>
-              </w:rPr>
-              <w:t>Class.forName</w:t>
-            </w:r>
-            <w:proofErr w:type="spellEnd"/>
-            <w:r>
-              <w:rPr>
-                <w:lang w:val="nl-NL"/>
-              </w:rPr>
-              <w:t>(</w:t>
-            </w:r>
-            <w:proofErr w:type="spellStart"/>
-            <w:r>
-              <w:rPr>
-                <w:lang w:val="nl-NL"/>
-              </w:rPr>
-              <w:t>klasseNaam</w:t>
-            </w:r>
-            <w:proofErr w:type="spellEnd"/>
-            <w:r>
-              <w:rPr>
-                <w:lang w:val="nl-NL"/>
-              </w:rPr>
-              <w:t xml:space="preserve">) maken we met </w:t>
-            </w:r>
-            <w:proofErr w:type="spellStart"/>
-            <w:r>
-              <w:rPr>
-                <w:lang w:val="nl-NL"/>
-              </w:rPr>
-              <w:t>reflection</w:t>
-            </w:r>
-            <w:proofErr w:type="spellEnd"/>
-            <w:r>
-              <w:rPr>
-                <w:lang w:val="nl-NL"/>
-              </w:rPr>
-              <w:t xml:space="preserve"> de juiste </w:t>
-            </w:r>
-            <w:proofErr w:type="spellStart"/>
-            <w:r>
-              <w:rPr>
-                <w:lang w:val="nl-NL"/>
-              </w:rPr>
-              <w:t>strategy</w:t>
-            </w:r>
-            <w:proofErr w:type="spellEnd"/>
-            <w:r>
-              <w:rPr>
-                <w:lang w:val="nl-NL"/>
-              </w:rPr>
-              <w:t xml:space="preserve"> aan</w:t>
-            </w:r>
-            <w:bookmarkStart w:id="4" w:name="_GoBack"/>
-            <w:bookmarkEnd w:id="4"/>
+              <w:t>Via Class.forName(klasseNaam) maken we met reflection de juiste strategy aan</w:t>
+            </w:r>
           </w:p>
         </w:tc>
       </w:tr>
@@ -4752,13 +4364,13 @@
     </w:p>
     <w:p>
       <w:pPr>
-        <w:pStyle w:val="Kop1"/>
-        <w:rPr>
-          <w:lang w:val="nl-NL"/>
-        </w:rPr>
-      </w:pPr>
-      <w:bookmarkStart w:id="5" w:name="_Toc499494741"/>
-      <w:bookmarkStart w:id="6" w:name="_Toc499494742"/>
+        <w:pStyle w:val="Heading1"/>
+        <w:rPr>
+          <w:lang w:val="nl-NL"/>
+        </w:rPr>
+      </w:pPr>
+      <w:bookmarkStart w:id="4" w:name="_Toc499494741"/>
+      <w:bookmarkStart w:id="5" w:name="_Toc499494742"/>
       <w:r>
         <w:rPr>
           <w:lang w:val="nl-NL"/>
@@ -4766,7 +4378,7 @@
         <w:lastRenderedPageBreak/>
         <w:t>Werkverdeling</w:t>
       </w:r>
-      <w:bookmarkEnd w:id="5"/>
+      <w:bookmarkEnd w:id="4"/>
     </w:p>
     <w:p>
       <w:pPr>
@@ -4825,7 +4437,7 @@
     </w:p>
     <w:tbl>
       <w:tblPr>
-        <w:tblStyle w:val="Tabelraster"/>
+        <w:tblStyle w:val="TableGrid"/>
         <w:tblW w:w="0" w:type="auto"/>
         <w:tblLook w:val="04A0" w:firstRow="1" w:lastRow="0" w:firstColumn="1" w:lastColumn="0" w:noHBand="0" w:noVBand="1"/>
       </w:tblPr>
@@ -4863,7 +4475,7 @@
               <w:rPr>
                 <w:lang w:val="nl-NL"/>
               </w:rPr>
-              <w:t>[Familienaam]</w:t>
+              <w:t>Jeroen Verheyden</w:t>
             </w:r>
           </w:p>
         </w:tc>
@@ -4881,7 +4493,7 @@
               <w:rPr>
                 <w:lang w:val="nl-NL"/>
               </w:rPr>
-              <w:t>[Familienaam]</w:t>
+              <w:t>Wout Swennen</w:t>
             </w:r>
           </w:p>
         </w:tc>
@@ -4899,7 +4511,7 @@
               <w:rPr>
                 <w:lang w:val="nl-NL"/>
               </w:rPr>
-              <w:t>[Familienaam]</w:t>
+              <w:t>Jasper Vandenberhgen</w:t>
             </w:r>
           </w:p>
         </w:tc>
@@ -4959,6 +4571,12 @@
                 <w:lang w:val="nl-NL"/>
               </w:rPr>
             </w:pPr>
+            <w:r>
+              <w:rPr>
+                <w:lang w:val="nl-NL"/>
+              </w:rPr>
+              <w:t>33</w:t>
+            </w:r>
           </w:p>
         </w:tc>
         <w:tc>
@@ -4972,6 +4590,12 @@
                 <w:lang w:val="nl-NL"/>
               </w:rPr>
             </w:pPr>
+            <w:r>
+              <w:rPr>
+                <w:lang w:val="nl-NL"/>
+              </w:rPr>
+              <w:t>33</w:t>
+            </w:r>
           </w:p>
         </w:tc>
         <w:tc>
@@ -4985,6 +4609,12 @@
                 <w:lang w:val="nl-NL"/>
               </w:rPr>
             </w:pPr>
+            <w:r>
+              <w:rPr>
+                <w:lang w:val="nl-NL"/>
+              </w:rPr>
+              <w:t>33</w:t>
+            </w:r>
           </w:p>
         </w:tc>
         <w:tc>
@@ -5043,6 +4673,12 @@
                 <w:lang w:val="nl-NL"/>
               </w:rPr>
             </w:pPr>
+            <w:r>
+              <w:rPr>
+                <w:lang w:val="nl-NL"/>
+              </w:rPr>
+              <w:t>33</w:t>
+            </w:r>
           </w:p>
         </w:tc>
         <w:tc>
@@ -5056,6 +4692,12 @@
                 <w:lang w:val="nl-NL"/>
               </w:rPr>
             </w:pPr>
+            <w:r>
+              <w:rPr>
+                <w:lang w:val="nl-NL"/>
+              </w:rPr>
+              <w:t>33</w:t>
+            </w:r>
           </w:p>
         </w:tc>
         <w:tc>
@@ -5069,6 +4711,12 @@
                 <w:lang w:val="nl-NL"/>
               </w:rPr>
             </w:pPr>
+            <w:r>
+              <w:rPr>
+                <w:lang w:val="nl-NL"/>
+              </w:rPr>
+              <w:t>33</w:t>
+            </w:r>
           </w:p>
         </w:tc>
         <w:tc>
@@ -5127,6 +4775,12 @@
                 <w:lang w:val="nl-NL"/>
               </w:rPr>
             </w:pPr>
+            <w:r>
+              <w:rPr>
+                <w:lang w:val="nl-NL"/>
+              </w:rPr>
+              <w:t>33</w:t>
+            </w:r>
           </w:p>
         </w:tc>
         <w:tc>
@@ -5140,6 +4794,12 @@
                 <w:lang w:val="nl-NL"/>
               </w:rPr>
             </w:pPr>
+            <w:r>
+              <w:rPr>
+                <w:lang w:val="nl-NL"/>
+              </w:rPr>
+              <w:t>33</w:t>
+            </w:r>
           </w:p>
         </w:tc>
         <w:tc>
@@ -5153,6 +4813,12 @@
                 <w:lang w:val="nl-NL"/>
               </w:rPr>
             </w:pPr>
+            <w:r>
+              <w:rPr>
+                <w:lang w:val="nl-NL"/>
+              </w:rPr>
+              <w:t>33</w:t>
+            </w:r>
           </w:p>
         </w:tc>
         <w:tc>
@@ -5211,6 +4877,12 @@
                 <w:lang w:val="nl-NL"/>
               </w:rPr>
             </w:pPr>
+            <w:r>
+              <w:rPr>
+                <w:lang w:val="nl-NL"/>
+              </w:rPr>
+              <w:t>33</w:t>
+            </w:r>
           </w:p>
         </w:tc>
         <w:tc>
@@ -5224,6 +4896,12 @@
                 <w:lang w:val="nl-NL"/>
               </w:rPr>
             </w:pPr>
+            <w:r>
+              <w:rPr>
+                <w:lang w:val="nl-NL"/>
+              </w:rPr>
+              <w:t>33</w:t>
+            </w:r>
           </w:p>
         </w:tc>
         <w:tc>
@@ -5237,6 +4915,14 @@
                 <w:lang w:val="nl-NL"/>
               </w:rPr>
             </w:pPr>
+            <w:r>
+              <w:rPr>
+                <w:lang w:val="nl-NL"/>
+              </w:rPr>
+              <w:t>33</w:t>
+            </w:r>
+            <w:bookmarkStart w:id="6" w:name="_GoBack"/>
+            <w:bookmarkEnd w:id="6"/>
           </w:p>
         </w:tc>
         <w:tc>
@@ -5287,7 +4973,7 @@
     </w:p>
     <w:p>
       <w:pPr>
-        <w:pStyle w:val="Kop1"/>
+        <w:pStyle w:val="Heading1"/>
         <w:rPr>
           <w:lang w:val="nl-NL"/>
         </w:rPr>
@@ -5311,7 +4997,7 @@
         </w:rPr>
         <w:t>diagram</w:t>
       </w:r>
-      <w:bookmarkEnd w:id="6"/>
+      <w:bookmarkEnd w:id="5"/>
       <w:r>
         <w:rPr>
           <w:lang w:val="nl-NL"/>
@@ -5416,7 +5102,7 @@
       </w:r>
     </w:p>
     <w:sectPr>
-      <w:headerReference w:type="default" r:id="rId16"/>
+      <w:headerReference w:type="default" r:id="rId19"/>
       <w:pgSz w:w="11906" w:h="16838"/>
       <w:pgMar w:top="1417" w:right="1417" w:bottom="1417" w:left="1417" w:header="708" w:footer="708" w:gutter="0"/>
       <w:cols w:space="708"/>
@@ -5428,7 +5114,7 @@
 </file>
 
 <file path=word/endnotes.xml><?xml version="1.0" encoding="utf-8"?>
-<w:endnotes xmlns:wpc="http://schemas.microsoft.com/office/word/2010/wordprocessingCanvas" xmlns:cx="http://schemas.microsoft.com/office/drawing/2014/chartex" xmlns:cx1="http://schemas.microsoft.com/office/drawing/2015/9/8/chartex" xmlns:cx2="http://schemas.microsoft.com/office/drawing/2015/10/21/chartex" xmlns:cx3="http://schemas.microsoft.com/office/drawing/2016/5/9/chartex" xmlns:cx4="http://schemas.microsoft.com/office/drawing/2016/5/10/chartex" xmlns:cx5="http://schemas.microsoft.com/office/drawing/2016/5/11/chartex" xmlns:cx6="http://schemas.microsoft.com/office/drawing/2016/5/12/chartex" xmlns:cx7="http://schemas.microsoft.com/office/drawing/2016/5/13/chartex" xmlns:cx8="http://schemas.microsoft.com/office/drawing/2016/5/14/chartex" xmlns:mc="http://schemas.openxmlformats.org/markup-compatibility/2006" xmlns:aink="http://schemas.microsoft.com/office/drawing/2016/ink" xmlns:am3d="http://schemas.microsoft.com/office/drawing/2017/model3d" xmlns:o="urn:schemas-microsoft-com:office:office" xmlns:r="http://schemas.openxmlformats.org/officeDocument/2006/relationships" xmlns:m="http://schemas.openxmlformats.org/officeDocument/2006/math" xmlns:v="urn:schemas-microsoft-com:vml" xmlns:wp14="http://schemas.microsoft.com/office/word/2010/wordprocessingDrawing" xmlns:wp="http://schemas.openxmlformats.org/drawingml/2006/wordprocessingDrawing" xmlns:w10="urn:schemas-microsoft-com:office:word" xmlns:w="http://schemas.openxmlformats.org/wordprocessingml/2006/main" xmlns:w14="http://schemas.microsoft.com/office/word/2010/wordml" xmlns:w15="http://schemas.microsoft.com/office/word/2012/wordml" xmlns:w16cid="http://schemas.microsoft.com/office/word/2016/wordml/cid" xmlns:w16se="http://schemas.microsoft.com/office/word/2015/wordml/symex" xmlns:wpg="http://schemas.microsoft.com/office/word/2010/wordprocessingGroup" xmlns:wpi="http://schemas.microsoft.com/office/word/2010/wordprocessingInk" xmlns:wne="http://schemas.microsoft.com/office/word/2006/wordml" xmlns:wps="http://schemas.microsoft.com/office/word/2010/wordprocessingShape" mc:Ignorable="w14 w15 w16se w16cid wp14">
+<w:endnotes xmlns:wpc="http://schemas.microsoft.com/office/word/2010/wordprocessingCanvas" xmlns:cx="http://schemas.microsoft.com/office/drawing/2014/chartex" xmlns:mc="http://schemas.openxmlformats.org/markup-compatibility/2006" xmlns:o="urn:schemas-microsoft-com:office:office" xmlns:r="http://schemas.openxmlformats.org/officeDocument/2006/relationships" xmlns:m="http://schemas.openxmlformats.org/officeDocument/2006/math" xmlns:v="urn:schemas-microsoft-com:vml" xmlns:wp14="http://schemas.microsoft.com/office/word/2010/wordprocessingDrawing" xmlns:wp="http://schemas.openxmlformats.org/drawingml/2006/wordprocessingDrawing" xmlns:w10="urn:schemas-microsoft-com:office:word" xmlns:w="http://schemas.openxmlformats.org/wordprocessingml/2006/main" xmlns:w14="http://schemas.microsoft.com/office/word/2010/wordml" xmlns:w15="http://schemas.microsoft.com/office/word/2012/wordml" xmlns:w16se="http://schemas.microsoft.com/office/word/2015/wordml/symex" xmlns:wpg="http://schemas.microsoft.com/office/word/2010/wordprocessingGroup" xmlns:wpi="http://schemas.microsoft.com/office/word/2010/wordprocessingInk" xmlns:wne="http://schemas.microsoft.com/office/word/2006/wordml" xmlns:wps="http://schemas.microsoft.com/office/word/2010/wordprocessingShape" mc:Ignorable="w14 w15 w16se wp14">
   <w:endnote w:type="separator" w:id="-1">
     <w:p>
       <w:pPr>
@@ -5453,7 +5139,7 @@
 </file>
 
 <file path=word/footnotes.xml><?xml version="1.0" encoding="utf-8"?>
-<w:footnotes xmlns:wpc="http://schemas.microsoft.com/office/word/2010/wordprocessingCanvas" xmlns:cx="http://schemas.microsoft.com/office/drawing/2014/chartex" xmlns:cx1="http://schemas.microsoft.com/office/drawing/2015/9/8/chartex" xmlns:cx2="http://schemas.microsoft.com/office/drawing/2015/10/21/chartex" xmlns:cx3="http://schemas.microsoft.com/office/drawing/2016/5/9/chartex" xmlns:cx4="http://schemas.microsoft.com/office/drawing/2016/5/10/chartex" xmlns:cx5="http://schemas.microsoft.com/office/drawing/2016/5/11/chartex" xmlns:cx6="http://schemas.microsoft.com/office/drawing/2016/5/12/chartex" xmlns:cx7="http://schemas.microsoft.com/office/drawing/2016/5/13/chartex" xmlns:cx8="http://schemas.microsoft.com/office/drawing/2016/5/14/chartex" xmlns:mc="http://schemas.openxmlformats.org/markup-compatibility/2006" xmlns:aink="http://schemas.microsoft.com/office/drawing/2016/ink" xmlns:am3d="http://schemas.microsoft.com/office/drawing/2017/model3d" xmlns:o="urn:schemas-microsoft-com:office:office" xmlns:r="http://schemas.openxmlformats.org/officeDocument/2006/relationships" xmlns:m="http://schemas.openxmlformats.org/officeDocument/2006/math" xmlns:v="urn:schemas-microsoft-com:vml" xmlns:wp14="http://schemas.microsoft.com/office/word/2010/wordprocessingDrawing" xmlns:wp="http://schemas.openxmlformats.org/drawingml/2006/wordprocessingDrawing" xmlns:w10="urn:schemas-microsoft-com:office:word" xmlns:w="http://schemas.openxmlformats.org/wordprocessingml/2006/main" xmlns:w14="http://schemas.microsoft.com/office/word/2010/wordml" xmlns:w15="http://schemas.microsoft.com/office/word/2012/wordml" xmlns:w16cid="http://schemas.microsoft.com/office/word/2016/wordml/cid" xmlns:w16se="http://schemas.microsoft.com/office/word/2015/wordml/symex" xmlns:wpg="http://schemas.microsoft.com/office/word/2010/wordprocessingGroup" xmlns:wpi="http://schemas.microsoft.com/office/word/2010/wordprocessingInk" xmlns:wne="http://schemas.microsoft.com/office/word/2006/wordml" xmlns:wps="http://schemas.microsoft.com/office/word/2010/wordprocessingShape" mc:Ignorable="w14 w15 w16se w16cid wp14">
+<w:footnotes xmlns:wpc="http://schemas.microsoft.com/office/word/2010/wordprocessingCanvas" xmlns:cx="http://schemas.microsoft.com/office/drawing/2014/chartex" xmlns:mc="http://schemas.openxmlformats.org/markup-compatibility/2006" xmlns:o="urn:schemas-microsoft-com:office:office" xmlns:r="http://schemas.openxmlformats.org/officeDocument/2006/relationships" xmlns:m="http://schemas.openxmlformats.org/officeDocument/2006/math" xmlns:v="urn:schemas-microsoft-com:vml" xmlns:wp14="http://schemas.microsoft.com/office/word/2010/wordprocessingDrawing" xmlns:wp="http://schemas.openxmlformats.org/drawingml/2006/wordprocessingDrawing" xmlns:w10="urn:schemas-microsoft-com:office:word" xmlns:w="http://schemas.openxmlformats.org/wordprocessingml/2006/main" xmlns:w14="http://schemas.microsoft.com/office/word/2010/wordml" xmlns:w15="http://schemas.microsoft.com/office/word/2012/wordml" xmlns:w16se="http://schemas.microsoft.com/office/word/2015/wordml/symex" xmlns:wpg="http://schemas.microsoft.com/office/word/2010/wordprocessingGroup" xmlns:wpi="http://schemas.microsoft.com/office/word/2010/wordprocessingInk" xmlns:wne="http://schemas.microsoft.com/office/word/2006/wordml" xmlns:wps="http://schemas.microsoft.com/office/word/2010/wordprocessingShape" mc:Ignorable="w14 w15 w16se wp14">
   <w:footnote w:type="separator" w:id="-1">
     <w:p>
       <w:pPr>
@@ -5478,7 +5164,7 @@
 </file>
 
 <file path=word/header1.xml><?xml version="1.0" encoding="utf-8"?>
-<w:hdr xmlns:wpc="http://schemas.microsoft.com/office/word/2010/wordprocessingCanvas" xmlns:cx="http://schemas.microsoft.com/office/drawing/2014/chartex" xmlns:cx1="http://schemas.microsoft.com/office/drawing/2015/9/8/chartex" xmlns:cx2="http://schemas.microsoft.com/office/drawing/2015/10/21/chartex" xmlns:cx3="http://schemas.microsoft.com/office/drawing/2016/5/9/chartex" xmlns:cx4="http://schemas.microsoft.com/office/drawing/2016/5/10/chartex" xmlns:cx5="http://schemas.microsoft.com/office/drawing/2016/5/11/chartex" xmlns:cx6="http://schemas.microsoft.com/office/drawing/2016/5/12/chartex" xmlns:cx7="http://schemas.microsoft.com/office/drawing/2016/5/13/chartex" xmlns:cx8="http://schemas.microsoft.com/office/drawing/2016/5/14/chartex" xmlns:mc="http://schemas.openxmlformats.org/markup-compatibility/2006" xmlns:aink="http://schemas.microsoft.com/office/drawing/2016/ink" xmlns:am3d="http://schemas.microsoft.com/office/drawing/2017/model3d" xmlns:o="urn:schemas-microsoft-com:office:office" xmlns:r="http://schemas.openxmlformats.org/officeDocument/2006/relationships" xmlns:m="http://schemas.openxmlformats.org/officeDocument/2006/math" xmlns:v="urn:schemas-microsoft-com:vml" xmlns:wp14="http://schemas.microsoft.com/office/word/2010/wordprocessingDrawing" xmlns:wp="http://schemas.openxmlformats.org/drawingml/2006/wordprocessingDrawing" xmlns:w10="urn:schemas-microsoft-com:office:word" xmlns:w="http://schemas.openxmlformats.org/wordprocessingml/2006/main" xmlns:w14="http://schemas.microsoft.com/office/word/2010/wordml" xmlns:w15="http://schemas.microsoft.com/office/word/2012/wordml" xmlns:w16cid="http://schemas.microsoft.com/office/word/2016/wordml/cid" xmlns:w16se="http://schemas.microsoft.com/office/word/2015/wordml/symex" xmlns:wpg="http://schemas.microsoft.com/office/word/2010/wordprocessingGroup" xmlns:wpi="http://schemas.microsoft.com/office/word/2010/wordprocessingInk" xmlns:wne="http://schemas.microsoft.com/office/word/2006/wordml" xmlns:wps="http://schemas.microsoft.com/office/word/2010/wordprocessingShape" mc:Ignorable="w14 w15 w16se w16cid wp14">
+<w:hdr xmlns:wpc="http://schemas.microsoft.com/office/word/2010/wordprocessingCanvas" xmlns:cx="http://schemas.microsoft.com/office/drawing/2014/chartex" xmlns:mc="http://schemas.openxmlformats.org/markup-compatibility/2006" xmlns:o="urn:schemas-microsoft-com:office:office" xmlns:r="http://schemas.openxmlformats.org/officeDocument/2006/relationships" xmlns:m="http://schemas.openxmlformats.org/officeDocument/2006/math" xmlns:v="urn:schemas-microsoft-com:vml" xmlns:wp14="http://schemas.microsoft.com/office/word/2010/wordprocessingDrawing" xmlns:wp="http://schemas.openxmlformats.org/drawingml/2006/wordprocessingDrawing" xmlns:w10="urn:schemas-microsoft-com:office:word" xmlns:w="http://schemas.openxmlformats.org/wordprocessingml/2006/main" xmlns:w14="http://schemas.microsoft.com/office/word/2010/wordml" xmlns:w15="http://schemas.microsoft.com/office/word/2012/wordml" xmlns:w16se="http://schemas.microsoft.com/office/word/2015/wordml/symex" xmlns:wpg="http://schemas.microsoft.com/office/word/2010/wordprocessingGroup" xmlns:wpi="http://schemas.microsoft.com/office/word/2010/wordprocessingInk" xmlns:wne="http://schemas.microsoft.com/office/word/2006/wordml" xmlns:wps="http://schemas.microsoft.com/office/word/2010/wordprocessingShape" mc:Ignorable="w14 w15 w16se wp14">
   <w:sdt>
     <w:sdtPr>
       <w:id w:val="776909991"/>
@@ -5491,7 +5177,7 @@
     <w:sdtContent>
       <w:p>
         <w:pPr>
-          <w:pStyle w:val="Koptekst"/>
+          <w:pStyle w:val="Header"/>
           <w:jc w:val="right"/>
         </w:pPr>
         <w:r>
@@ -5508,7 +5194,7 @@
             <w:noProof/>
             <w:lang w:val="nl-NL"/>
           </w:rPr>
-          <w:t>3</w:t>
+          <w:t>10</w:t>
         </w:r>
         <w:r>
           <w:fldChar w:fldCharType="end"/>
@@ -5518,14 +5204,14 @@
   </w:sdt>
   <w:p>
     <w:pPr>
-      <w:pStyle w:val="Koptekst"/>
+      <w:pStyle w:val="Header"/>
     </w:pPr>
   </w:p>
 </w:hdr>
 </file>
 
 <file path=word/numbering.xml><?xml version="1.0" encoding="utf-8"?>
-<w:numbering xmlns:wpc="http://schemas.microsoft.com/office/word/2010/wordprocessingCanvas" xmlns:cx="http://schemas.microsoft.com/office/drawing/2014/chartex" xmlns:cx1="http://schemas.microsoft.com/office/drawing/2015/9/8/chartex" xmlns:cx2="http://schemas.microsoft.com/office/drawing/2015/10/21/chartex" xmlns:cx3="http://schemas.microsoft.com/office/drawing/2016/5/9/chartex" xmlns:cx4="http://schemas.microsoft.com/office/drawing/2016/5/10/chartex" xmlns:cx5="http://schemas.microsoft.com/office/drawing/2016/5/11/chartex" xmlns:cx6="http://schemas.microsoft.com/office/drawing/2016/5/12/chartex" xmlns:cx7="http://schemas.microsoft.com/office/drawing/2016/5/13/chartex" xmlns:cx8="http://schemas.microsoft.com/office/drawing/2016/5/14/chartex" xmlns:mc="http://schemas.openxmlformats.org/markup-compatibility/2006" xmlns:aink="http://schemas.microsoft.com/office/drawing/2016/ink" xmlns:am3d="http://schemas.microsoft.com/office/drawing/2017/model3d" xmlns:o="urn:schemas-microsoft-com:office:office" xmlns:r="http://schemas.openxmlformats.org/officeDocument/2006/relationships" xmlns:m="http://schemas.openxmlformats.org/officeDocument/2006/math" xmlns:v="urn:schemas-microsoft-com:vml" xmlns:wp14="http://schemas.microsoft.com/office/word/2010/wordprocessingDrawing" xmlns:wp="http://schemas.openxmlformats.org/drawingml/2006/wordprocessingDrawing" xmlns:w10="urn:schemas-microsoft-com:office:word" xmlns:w="http://schemas.openxmlformats.org/wordprocessingml/2006/main" xmlns:w14="http://schemas.microsoft.com/office/word/2010/wordml" xmlns:w15="http://schemas.microsoft.com/office/word/2012/wordml" xmlns:w16cid="http://schemas.microsoft.com/office/word/2016/wordml/cid" xmlns:w16se="http://schemas.microsoft.com/office/word/2015/wordml/symex" xmlns:wpg="http://schemas.microsoft.com/office/word/2010/wordprocessingGroup" xmlns:wpi="http://schemas.microsoft.com/office/word/2010/wordprocessingInk" xmlns:wne="http://schemas.microsoft.com/office/word/2006/wordml" xmlns:wps="http://schemas.microsoft.com/office/word/2010/wordprocessingShape" mc:Ignorable="w14 w15 w16se w16cid wp14">
+<w:numbering xmlns:wpc="http://schemas.microsoft.com/office/word/2010/wordprocessingCanvas" xmlns:cx="http://schemas.microsoft.com/office/drawing/2014/chartex" xmlns:mc="http://schemas.openxmlformats.org/markup-compatibility/2006" xmlns:o="urn:schemas-microsoft-com:office:office" xmlns:r="http://schemas.openxmlformats.org/officeDocument/2006/relationships" xmlns:m="http://schemas.openxmlformats.org/officeDocument/2006/math" xmlns:v="urn:schemas-microsoft-com:vml" xmlns:wp14="http://schemas.microsoft.com/office/word/2010/wordprocessingDrawing" xmlns:wp="http://schemas.openxmlformats.org/drawingml/2006/wordprocessingDrawing" xmlns:w10="urn:schemas-microsoft-com:office:word" xmlns:w="http://schemas.openxmlformats.org/wordprocessingml/2006/main" xmlns:w14="http://schemas.microsoft.com/office/word/2010/wordml" xmlns:w15="http://schemas.microsoft.com/office/word/2012/wordml" xmlns:w16se="http://schemas.microsoft.com/office/word/2015/wordml/symex" xmlns:wpg="http://schemas.microsoft.com/office/word/2010/wordprocessingGroup" xmlns:wpi="http://schemas.microsoft.com/office/word/2010/wordprocessingInk" xmlns:wne="http://schemas.microsoft.com/office/word/2006/wordml" xmlns:wps="http://schemas.microsoft.com/office/word/2010/wordprocessingShape" mc:Ignorable="w14 w15 w16se wp14">
   <w:abstractNum w:abstractNumId="0" w15:restartNumberingAfterBreak="0">
     <w:nsid w:val="3533362B"/>
     <w:multiLevelType w:val="hybridMultilevel"/>
@@ -5738,7 +5424,7 @@
 </file>
 
 <file path=word/styles.xml><?xml version="1.0" encoding="utf-8"?>
-<w:styles xmlns:mc="http://schemas.openxmlformats.org/markup-compatibility/2006" xmlns:r="http://schemas.openxmlformats.org/officeDocument/2006/relationships" xmlns:w="http://schemas.openxmlformats.org/wordprocessingml/2006/main" xmlns:w14="http://schemas.microsoft.com/office/word/2010/wordml" xmlns:w15="http://schemas.microsoft.com/office/word/2012/wordml" xmlns:w16cid="http://schemas.microsoft.com/office/word/2016/wordml/cid" xmlns:w16se="http://schemas.microsoft.com/office/word/2015/wordml/symex" mc:Ignorable="w14 w15 w16se w16cid">
+<w:styles xmlns:mc="http://schemas.openxmlformats.org/markup-compatibility/2006" xmlns:r="http://schemas.openxmlformats.org/officeDocument/2006/relationships" xmlns:w="http://schemas.openxmlformats.org/wordprocessingml/2006/main" xmlns:w14="http://schemas.microsoft.com/office/word/2010/wordml" xmlns:w15="http://schemas.microsoft.com/office/word/2012/wordml" xmlns:w16se="http://schemas.microsoft.com/office/word/2015/wordml/symex" mc:Ignorable="w14 w15 w16se">
   <w:docDefaults>
     <w:rPrDefault>
       <w:rPr>
@@ -5754,7 +5440,7 @@
       </w:pPr>
     </w:pPrDefault>
   </w:docDefaults>
-  <w:latentStyles w:defLockedState="0" w:defUIPriority="99" w:defSemiHidden="0" w:defUnhideWhenUsed="0" w:defQFormat="0" w:count="375">
+  <w:latentStyles w:defLockedState="0" w:defUIPriority="99" w:defSemiHidden="0" w:defUnhideWhenUsed="0" w:defQFormat="0" w:count="371">
     <w:lsdException w:name="Normal" w:uiPriority="0" w:qFormat="1"/>
     <w:lsdException w:name="heading 1" w:uiPriority="9" w:qFormat="1"/>
     <w:lsdException w:name="heading 2" w:semiHidden="1" w:uiPriority="9" w:unhideWhenUsed="1" w:qFormat="1"/>
@@ -6126,12 +5812,8 @@
     <w:lsdException w:name="List Table 5 Dark Accent 6" w:uiPriority="50"/>
     <w:lsdException w:name="List Table 6 Colorful Accent 6" w:uiPriority="51"/>
     <w:lsdException w:name="List Table 7 Colorful Accent 6" w:uiPriority="52"/>
-    <w:lsdException w:name="Mention" w:semiHidden="1" w:unhideWhenUsed="1"/>
-    <w:lsdException w:name="Smart Hyperlink" w:semiHidden="1" w:unhideWhenUsed="1"/>
-    <w:lsdException w:name="Hashtag" w:semiHidden="1" w:unhideWhenUsed="1"/>
-    <w:lsdException w:name="Unresolved Mention" w:semiHidden="1" w:unhideWhenUsed="1"/>
   </w:latentStyles>
-  <w:style w:type="paragraph" w:default="1" w:styleId="Standaard">
+  <w:style w:type="paragraph" w:default="1" w:styleId="Normal">
     <w:name w:val="Normal"/>
     <w:qFormat/>
     <w:rsid w:val="00B96DC7"/>
@@ -6139,11 +5821,11 @@
       <w:lang w:val="en-GB"/>
     </w:rPr>
   </w:style>
-  <w:style w:type="paragraph" w:styleId="Kop1">
+  <w:style w:type="paragraph" w:styleId="Heading1">
     <w:name w:val="heading 1"/>
-    <w:basedOn w:val="Standaard"/>
-    <w:next w:val="Standaard"/>
-    <w:link w:val="Kop1Char"/>
+    <w:basedOn w:val="Normal"/>
+    <w:next w:val="Normal"/>
+    <w:link w:val="Heading1Char"/>
     <w:uiPriority w:val="9"/>
     <w:qFormat/>
     <w:rsid w:val="00B37C95"/>
@@ -6162,11 +5844,11 @@
       <w:szCs w:val="28"/>
     </w:rPr>
   </w:style>
-  <w:style w:type="paragraph" w:styleId="Kop2">
+  <w:style w:type="paragraph" w:styleId="Heading2">
     <w:name w:val="heading 2"/>
-    <w:basedOn w:val="Standaard"/>
-    <w:next w:val="Standaard"/>
-    <w:link w:val="Kop2Char"/>
+    <w:basedOn w:val="Normal"/>
+    <w:next w:val="Normal"/>
+    <w:link w:val="Heading2Char"/>
     <w:uiPriority w:val="9"/>
     <w:unhideWhenUsed/>
     <w:qFormat/>
@@ -6186,11 +5868,11 @@
       <w:szCs w:val="26"/>
     </w:rPr>
   </w:style>
-  <w:style w:type="paragraph" w:styleId="Kop3">
+  <w:style w:type="paragraph" w:styleId="Heading3">
     <w:name w:val="heading 3"/>
-    <w:basedOn w:val="Standaard"/>
-    <w:next w:val="Standaard"/>
-    <w:link w:val="Kop3Char"/>
+    <w:basedOn w:val="Normal"/>
+    <w:next w:val="Normal"/>
+    <w:link w:val="Heading3Char"/>
     <w:uiPriority w:val="9"/>
     <w:unhideWhenUsed/>
     <w:qFormat/>
@@ -6208,13 +5890,13 @@
       <w:color w:val="4F81BD" w:themeColor="accent1"/>
     </w:rPr>
   </w:style>
-  <w:style w:type="character" w:default="1" w:styleId="Standaardalinea-lettertype">
+  <w:style w:type="character" w:default="1" w:styleId="DefaultParagraphFont">
     <w:name w:val="Default Paragraph Font"/>
     <w:uiPriority w:val="1"/>
     <w:semiHidden/>
     <w:unhideWhenUsed/>
   </w:style>
-  <w:style w:type="table" w:default="1" w:styleId="Standaardtabel">
+  <w:style w:type="table" w:default="1" w:styleId="TableNormal">
     <w:name w:val="Normal Table"/>
     <w:uiPriority w:val="99"/>
     <w:semiHidden/>
@@ -6229,16 +5911,16 @@
       </w:tblCellMar>
     </w:tblPr>
   </w:style>
-  <w:style w:type="numbering" w:default="1" w:styleId="Geenlijst">
+  <w:style w:type="numbering" w:default="1" w:styleId="NoList">
     <w:name w:val="No List"/>
     <w:uiPriority w:val="99"/>
     <w:semiHidden/>
     <w:unhideWhenUsed/>
   </w:style>
-  <w:style w:type="paragraph" w:styleId="Ballontekst">
+  <w:style w:type="paragraph" w:styleId="BalloonText">
     <w:name w:val="Balloon Text"/>
-    <w:basedOn w:val="Standaard"/>
-    <w:link w:val="BallontekstChar"/>
+    <w:basedOn w:val="Normal"/>
+    <w:link w:val="BalloonTextChar"/>
     <w:uiPriority w:val="99"/>
     <w:semiHidden/>
     <w:unhideWhenUsed/>
@@ -6252,10 +5934,10 @@
       <w:szCs w:val="16"/>
     </w:rPr>
   </w:style>
-  <w:style w:type="character" w:customStyle="1" w:styleId="BallontekstChar">
-    <w:name w:val="Ballontekst Char"/>
-    <w:basedOn w:val="Standaardalinea-lettertype"/>
-    <w:link w:val="Ballontekst"/>
+  <w:style w:type="character" w:customStyle="1" w:styleId="BalloonTextChar">
+    <w:name w:val="Balloon Text Char"/>
+    <w:basedOn w:val="DefaultParagraphFont"/>
+    <w:link w:val="BalloonText"/>
     <w:uiPriority w:val="99"/>
     <w:semiHidden/>
     <w:rsid w:val="00B96DC7"/>
@@ -6266,10 +5948,10 @@
       <w:lang w:val="en-GB"/>
     </w:rPr>
   </w:style>
-  <w:style w:type="character" w:customStyle="1" w:styleId="Kop1Char">
-    <w:name w:val="Kop 1 Char"/>
-    <w:basedOn w:val="Standaardalinea-lettertype"/>
-    <w:link w:val="Kop1"/>
+  <w:style w:type="character" w:customStyle="1" w:styleId="Heading1Char">
+    <w:name w:val="Heading 1 Char"/>
+    <w:basedOn w:val="DefaultParagraphFont"/>
+    <w:link w:val="Heading1"/>
     <w:uiPriority w:val="9"/>
     <w:rsid w:val="00B37C95"/>
     <w:rPr>
@@ -6282,10 +5964,10 @@
       <w:lang w:val="en-GB"/>
     </w:rPr>
   </w:style>
-  <w:style w:type="character" w:customStyle="1" w:styleId="Kop2Char">
-    <w:name w:val="Kop 2 Char"/>
-    <w:basedOn w:val="Standaardalinea-lettertype"/>
-    <w:link w:val="Kop2"/>
+  <w:style w:type="character" w:customStyle="1" w:styleId="Heading2Char">
+    <w:name w:val="Heading 2 Char"/>
+    <w:basedOn w:val="DefaultParagraphFont"/>
+    <w:link w:val="Heading2"/>
     <w:uiPriority w:val="9"/>
     <w:rsid w:val="00B37C95"/>
     <w:rPr>
@@ -6298,9 +5980,9 @@
       <w:lang w:val="en-GB"/>
     </w:rPr>
   </w:style>
-  <w:style w:type="table" w:styleId="Tabelraster">
+  <w:style w:type="table" w:styleId="TableGrid">
     <w:name w:val="Table Grid"/>
-    <w:basedOn w:val="Standaardtabel"/>
+    <w:basedOn w:val="TableNormal"/>
     <w:uiPriority w:val="59"/>
     <w:rsid w:val="00B37C95"/>
     <w:pPr>
@@ -6317,10 +5999,10 @@
       </w:tblBorders>
     </w:tblPr>
   </w:style>
-  <w:style w:type="character" w:customStyle="1" w:styleId="Kop3Char">
-    <w:name w:val="Kop 3 Char"/>
-    <w:basedOn w:val="Standaardalinea-lettertype"/>
-    <w:link w:val="Kop3"/>
+  <w:style w:type="character" w:customStyle="1" w:styleId="Heading3Char">
+    <w:name w:val="Heading 3 Char"/>
+    <w:basedOn w:val="DefaultParagraphFont"/>
+    <w:link w:val="Heading3"/>
     <w:uiPriority w:val="9"/>
     <w:rsid w:val="000A2CCE"/>
     <w:rPr>
@@ -6331,9 +6013,9 @@
       <w:lang w:val="en-GB"/>
     </w:rPr>
   </w:style>
-  <w:style w:type="paragraph" w:styleId="Lijstalinea">
+  <w:style w:type="paragraph" w:styleId="ListParagraph">
     <w:name w:val="List Paragraph"/>
-    <w:basedOn w:val="Standaard"/>
+    <w:basedOn w:val="Normal"/>
     <w:uiPriority w:val="34"/>
     <w:qFormat/>
     <w:rsid w:val="00086862"/>
@@ -6349,10 +6031,10 @@
       <w:lang w:val="nl-NL"/>
     </w:rPr>
   </w:style>
-  <w:style w:type="paragraph" w:styleId="Koptekst">
+  <w:style w:type="paragraph" w:styleId="Header">
     <w:name w:val="header"/>
-    <w:basedOn w:val="Standaard"/>
-    <w:link w:val="KoptekstChar"/>
+    <w:basedOn w:val="Normal"/>
+    <w:link w:val="HeaderChar"/>
     <w:uiPriority w:val="99"/>
     <w:unhideWhenUsed/>
     <w:rsid w:val="004D75FC"/>
@@ -6364,20 +6046,20 @@
       <w:spacing w:after="0" w:line="240" w:lineRule="auto"/>
     </w:pPr>
   </w:style>
-  <w:style w:type="character" w:customStyle="1" w:styleId="KoptekstChar">
-    <w:name w:val="Koptekst Char"/>
-    <w:basedOn w:val="Standaardalinea-lettertype"/>
-    <w:link w:val="Koptekst"/>
+  <w:style w:type="character" w:customStyle="1" w:styleId="HeaderChar">
+    <w:name w:val="Header Char"/>
+    <w:basedOn w:val="DefaultParagraphFont"/>
+    <w:link w:val="Header"/>
     <w:uiPriority w:val="99"/>
     <w:rsid w:val="004D75FC"/>
     <w:rPr>
       <w:lang w:val="en-GB"/>
     </w:rPr>
   </w:style>
-  <w:style w:type="paragraph" w:styleId="Voettekst">
+  <w:style w:type="paragraph" w:styleId="Footer">
     <w:name w:val="footer"/>
-    <w:basedOn w:val="Standaard"/>
-    <w:link w:val="VoettekstChar"/>
+    <w:basedOn w:val="Normal"/>
+    <w:link w:val="FooterChar"/>
     <w:uiPriority w:val="99"/>
     <w:unhideWhenUsed/>
     <w:rsid w:val="004D75FC"/>
@@ -6389,20 +6071,20 @@
       <w:spacing w:after="0" w:line="240" w:lineRule="auto"/>
     </w:pPr>
   </w:style>
-  <w:style w:type="character" w:customStyle="1" w:styleId="VoettekstChar">
-    <w:name w:val="Voettekst Char"/>
-    <w:basedOn w:val="Standaardalinea-lettertype"/>
-    <w:link w:val="Voettekst"/>
+  <w:style w:type="character" w:customStyle="1" w:styleId="FooterChar">
+    <w:name w:val="Footer Char"/>
+    <w:basedOn w:val="DefaultParagraphFont"/>
+    <w:link w:val="Footer"/>
     <w:uiPriority w:val="99"/>
     <w:rsid w:val="004D75FC"/>
     <w:rPr>
       <w:lang w:val="en-GB"/>
     </w:rPr>
   </w:style>
-  <w:style w:type="paragraph" w:styleId="Kopvaninhoudsopgave">
+  <w:style w:type="paragraph" w:styleId="TOCHeading">
     <w:name w:val="TOC Heading"/>
-    <w:basedOn w:val="Kop1"/>
-    <w:next w:val="Standaard"/>
+    <w:basedOn w:val="Heading1"/>
+    <w:next w:val="Normal"/>
     <w:uiPriority w:val="39"/>
     <w:unhideWhenUsed/>
     <w:qFormat/>
@@ -6419,10 +6101,10 @@
       <w:lang w:val="nl-BE" w:eastAsia="nl-BE"/>
     </w:rPr>
   </w:style>
-  <w:style w:type="paragraph" w:styleId="Inhopg2">
+  <w:style w:type="paragraph" w:styleId="TOC2">
     <w:name w:val="toc 2"/>
-    <w:basedOn w:val="Standaard"/>
-    <w:next w:val="Standaard"/>
+    <w:basedOn w:val="Normal"/>
+    <w:next w:val="Normal"/>
     <w:autoRedefine/>
     <w:uiPriority w:val="39"/>
     <w:unhideWhenUsed/>
@@ -6432,10 +6114,10 @@
       <w:ind w:left="220"/>
     </w:pPr>
   </w:style>
-  <w:style w:type="paragraph" w:styleId="Inhopg1">
+  <w:style w:type="paragraph" w:styleId="TOC1">
     <w:name w:val="toc 1"/>
-    <w:basedOn w:val="Standaard"/>
-    <w:next w:val="Standaard"/>
+    <w:basedOn w:val="Normal"/>
+    <w:next w:val="Normal"/>
     <w:autoRedefine/>
     <w:uiPriority w:val="39"/>
     <w:unhideWhenUsed/>
@@ -6446,7 +6128,7 @@
   </w:style>
   <w:style w:type="character" w:styleId="Hyperlink">
     <w:name w:val="Hyperlink"/>
-    <w:basedOn w:val="Standaardalinea-lettertype"/>
+    <w:basedOn w:val="DefaultParagraphFont"/>
     <w:uiPriority w:val="99"/>
     <w:unhideWhenUsed/>
     <w:rsid w:val="004D75FC"/>
@@ -6455,9 +6137,9 @@
       <w:u w:val="single"/>
     </w:rPr>
   </w:style>
-  <w:style w:type="character" w:styleId="Zwaar">
+  <w:style w:type="character" w:styleId="Strong">
     <w:name w:val="Strong"/>
-    <w:basedOn w:val="Standaardalinea-lettertype"/>
+    <w:basedOn w:val="DefaultParagraphFont"/>
     <w:uiPriority w:val="22"/>
     <w:qFormat/>
     <w:rsid w:val="004D75FC"/>
@@ -6759,7 +6441,7 @@
 </file>
 
 <file path=customXml/itemProps1.xml><?xml version="1.0" encoding="utf-8"?>
-<ds:datastoreItem xmlns:ds="http://schemas.openxmlformats.org/officeDocument/2006/customXml" ds:itemID="{F4D7AEC8-B0E6-48E1-AA4C-8F987021D0D9}">
+<ds:datastoreItem xmlns:ds="http://schemas.openxmlformats.org/officeDocument/2006/customXml" ds:itemID="{FEFF4A08-830D-4278-A517-3DB1B4E8FAF9}">
   <ds:schemaRefs>
     <ds:schemaRef ds:uri="http://schemas.openxmlformats.org/officeDocument/2006/bibliography"/>
   </ds:schemaRefs>

</xml_diff>

<commit_message>
properties edit, verslag, bla
</commit_message>
<xml_diff>
--- a/28_Swennen_Vandenberghen_Verheyden_Verslag_OOO2019.docx
+++ b/28_Swennen_Vandenberghen_Verheyden_Verslag_OOO2019.docx
@@ -1,6 +1,6 @@
 
 <file path=word/document.xml><?xml version="1.0" encoding="utf-8"?>
-<w:document xmlns:wpc="http://schemas.microsoft.com/office/word/2010/wordprocessingCanvas" xmlns:cx="http://schemas.microsoft.com/office/drawing/2014/chartex" xmlns:mc="http://schemas.openxmlformats.org/markup-compatibility/2006" xmlns:o="urn:schemas-microsoft-com:office:office" xmlns:r="http://schemas.openxmlformats.org/officeDocument/2006/relationships" xmlns:m="http://schemas.openxmlformats.org/officeDocument/2006/math" xmlns:v="urn:schemas-microsoft-com:vml" xmlns:wp14="http://schemas.microsoft.com/office/word/2010/wordprocessingDrawing" xmlns:wp="http://schemas.openxmlformats.org/drawingml/2006/wordprocessingDrawing" xmlns:w10="urn:schemas-microsoft-com:office:word" xmlns:w="http://schemas.openxmlformats.org/wordprocessingml/2006/main" xmlns:w14="http://schemas.microsoft.com/office/word/2010/wordml" xmlns:w15="http://schemas.microsoft.com/office/word/2012/wordml" xmlns:w16se="http://schemas.microsoft.com/office/word/2015/wordml/symex" xmlns:wpg="http://schemas.microsoft.com/office/word/2010/wordprocessingGroup" xmlns:wpi="http://schemas.microsoft.com/office/word/2010/wordprocessingInk" xmlns:wne="http://schemas.microsoft.com/office/word/2006/wordml" xmlns:wps="http://schemas.microsoft.com/office/word/2010/wordprocessingShape" mc:Ignorable="w14 w15 w16se wp14">
+<w:document xmlns:wpc="http://schemas.microsoft.com/office/word/2010/wordprocessingCanvas" xmlns:cx="http://schemas.microsoft.com/office/drawing/2014/chartex" xmlns:cx1="http://schemas.microsoft.com/office/drawing/2015/9/8/chartex" xmlns:cx2="http://schemas.microsoft.com/office/drawing/2015/10/21/chartex" xmlns:cx3="http://schemas.microsoft.com/office/drawing/2016/5/9/chartex" xmlns:cx4="http://schemas.microsoft.com/office/drawing/2016/5/10/chartex" xmlns:cx5="http://schemas.microsoft.com/office/drawing/2016/5/11/chartex" xmlns:cx6="http://schemas.microsoft.com/office/drawing/2016/5/12/chartex" xmlns:cx7="http://schemas.microsoft.com/office/drawing/2016/5/13/chartex" xmlns:cx8="http://schemas.microsoft.com/office/drawing/2016/5/14/chartex" xmlns:mc="http://schemas.openxmlformats.org/markup-compatibility/2006" xmlns:aink="http://schemas.microsoft.com/office/drawing/2016/ink" xmlns:am3d="http://schemas.microsoft.com/office/drawing/2017/model3d" xmlns:o="urn:schemas-microsoft-com:office:office" xmlns:r="http://schemas.openxmlformats.org/officeDocument/2006/relationships" xmlns:m="http://schemas.openxmlformats.org/officeDocument/2006/math" xmlns:v="urn:schemas-microsoft-com:vml" xmlns:wp14="http://schemas.microsoft.com/office/word/2010/wordprocessingDrawing" xmlns:wp="http://schemas.openxmlformats.org/drawingml/2006/wordprocessingDrawing" xmlns:w10="urn:schemas-microsoft-com:office:word" xmlns:w="http://schemas.openxmlformats.org/wordprocessingml/2006/main" xmlns:w14="http://schemas.microsoft.com/office/word/2010/wordml" xmlns:w15="http://schemas.microsoft.com/office/word/2012/wordml" xmlns:w16cid="http://schemas.microsoft.com/office/word/2016/wordml/cid" xmlns:w16se="http://schemas.microsoft.com/office/word/2015/wordml/symex" xmlns:wpg="http://schemas.microsoft.com/office/word/2010/wordprocessingGroup" xmlns:wpi="http://schemas.microsoft.com/office/word/2010/wordprocessingInk" xmlns:wne="http://schemas.microsoft.com/office/word/2006/wordml" xmlns:wps="http://schemas.microsoft.com/office/word/2010/wordprocessingShape" mc:Ignorable="w14 w15 w16se w16cid wp14">
   <w:body>
     <w:p>
       <w:pPr>
@@ -214,8 +214,17 @@
           <w:sz w:val="28"/>
           <w:lang w:val="nl-BE"/>
         </w:rPr>
-        <w:t>Wout Swennen</w:t>
-      </w:r>
+        <w:t xml:space="preserve">Wout </w:t>
+      </w:r>
+      <w:proofErr w:type="spellStart"/>
+      <w:r>
+        <w:rPr>
+          <w:sz w:val="28"/>
+          <w:lang w:val="nl-BE"/>
+        </w:rPr>
+        <w:t>Swennen</w:t>
+      </w:r>
+      <w:proofErr w:type="spellEnd"/>
       <w:r>
         <w:rPr>
           <w:sz w:val="28"/>
@@ -289,8 +298,17 @@
           <w:sz w:val="28"/>
           <w:lang w:val="nl-BE"/>
         </w:rPr>
-        <w:t>Jeroen Verheyden</w:t>
-      </w:r>
+        <w:t xml:space="preserve">Jeroen </w:t>
+      </w:r>
+      <w:proofErr w:type="spellStart"/>
+      <w:r>
+        <w:rPr>
+          <w:sz w:val="28"/>
+          <w:lang w:val="nl-BE"/>
+        </w:rPr>
+        <w:t>Verheyden</w:t>
+      </w:r>
+      <w:proofErr w:type="spellEnd"/>
       <w:r>
         <w:rPr>
           <w:sz w:val="28"/>
@@ -375,7 +393,7 @@
     <w:p>
       <w:pPr>
         <w:rPr>
-          <w:rStyle w:val="Strong"/>
+          <w:rStyle w:val="Zwaar"/>
           <w:sz w:val="28"/>
           <w:lang w:val="nl-BE"/>
         </w:rPr>
@@ -508,17 +526,18 @@
           <w:sz w:val="16"/>
           <w:lang w:val="nl-BE"/>
         </w:rPr>
-        <w:t>Campus Proximus</w:t>
-      </w:r>
+        <w:t xml:space="preserve">Campus </w:t>
+      </w:r>
+      <w:proofErr w:type="spellStart"/>
       <w:r>
         <w:rPr>
           <w:rFonts w:ascii="Verdana" w:hAnsi="Verdana"/>
           <w:sz w:val="16"/>
           <w:lang w:val="nl-BE"/>
         </w:rPr>
-        <w:br/>
-        <w:t>Geldenaaksebaan 335</w:t>
-      </w:r>
+        <w:t>Proximus</w:t>
+      </w:r>
+      <w:proofErr w:type="spellEnd"/>
       <w:r>
         <w:rPr>
           <w:rFonts w:ascii="Verdana" w:hAnsi="Verdana"/>
@@ -526,24 +545,24 @@
           <w:lang w:val="nl-BE"/>
         </w:rPr>
         <w:br/>
-        <w:t>3001 Heverlee</w:t>
-      </w:r>
+      </w:r>
+      <w:proofErr w:type="spellStart"/>
       <w:r>
         <w:rPr>
           <w:rFonts w:ascii="Verdana" w:hAnsi="Verdana"/>
           <w:sz w:val="16"/>
           <w:lang w:val="nl-BE"/>
         </w:rPr>
-        <w:br/>
-        <w:t xml:space="preserve">Tel. </w:t>
-      </w:r>
+        <w:t>Geldenaaksebaan</w:t>
+      </w:r>
+      <w:proofErr w:type="spellEnd"/>
       <w:r>
         <w:rPr>
           <w:rFonts w:ascii="Verdana" w:hAnsi="Verdana"/>
           <w:sz w:val="16"/>
           <w:lang w:val="nl-BE"/>
         </w:rPr>
-        <w:t>+32 (0) 16 375 700</w:t>
+        <w:t xml:space="preserve"> 335</w:t>
       </w:r>
       <w:r>
         <w:rPr>
@@ -551,12 +570,38 @@
           <w:sz w:val="16"/>
           <w:lang w:val="nl-BE"/>
         </w:rPr>
+        <w:br/>
+        <w:t>3001 Heverlee</w:t>
+      </w:r>
+      <w:r>
+        <w:rPr>
+          <w:rFonts w:ascii="Verdana" w:hAnsi="Verdana"/>
+          <w:sz w:val="16"/>
+          <w:lang w:val="nl-BE"/>
+        </w:rPr>
+        <w:br/>
+        <w:t xml:space="preserve">Tel. </w:t>
+      </w:r>
+      <w:r>
+        <w:rPr>
+          <w:rFonts w:ascii="Verdana" w:hAnsi="Verdana"/>
+          <w:sz w:val="16"/>
+          <w:lang w:val="nl-BE"/>
+        </w:rPr>
+        <w:t>+32 (0) 16 375 700</w:t>
+      </w:r>
+      <w:r>
+        <w:rPr>
+          <w:rFonts w:ascii="Verdana" w:hAnsi="Verdana"/>
+          <w:sz w:val="16"/>
+          <w:lang w:val="nl-BE"/>
+        </w:rPr>
         <w:br w:type="page"/>
       </w:r>
     </w:p>
     <w:p>
       <w:pPr>
-        <w:pStyle w:val="Heading1"/>
+        <w:pStyle w:val="Kop1"/>
         <w:rPr>
           <w:lang w:val="nl-NL"/>
         </w:rPr>
@@ -756,7 +801,23 @@
           <w:b/>
           <w:lang w:val="nl-NL"/>
         </w:rPr>
-        <w:t xml:space="preserve"> je source code (.java bestanden, geen .class bestanden) </w:t>
+        <w:t xml:space="preserve"> je source code (.</w:t>
+      </w:r>
+      <w:proofErr w:type="spellStart"/>
+      <w:r>
+        <w:rPr>
+          <w:b/>
+          <w:lang w:val="nl-NL"/>
+        </w:rPr>
+        <w:t>java</w:t>
+      </w:r>
+      <w:proofErr w:type="spellEnd"/>
+      <w:r>
+        <w:rPr>
+          <w:b/>
+          <w:lang w:val="nl-NL"/>
+        </w:rPr>
+        <w:t xml:space="preserve"> bestanden, geen .class bestanden) </w:t>
       </w:r>
       <w:r>
         <w:rPr>
@@ -910,7 +971,23 @@
           <w:b/>
           <w:lang w:val="nl-NL"/>
         </w:rPr>
-        <w:t>volgnr_familienaam1_familienaam2_familienaam3_Kassa_OOO2019. Het volgnr krijg je van de lector.</w:t>
+        <w:t xml:space="preserve">volgnr_familienaam1_familienaam2_familienaam3_Kassa_OOO2019. Het </w:t>
+      </w:r>
+      <w:proofErr w:type="spellStart"/>
+      <w:r>
+        <w:rPr>
+          <w:b/>
+          <w:lang w:val="nl-NL"/>
+        </w:rPr>
+        <w:t>volgnr</w:t>
+      </w:r>
+      <w:proofErr w:type="spellEnd"/>
+      <w:r>
+        <w:rPr>
+          <w:b/>
+          <w:lang w:val="nl-NL"/>
+        </w:rPr>
+        <w:t xml:space="preserve"> krijg je van de lector.</w:t>
       </w:r>
     </w:p>
     <w:p>
@@ -973,7 +1050,23 @@
           <w:b/>
           <w:lang w:val="nl-NL"/>
         </w:rPr>
-        <w:t xml:space="preserve">ode in je repository op </w:t>
+        <w:t xml:space="preserve">ode in je </w:t>
+      </w:r>
+      <w:proofErr w:type="spellStart"/>
+      <w:r>
+        <w:rPr>
+          <w:b/>
+          <w:lang w:val="nl-NL"/>
+        </w:rPr>
+        <w:t>repository</w:t>
+      </w:r>
+      <w:proofErr w:type="spellEnd"/>
+      <w:r>
+        <w:rPr>
+          <w:b/>
+          <w:lang w:val="nl-NL"/>
+        </w:rPr>
+        <w:t xml:space="preserve"> op </w:t>
       </w:r>
       <w:r>
         <w:rPr>
@@ -992,7 +1085,7 @@
     </w:p>
     <w:p>
       <w:pPr>
-        <w:pStyle w:val="Heading1"/>
+        <w:pStyle w:val="Kop1"/>
         <w:rPr>
           <w:lang w:val="nl-NL"/>
         </w:rPr>
@@ -1002,8 +1095,16 @@
         <w:rPr>
           <w:lang w:val="nl-NL"/>
         </w:rPr>
-        <w:t>URL GITHUB repository</w:t>
-      </w:r>
+        <w:t xml:space="preserve">URL GITHUB </w:t>
+      </w:r>
+      <w:proofErr w:type="spellStart"/>
+      <w:r>
+        <w:rPr>
+          <w:lang w:val="nl-NL"/>
+        </w:rPr>
+        <w:t>repository</w:t>
+      </w:r>
+      <w:proofErr w:type="spellEnd"/>
     </w:p>
     <w:p>
       <w:pPr>
@@ -1019,12 +1120,48 @@
           <w:color w:val="FF0000"/>
           <w:lang w:val="nl-NL"/>
         </w:rPr>
-        <w:t>Copy/paste hier de URL van je Github repository met je zelfevaluatie app project</w:t>
+        <w:t xml:space="preserve">Copy/paste hier de URL van je </w:t>
+      </w:r>
+      <w:proofErr w:type="spellStart"/>
+      <w:r>
+        <w:rPr>
+          <w:b/>
+          <w:color w:val="FF0000"/>
+          <w:lang w:val="nl-NL"/>
+        </w:rPr>
+        <w:t>Github</w:t>
+      </w:r>
+      <w:proofErr w:type="spellEnd"/>
+      <w:r>
+        <w:rPr>
+          <w:b/>
+          <w:color w:val="FF0000"/>
+          <w:lang w:val="nl-NL"/>
+        </w:rPr>
+        <w:t xml:space="preserve"> </w:t>
+      </w:r>
+      <w:proofErr w:type="spellStart"/>
+      <w:r>
+        <w:rPr>
+          <w:b/>
+          <w:color w:val="FF0000"/>
+          <w:lang w:val="nl-NL"/>
+        </w:rPr>
+        <w:t>repository</w:t>
+      </w:r>
+      <w:proofErr w:type="spellEnd"/>
+      <w:r>
+        <w:rPr>
+          <w:b/>
+          <w:color w:val="FF0000"/>
+          <w:lang w:val="nl-NL"/>
+        </w:rPr>
+        <w:t xml:space="preserve"> met je zelfevaluatie app project</w:t>
       </w:r>
     </w:p>
     <w:p>
       <w:pPr>
-        <w:pStyle w:val="Heading1"/>
+        <w:pStyle w:val="Kop1"/>
         <w:pBdr>
           <w:top w:val="single" w:sz="4" w:space="1" w:color="auto"/>
           <w:left w:val="single" w:sz="4" w:space="4" w:color="auto"/>
@@ -1066,7 +1203,7 @@
     </w:p>
     <w:p>
       <w:pPr>
-        <w:pStyle w:val="Heading1"/>
+        <w:pStyle w:val="Kop1"/>
         <w:rPr>
           <w:lang w:val="nl-NL"/>
         </w:rPr>
@@ -1319,7 +1456,7 @@
     </w:p>
     <w:tbl>
       <w:tblPr>
-        <w:tblStyle w:val="TableGrid"/>
+        <w:tblStyle w:val="Tabelraster"/>
         <w:tblW w:w="0" w:type="auto"/>
         <w:tblLook w:val="04A0" w:firstRow="1" w:lastRow="0" w:firstColumn="1" w:lastColumn="0" w:noHBand="0" w:noVBand="1"/>
       </w:tblPr>
@@ -1395,7 +1532,21 @@
               <w:rPr>
                 <w:lang w:val="nl-BE"/>
               </w:rPr>
-              <w:t xml:space="preserve">(zie acceptatie-criteria) </w:t>
+              <w:t xml:space="preserve">(zie </w:t>
+            </w:r>
+            <w:proofErr w:type="spellStart"/>
+            <w:r>
+              <w:rPr>
+                <w:lang w:val="nl-BE"/>
+              </w:rPr>
+              <w:t>acceptatie-criteria</w:t>
+            </w:r>
+            <w:proofErr w:type="spellEnd"/>
+            <w:r>
+              <w:rPr>
+                <w:lang w:val="nl-BE"/>
+              </w:rPr>
+              <w:t xml:space="preserve">) </w:t>
             </w:r>
             <w:r>
               <w:rPr>
@@ -1413,7 +1564,7 @@
           </w:tcPr>
           <w:p>
             <w:pPr>
-              <w:pStyle w:val="ListParagraph"/>
+              <w:pStyle w:val="Lijstalinea"/>
               <w:numPr>
                 <w:ilvl w:val="0"/>
                 <w:numId w:val="2"/>
@@ -1432,13 +1583,13 @@
           </w:p>
           <w:p>
             <w:pPr>
-              <w:pStyle w:val="ListParagraph"/>
+              <w:pStyle w:val="Lijstalinea"/>
               <w:ind w:left="426"/>
             </w:pPr>
           </w:p>
           <w:p>
             <w:pPr>
-              <w:pStyle w:val="ListParagraph"/>
+              <w:pStyle w:val="Lijstalinea"/>
               <w:ind w:left="426"/>
             </w:pPr>
           </w:p>
@@ -1481,7 +1632,7 @@
           </w:tcPr>
           <w:p>
             <w:pPr>
-              <w:pStyle w:val="ListParagraph"/>
+              <w:pStyle w:val="Lijstalinea"/>
               <w:numPr>
                 <w:ilvl w:val="0"/>
                 <w:numId w:val="2"/>
@@ -1494,13 +1645,13 @@
           </w:p>
           <w:p>
             <w:pPr>
-              <w:pStyle w:val="ListParagraph"/>
+              <w:pStyle w:val="Lijstalinea"/>
               <w:ind w:left="426"/>
             </w:pPr>
           </w:p>
           <w:p>
             <w:pPr>
-              <w:pStyle w:val="ListParagraph"/>
+              <w:pStyle w:val="Lijstalinea"/>
               <w:ind w:left="426"/>
             </w:pPr>
           </w:p>
@@ -1543,7 +1694,7 @@
           </w:tcPr>
           <w:p>
             <w:pPr>
-              <w:pStyle w:val="ListParagraph"/>
+              <w:pStyle w:val="Lijstalinea"/>
               <w:numPr>
                 <w:ilvl w:val="0"/>
                 <w:numId w:val="2"/>
@@ -1556,13 +1707,13 @@
           </w:p>
           <w:p>
             <w:pPr>
-              <w:pStyle w:val="ListParagraph"/>
+              <w:pStyle w:val="Lijstalinea"/>
               <w:ind w:left="426"/>
             </w:pPr>
           </w:p>
           <w:p>
             <w:pPr>
-              <w:pStyle w:val="ListParagraph"/>
+              <w:pStyle w:val="Lijstalinea"/>
               <w:ind w:left="426"/>
             </w:pPr>
           </w:p>
@@ -1605,7 +1756,7 @@
           </w:tcPr>
           <w:p>
             <w:pPr>
-              <w:pStyle w:val="ListParagraph"/>
+              <w:pStyle w:val="Lijstalinea"/>
               <w:numPr>
                 <w:ilvl w:val="0"/>
                 <w:numId w:val="2"/>
@@ -1618,7 +1769,7 @@
           </w:p>
           <w:p>
             <w:pPr>
-              <w:pStyle w:val="ListParagraph"/>
+              <w:pStyle w:val="Lijstalinea"/>
               <w:ind w:left="426"/>
             </w:pPr>
           </w:p>
@@ -1661,7 +1812,7 @@
           </w:tcPr>
           <w:p>
             <w:pPr>
-              <w:pStyle w:val="ListParagraph"/>
+              <w:pStyle w:val="Lijstalinea"/>
               <w:numPr>
                 <w:ilvl w:val="0"/>
                 <w:numId w:val="2"/>
@@ -1671,16 +1822,60 @@
                 <w:lang w:val="en-US"/>
               </w:rPr>
             </w:pPr>
+            <w:proofErr w:type="spellStart"/>
             <w:r>
               <w:rPr>
                 <w:lang w:val="en-US"/>
               </w:rPr>
-              <w:t>Verwijderen artikel uit kassaverkoop</w:t>
-            </w:r>
-          </w:p>
-          <w:p>
-            <w:pPr>
-              <w:pStyle w:val="ListParagraph"/>
+              <w:t>Verwijderen</w:t>
+            </w:r>
+            <w:proofErr w:type="spellEnd"/>
+            <w:r>
+              <w:rPr>
+                <w:lang w:val="en-US"/>
+              </w:rPr>
+              <w:t xml:space="preserve"> </w:t>
+            </w:r>
+            <w:proofErr w:type="spellStart"/>
+            <w:r>
+              <w:rPr>
+                <w:lang w:val="en-US"/>
+              </w:rPr>
+              <w:t>artikel</w:t>
+            </w:r>
+            <w:proofErr w:type="spellEnd"/>
+            <w:r>
+              <w:rPr>
+                <w:lang w:val="en-US"/>
+              </w:rPr>
+              <w:t xml:space="preserve"> </w:t>
+            </w:r>
+            <w:proofErr w:type="spellStart"/>
+            <w:r>
+              <w:rPr>
+                <w:lang w:val="en-US"/>
+              </w:rPr>
+              <w:t>uit</w:t>
+            </w:r>
+            <w:proofErr w:type="spellEnd"/>
+            <w:r>
+              <w:rPr>
+                <w:lang w:val="en-US"/>
+              </w:rPr>
+              <w:t xml:space="preserve"> </w:t>
+            </w:r>
+            <w:proofErr w:type="spellStart"/>
+            <w:r>
+              <w:rPr>
+                <w:lang w:val="en-US"/>
+              </w:rPr>
+              <w:t>kassaverkoop</w:t>
+            </w:r>
+            <w:proofErr w:type="spellEnd"/>
+          </w:p>
+          <w:p>
+            <w:pPr>
+              <w:pStyle w:val="Lijstalinea"/>
               <w:ind w:left="426"/>
               <w:rPr>
                 <w:lang w:val="en-US"/>
@@ -1726,7 +1921,7 @@
           </w:tcPr>
           <w:p>
             <w:pPr>
-              <w:pStyle w:val="ListParagraph"/>
+              <w:pStyle w:val="Lijstalinea"/>
               <w:numPr>
                 <w:ilvl w:val="0"/>
                 <w:numId w:val="2"/>
@@ -1736,16 +1931,24 @@
                 <w:lang w:val="en-US"/>
               </w:rPr>
             </w:pPr>
+            <w:proofErr w:type="spellStart"/>
             <w:r>
               <w:rPr>
                 <w:lang w:val="en-US"/>
               </w:rPr>
-              <w:t>Kassaverkoop on hold</w:t>
-            </w:r>
-          </w:p>
-          <w:p>
-            <w:pPr>
-              <w:pStyle w:val="ListParagraph"/>
+              <w:t>Kassaverkoop</w:t>
+            </w:r>
+            <w:proofErr w:type="spellEnd"/>
+            <w:r>
+              <w:rPr>
+                <w:lang w:val="en-US"/>
+              </w:rPr>
+              <w:t xml:space="preserve"> on hold</w:t>
+            </w:r>
+          </w:p>
+          <w:p>
+            <w:pPr>
+              <w:pStyle w:val="Lijstalinea"/>
               <w:ind w:left="426"/>
               <w:rPr>
                 <w:lang w:val="en-US"/>
@@ -1754,7 +1957,7 @@
           </w:p>
           <w:p>
             <w:pPr>
-              <w:pStyle w:val="ListParagraph"/>
+              <w:pStyle w:val="Lijstalinea"/>
               <w:ind w:left="426"/>
               <w:rPr>
                 <w:lang w:val="en-US"/>
@@ -1800,7 +2003,7 @@
           </w:tcPr>
           <w:p>
             <w:pPr>
-              <w:pStyle w:val="ListParagraph"/>
+              <w:pStyle w:val="Lijstalinea"/>
               <w:numPr>
                 <w:ilvl w:val="0"/>
                 <w:numId w:val="2"/>
@@ -1810,16 +2013,32 @@
                 <w:lang w:val="en-US"/>
               </w:rPr>
             </w:pPr>
+            <w:proofErr w:type="spellStart"/>
             <w:r>
               <w:rPr>
                 <w:lang w:val="en-US"/>
               </w:rPr>
-              <w:t>Kortingen toepassen</w:t>
-            </w:r>
-          </w:p>
-          <w:p>
-            <w:pPr>
-              <w:pStyle w:val="ListParagraph"/>
+              <w:t>Kortingen</w:t>
+            </w:r>
+            <w:proofErr w:type="spellEnd"/>
+            <w:r>
+              <w:rPr>
+                <w:lang w:val="en-US"/>
+              </w:rPr>
+              <w:t xml:space="preserve"> </w:t>
+            </w:r>
+            <w:proofErr w:type="spellStart"/>
+            <w:r>
+              <w:rPr>
+                <w:lang w:val="en-US"/>
+              </w:rPr>
+              <w:t>toepassen</w:t>
+            </w:r>
+            <w:proofErr w:type="spellEnd"/>
+          </w:p>
+          <w:p>
+            <w:pPr>
+              <w:pStyle w:val="Lijstalinea"/>
               <w:ind w:left="426"/>
               <w:rPr>
                 <w:lang w:val="en-US"/>
@@ -1828,7 +2047,7 @@
           </w:p>
           <w:p>
             <w:pPr>
-              <w:pStyle w:val="ListParagraph"/>
+              <w:pStyle w:val="Lijstalinea"/>
               <w:ind w:left="426"/>
               <w:rPr>
                 <w:lang w:val="en-US"/>
@@ -1874,7 +2093,7 @@
           </w:tcPr>
           <w:p>
             <w:pPr>
-              <w:pStyle w:val="ListParagraph"/>
+              <w:pStyle w:val="Lijstalinea"/>
               <w:numPr>
                 <w:ilvl w:val="0"/>
                 <w:numId w:val="2"/>
@@ -1884,16 +2103,32 @@
                 <w:lang w:val="en-US"/>
               </w:rPr>
             </w:pPr>
+            <w:proofErr w:type="spellStart"/>
             <w:r>
               <w:rPr>
                 <w:lang w:val="en-US"/>
               </w:rPr>
-              <w:t>Kassaverkoop afsluiten</w:t>
-            </w:r>
-          </w:p>
-          <w:p>
-            <w:pPr>
-              <w:pStyle w:val="ListParagraph"/>
+              <w:t>Kassaverkoop</w:t>
+            </w:r>
+            <w:proofErr w:type="spellEnd"/>
+            <w:r>
+              <w:rPr>
+                <w:lang w:val="en-US"/>
+              </w:rPr>
+              <w:t xml:space="preserve"> </w:t>
+            </w:r>
+            <w:proofErr w:type="spellStart"/>
+            <w:r>
+              <w:rPr>
+                <w:lang w:val="en-US"/>
+              </w:rPr>
+              <w:t>afsluiten</w:t>
+            </w:r>
+            <w:proofErr w:type="spellEnd"/>
+          </w:p>
+          <w:p>
+            <w:pPr>
+              <w:pStyle w:val="Lijstalinea"/>
               <w:ind w:left="426"/>
               <w:rPr>
                 <w:lang w:val="en-US"/>
@@ -1947,7 +2182,7 @@
           </w:tcPr>
           <w:p>
             <w:pPr>
-              <w:pStyle w:val="ListParagraph"/>
+              <w:pStyle w:val="Lijstalinea"/>
               <w:numPr>
                 <w:ilvl w:val="0"/>
                 <w:numId w:val="2"/>
@@ -1957,16 +2192,32 @@
                 <w:lang w:val="en-US"/>
               </w:rPr>
             </w:pPr>
+            <w:proofErr w:type="spellStart"/>
             <w:r>
               <w:rPr>
                 <w:lang w:val="en-US"/>
               </w:rPr>
-              <w:t>Kassaverkoop betalen</w:t>
-            </w:r>
-          </w:p>
-          <w:p>
-            <w:pPr>
-              <w:pStyle w:val="ListParagraph"/>
+              <w:t>Kassaverkoop</w:t>
+            </w:r>
+            <w:proofErr w:type="spellEnd"/>
+            <w:r>
+              <w:rPr>
+                <w:lang w:val="en-US"/>
+              </w:rPr>
+              <w:t xml:space="preserve"> </w:t>
+            </w:r>
+            <w:proofErr w:type="spellStart"/>
+            <w:r>
+              <w:rPr>
+                <w:lang w:val="en-US"/>
+              </w:rPr>
+              <w:t>betalen</w:t>
+            </w:r>
+            <w:proofErr w:type="spellEnd"/>
+          </w:p>
+          <w:p>
+            <w:pPr>
+              <w:pStyle w:val="Lijstalinea"/>
               <w:ind w:left="426"/>
               <w:rPr>
                 <w:lang w:val="en-US"/>
@@ -1975,7 +2226,7 @@
           </w:p>
           <w:p>
             <w:pPr>
-              <w:pStyle w:val="ListParagraph"/>
+              <w:pStyle w:val="Lijstalinea"/>
               <w:ind w:left="426"/>
               <w:rPr>
                 <w:lang w:val="en-US"/>
@@ -2021,7 +2272,7 @@
           </w:tcPr>
           <w:p>
             <w:pPr>
-              <w:pStyle w:val="ListParagraph"/>
+              <w:pStyle w:val="Lijstalinea"/>
               <w:numPr>
                 <w:ilvl w:val="0"/>
                 <w:numId w:val="2"/>
@@ -2031,16 +2282,38 @@
                 <w:lang w:val="en-US"/>
               </w:rPr>
             </w:pPr>
+            <w:proofErr w:type="spellStart"/>
             <w:r>
               <w:rPr>
                 <w:lang w:val="en-US"/>
               </w:rPr>
-              <w:t>Kassabon printen (op console)</w:t>
-            </w:r>
-          </w:p>
-          <w:p>
-            <w:pPr>
-              <w:pStyle w:val="ListParagraph"/>
+              <w:t>Kassabon</w:t>
+            </w:r>
+            <w:proofErr w:type="spellEnd"/>
+            <w:r>
+              <w:rPr>
+                <w:lang w:val="en-US"/>
+              </w:rPr>
+              <w:t xml:space="preserve"> </w:t>
+            </w:r>
+            <w:proofErr w:type="spellStart"/>
+            <w:r>
+              <w:rPr>
+                <w:lang w:val="en-US"/>
+              </w:rPr>
+              <w:t>printen</w:t>
+            </w:r>
+            <w:proofErr w:type="spellEnd"/>
+            <w:r>
+              <w:rPr>
+                <w:lang w:val="en-US"/>
+              </w:rPr>
+              <w:t xml:space="preserve"> (op console)</w:t>
+            </w:r>
+          </w:p>
+          <w:p>
+            <w:pPr>
+              <w:pStyle w:val="Lijstalinea"/>
               <w:ind w:left="426"/>
               <w:rPr>
                 <w:lang w:val="en-US"/>
@@ -2090,7 +2363,7 @@
     </w:tbl>
     <w:p>
       <w:pPr>
-        <w:pStyle w:val="Heading1"/>
+        <w:pStyle w:val="Kop1"/>
         <w:rPr>
           <w:lang w:val="nl-NL"/>
         </w:rPr>
@@ -2116,7 +2389,7 @@
     </w:p>
     <w:p>
       <w:pPr>
-        <w:pStyle w:val="Heading1"/>
+        <w:pStyle w:val="Kop1"/>
         <w:rPr>
           <w:lang w:val="nl-NL"/>
         </w:rPr>
@@ -2126,9 +2399,17 @@
           <w:lang w:val="nl-NL"/>
         </w:rPr>
         <w:lastRenderedPageBreak/>
-        <w:t>Design patterns</w:t>
+        <w:t xml:space="preserve">Design </w:t>
+      </w:r>
+      <w:proofErr w:type="spellStart"/>
+      <w:r>
+        <w:rPr>
+          <w:lang w:val="nl-NL"/>
+        </w:rPr>
+        <w:t>patterns</w:t>
       </w:r>
       <w:bookmarkEnd w:id="2"/>
+      <w:proofErr w:type="spellEnd"/>
     </w:p>
     <w:p>
       <w:pPr>
@@ -2176,14 +2457,14 @@
     </w:p>
     <w:tbl>
       <w:tblPr>
-        <w:tblStyle w:val="TableGrid"/>
+        <w:tblStyle w:val="Tabelraster"/>
         <w:tblW w:w="0" w:type="auto"/>
         <w:tblLook w:val="04A0" w:firstRow="1" w:lastRow="0" w:firstColumn="1" w:lastColumn="0" w:noHBand="0" w:noVBand="1"/>
       </w:tblPr>
       <w:tblGrid>
-        <w:gridCol w:w="1086"/>
-        <w:gridCol w:w="1968"/>
-        <w:gridCol w:w="6234"/>
+        <w:gridCol w:w="1102"/>
+        <w:gridCol w:w="2000"/>
+        <w:gridCol w:w="6186"/>
       </w:tblGrid>
       <w:tr>
         <w:tc>
@@ -2226,7 +2507,35 @@
               <w:rPr>
                 <w:lang w:val="nl-NL"/>
               </w:rPr>
-              <w:t>In welke stories(nr)</w:t>
+              <w:t xml:space="preserve">In welke </w:t>
+            </w:r>
+            <w:proofErr w:type="spellStart"/>
+            <w:r>
+              <w:rPr>
+                <w:lang w:val="nl-NL"/>
+              </w:rPr>
+              <w:t>stories</w:t>
+            </w:r>
+            <w:proofErr w:type="spellEnd"/>
+            <w:r>
+              <w:rPr>
+                <w:lang w:val="nl-NL"/>
+              </w:rPr>
+              <w:t>(</w:t>
+            </w:r>
+            <w:proofErr w:type="spellStart"/>
+            <w:r>
+              <w:rPr>
+                <w:lang w:val="nl-NL"/>
+              </w:rPr>
+              <w:t>nr</w:t>
+            </w:r>
+            <w:proofErr w:type="spellEnd"/>
+            <w:r>
+              <w:rPr>
+                <w:lang w:val="nl-NL"/>
+              </w:rPr>
+              <w:t>)</w:t>
             </w:r>
           </w:p>
           <w:p>
@@ -2263,7 +2572,21 @@
               <w:rPr>
                 <w:lang w:val="nl-NL"/>
               </w:rPr>
-              <w:t>gegenereerd vanuit je java code</w:t>
+              <w:t xml:space="preserve">gegenereerd vanuit je </w:t>
+            </w:r>
+            <w:proofErr w:type="spellStart"/>
+            <w:r>
+              <w:rPr>
+                <w:lang w:val="nl-NL"/>
+              </w:rPr>
+              <w:t>java</w:t>
+            </w:r>
+            <w:proofErr w:type="spellEnd"/>
+            <w:r>
+              <w:rPr>
+                <w:lang w:val="nl-NL"/>
+              </w:rPr>
+              <w:t xml:space="preserve"> code</w:t>
             </w:r>
             <w:r>
               <w:rPr>
@@ -2285,12 +2608,14 @@
                 <w:lang w:val="nl-NL"/>
               </w:rPr>
             </w:pPr>
+            <w:proofErr w:type="spellStart"/>
             <w:r>
               <w:rPr>
                 <w:lang w:val="nl-NL"/>
               </w:rPr>
               <w:t>Observer</w:t>
             </w:r>
+            <w:proofErr w:type="spellEnd"/>
           </w:p>
           <w:p>
             <w:pPr>
@@ -2370,7 +2695,21 @@
               <w:rPr>
                 <w:lang w:val="nl-NL"/>
               </w:rPr>
-              <w:t xml:space="preserve">Story 4, observer toegepast op de artikeldata. </w:t>
+              <w:t xml:space="preserve">Story 4, </w:t>
+            </w:r>
+            <w:proofErr w:type="spellStart"/>
+            <w:r>
+              <w:rPr>
+                <w:lang w:val="nl-NL"/>
+              </w:rPr>
+              <w:t>observer</w:t>
+            </w:r>
+            <w:proofErr w:type="spellEnd"/>
+            <w:r>
+              <w:rPr>
+                <w:lang w:val="nl-NL"/>
+              </w:rPr>
+              <w:t xml:space="preserve"> toegepast op de artikeldata. </w:t>
             </w:r>
           </w:p>
         </w:tc>
@@ -2439,12 +2778,14 @@
                 <w:lang w:val="nl-NL"/>
               </w:rPr>
             </w:pPr>
+            <w:proofErr w:type="spellStart"/>
             <w:r>
               <w:rPr>
                 <w:lang w:val="nl-NL"/>
               </w:rPr>
               <w:t>Strategy</w:t>
             </w:r>
+            <w:proofErr w:type="spellEnd"/>
           </w:p>
           <w:p>
             <w:pPr>
@@ -2524,7 +2865,55 @@
               <w:rPr>
                 <w:lang w:val="nl-NL"/>
               </w:rPr>
-              <w:t>Story 1, strategy toegepast op de Db zodat database makkelijk kan vervangen worden door relationele database. Story 2, toegepast op LoadSave zodat we later ook artikelen kunnen inlezen en wegschrijven met andere bestandsformaten e.d.</w:t>
+              <w:t xml:space="preserve">Story 1, </w:t>
+            </w:r>
+            <w:proofErr w:type="spellStart"/>
+            <w:r>
+              <w:rPr>
+                <w:lang w:val="nl-NL"/>
+              </w:rPr>
+              <w:t>strategy</w:t>
+            </w:r>
+            <w:proofErr w:type="spellEnd"/>
+            <w:r>
+              <w:rPr>
+                <w:lang w:val="nl-NL"/>
+              </w:rPr>
+              <w:t xml:space="preserve"> toegepast op de Db zodat database makkelijk kan vervangen worden door relationele database. Story 2, toegepast op </w:t>
+            </w:r>
+            <w:proofErr w:type="spellStart"/>
+            <w:r>
+              <w:rPr>
+                <w:lang w:val="nl-NL"/>
+              </w:rPr>
+              <w:t>LoadSave</w:t>
+            </w:r>
+            <w:proofErr w:type="spellEnd"/>
+            <w:r>
+              <w:rPr>
+                <w:lang w:val="nl-NL"/>
+              </w:rPr>
+              <w:t xml:space="preserve"> zodat we later ook artikelen kunnen inlezen en wegschrijven met andere bestandsformaten e.d.</w:t>
+            </w:r>
+            <w:r>
+              <w:rPr>
+                <w:lang w:val="nl-NL"/>
+              </w:rPr>
+              <w:t xml:space="preserve"> Ook </w:t>
+            </w:r>
+            <w:proofErr w:type="spellStart"/>
+            <w:r>
+              <w:rPr>
+                <w:lang w:val="nl-NL"/>
+              </w:rPr>
+              <w:t>strategy</w:t>
+            </w:r>
+            <w:proofErr w:type="spellEnd"/>
+            <w:r>
+              <w:rPr>
+                <w:lang w:val="nl-NL"/>
+              </w:rPr>
+              <w:t xml:space="preserve"> gebruikt voor kortingen.</w:t>
             </w:r>
           </w:p>
         </w:tc>
@@ -2579,130 +2968,16 @@
                 </wp:inline>
               </w:drawing>
             </w:r>
-          </w:p>
-        </w:tc>
-      </w:tr>
-      <w:tr>
-        <w:tc>
-          <w:tcPr>
-            <w:tcW w:w="1119" w:type="dxa"/>
-          </w:tcPr>
-          <w:p>
-            <w:pPr>
-              <w:rPr>
-                <w:lang w:val="nl-NL"/>
-              </w:rPr>
-            </w:pPr>
             <w:r>
               <w:rPr>
                 <w:lang w:val="nl-NL"/>
               </w:rPr>
               <w:lastRenderedPageBreak/>
-              <w:t>Simple Factory</w:t>
-            </w:r>
-          </w:p>
-          <w:p>
-            <w:pPr>
-              <w:rPr>
-                <w:lang w:val="nl-NL"/>
-              </w:rPr>
-            </w:pPr>
-          </w:p>
-          <w:p>
-            <w:pPr>
-              <w:rPr>
-                <w:lang w:val="nl-NL"/>
-              </w:rPr>
-            </w:pPr>
-          </w:p>
-          <w:p>
-            <w:pPr>
-              <w:rPr>
-                <w:lang w:val="nl-NL"/>
-              </w:rPr>
-            </w:pPr>
-          </w:p>
-          <w:p>
-            <w:pPr>
-              <w:rPr>
-                <w:lang w:val="nl-NL"/>
-              </w:rPr>
-            </w:pPr>
-          </w:p>
-          <w:p>
-            <w:pPr>
-              <w:rPr>
-                <w:lang w:val="nl-NL"/>
-              </w:rPr>
-            </w:pPr>
-          </w:p>
-          <w:p>
-            <w:pPr>
-              <w:rPr>
-                <w:lang w:val="nl-NL"/>
-              </w:rPr>
-            </w:pPr>
-          </w:p>
-          <w:p>
-            <w:pPr>
-              <w:rPr>
-                <w:lang w:val="nl-NL"/>
-              </w:rPr>
-            </w:pPr>
-          </w:p>
-          <w:p>
-            <w:pPr>
-              <w:rPr>
-                <w:lang w:val="nl-NL"/>
-              </w:rPr>
-            </w:pPr>
-          </w:p>
-          <w:p>
-            <w:pPr>
-              <w:rPr>
-                <w:lang w:val="nl-NL"/>
-              </w:rPr>
-            </w:pPr>
-          </w:p>
-        </w:tc>
-        <w:tc>
-          <w:tcPr>
-            <w:tcW w:w="2188" w:type="dxa"/>
-          </w:tcPr>
-          <w:p>
-            <w:pPr>
-              <w:rPr>
-                <w:lang w:val="nl-NL"/>
-              </w:rPr>
-            </w:pPr>
-            <w:r>
-              <w:rPr>
-                <w:lang w:val="nl-NL"/>
-              </w:rPr>
-              <w:t>Factory toegepast voor ArtikelDb en LoadSaveStrategies in story 2.</w:t>
-            </w:r>
-          </w:p>
-        </w:tc>
-        <w:tc>
-          <w:tcPr>
-            <w:tcW w:w="6440" w:type="dxa"/>
-          </w:tcPr>
-          <w:p>
-            <w:pPr>
-              <w:rPr>
-                <w:lang w:val="nl-NL"/>
-              </w:rPr>
-            </w:pPr>
-            <w:r>
-              <w:rPr>
-                <w:noProof/>
-                <w:lang w:val="en-US"/>
-              </w:rPr>
               <w:drawing>
-                <wp:inline distT="0" distB="0" distL="0" distR="0" wp14:anchorId="2CF58169" wp14:editId="6172681E">
-                  <wp:extent cx="3879850" cy="1346200"/>
-                  <wp:effectExtent l="0" t="0" r="0" b="0"/>
-                  <wp:docPr id="6" name="Afbeelding 6"/>
+                <wp:inline distT="0" distB="0" distL="0" distR="0" wp14:anchorId="40B2EC90" wp14:editId="7745DAF5">
+                  <wp:extent cx="2959252" cy="3365673"/>
+                  <wp:effectExtent l="0" t="0" r="0" b="6350"/>
+                  <wp:docPr id="7" name="Afbeelding 7"/>
                   <wp:cNvGraphicFramePr>
                     <a:graphicFrameLocks xmlns:a="http://schemas.openxmlformats.org/drawingml/2006/main" noChangeAspect="1"/>
                   </wp:cNvGraphicFramePr>
@@ -2722,7 +2997,7 @@
                         <pic:spPr>
                           <a:xfrm>
                             <a:off x="0" y="0"/>
-                            <a:ext cx="3880052" cy="1346270"/>
+                            <a:ext cx="2959252" cy="3365673"/>
                           </a:xfrm>
                           <a:prstGeom prst="rect">
                             <a:avLst/>
@@ -2752,8 +3027,24 @@
               <w:rPr>
                 <w:lang w:val="nl-NL"/>
               </w:rPr>
-              <w:t>Façade</w:t>
-            </w:r>
+              <w:lastRenderedPageBreak/>
+              <w:t xml:space="preserve">Simple </w:t>
+            </w:r>
+            <w:proofErr w:type="spellStart"/>
+            <w:r>
+              <w:rPr>
+                <w:lang w:val="nl-NL"/>
+              </w:rPr>
+              <w:t>Factory</w:t>
+            </w:r>
+            <w:proofErr w:type="spellEnd"/>
+          </w:p>
+          <w:p>
+            <w:pPr>
+              <w:rPr>
+                <w:lang w:val="nl-NL"/>
+              </w:rPr>
+            </w:pPr>
           </w:p>
           <w:p>
             <w:pPr>
@@ -2822,117 +3113,67 @@
                 <w:lang w:val="nl-NL"/>
               </w:rPr>
             </w:pPr>
-          </w:p>
-        </w:tc>
-        <w:tc>
-          <w:tcPr>
-            <w:tcW w:w="6440" w:type="dxa"/>
-          </w:tcPr>
-          <w:p>
-            <w:pPr>
-              <w:rPr>
-                <w:lang w:val="nl-NL"/>
-              </w:rPr>
-            </w:pPr>
-          </w:p>
-        </w:tc>
-      </w:tr>
-      <w:tr>
-        <w:tc>
-          <w:tcPr>
-            <w:tcW w:w="1119" w:type="dxa"/>
-          </w:tcPr>
-          <w:p>
-            <w:pPr>
-              <w:rPr>
-                <w:lang w:val="nl-NL"/>
-              </w:rPr>
-            </w:pPr>
-            <w:r>
-              <w:rPr>
-                <w:lang w:val="nl-NL"/>
-              </w:rPr>
-              <w:t>Singleton</w:t>
-            </w:r>
-          </w:p>
-          <w:p>
-            <w:pPr>
-              <w:rPr>
-                <w:lang w:val="nl-NL"/>
-              </w:rPr>
-            </w:pPr>
-          </w:p>
-          <w:p>
-            <w:pPr>
-              <w:rPr>
-                <w:lang w:val="nl-NL"/>
-              </w:rPr>
-            </w:pPr>
-          </w:p>
-          <w:p>
-            <w:pPr>
-              <w:rPr>
-                <w:lang w:val="nl-NL"/>
-              </w:rPr>
-            </w:pPr>
-          </w:p>
-          <w:p>
-            <w:pPr>
-              <w:rPr>
-                <w:lang w:val="nl-NL"/>
-              </w:rPr>
-            </w:pPr>
-          </w:p>
-          <w:p>
-            <w:pPr>
-              <w:rPr>
-                <w:lang w:val="nl-NL"/>
-              </w:rPr>
-            </w:pPr>
-          </w:p>
-          <w:p>
-            <w:pPr>
-              <w:rPr>
-                <w:lang w:val="nl-NL"/>
-              </w:rPr>
-            </w:pPr>
-          </w:p>
-          <w:p>
-            <w:pPr>
-              <w:rPr>
-                <w:lang w:val="nl-NL"/>
-              </w:rPr>
-            </w:pPr>
-          </w:p>
-          <w:p>
-            <w:pPr>
-              <w:rPr>
-                <w:lang w:val="nl-NL"/>
-              </w:rPr>
-            </w:pPr>
-          </w:p>
-        </w:tc>
-        <w:tc>
-          <w:tcPr>
-            <w:tcW w:w="2188" w:type="dxa"/>
-          </w:tcPr>
-          <w:p>
-            <w:pPr>
-              <w:rPr>
-                <w:lang w:val="nl-BE"/>
-              </w:rPr>
-            </w:pPr>
-            <w:r>
-              <w:rPr>
-                <w:lang w:val="nl-BE"/>
-              </w:rPr>
-              <w:t>Story 2, factories zijn singleton klasses. Om te</w:t>
-            </w:r>
-            <w:r>
-              <w:rPr>
-                <w:lang w:val="nl-BE"/>
-              </w:rPr>
-              <w:t xml:space="preserve"> voorkomen dat een strategy meerde keren aangemaakt moet worden.</w:t>
+            <w:proofErr w:type="spellStart"/>
+            <w:r>
+              <w:rPr>
+                <w:lang w:val="nl-NL"/>
+              </w:rPr>
+              <w:t>Factory</w:t>
+            </w:r>
+            <w:proofErr w:type="spellEnd"/>
+            <w:r>
+              <w:rPr>
+                <w:lang w:val="nl-NL"/>
+              </w:rPr>
+              <w:t xml:space="preserve"> toegepast voor </w:t>
+            </w:r>
+            <w:proofErr w:type="spellStart"/>
+            <w:r>
+              <w:rPr>
+                <w:lang w:val="nl-NL"/>
+              </w:rPr>
+              <w:t>ArtikelDb</w:t>
+            </w:r>
+            <w:proofErr w:type="spellEnd"/>
+            <w:r>
+              <w:rPr>
+                <w:lang w:val="nl-NL"/>
+              </w:rPr>
+              <w:t xml:space="preserve"> en </w:t>
+            </w:r>
+            <w:proofErr w:type="spellStart"/>
+            <w:r>
+              <w:rPr>
+                <w:lang w:val="nl-NL"/>
+              </w:rPr>
+              <w:t>LoadSaveStrategies</w:t>
+            </w:r>
+            <w:proofErr w:type="spellEnd"/>
+            <w:r>
+              <w:rPr>
+                <w:lang w:val="nl-NL"/>
+              </w:rPr>
+              <w:t xml:space="preserve"> in story 2.</w:t>
+            </w:r>
+            <w:r>
+              <w:rPr>
+                <w:lang w:val="nl-NL"/>
+              </w:rPr>
+              <w:t xml:space="preserve"> </w:t>
+            </w:r>
+            <w:proofErr w:type="spellStart"/>
+            <w:r>
+              <w:rPr>
+                <w:lang w:val="nl-NL"/>
+              </w:rPr>
+              <w:t>Factory</w:t>
+            </w:r>
+            <w:proofErr w:type="spellEnd"/>
+            <w:r>
+              <w:rPr>
+                <w:lang w:val="nl-NL"/>
+              </w:rPr>
+              <w:t xml:space="preserve"> toegepast voor kortingen aan te maken in story 7.</w:t>
             </w:r>
           </w:p>
         </w:tc>
@@ -2952,164 +3193,10 @@
                 <w:lang w:val="en-US"/>
               </w:rPr>
               <w:drawing>
-                <wp:inline distT="0" distB="0" distL="0" distR="0" wp14:anchorId="1D904B77" wp14:editId="43ABD558">
-                  <wp:extent cx="3867150" cy="1346200"/>
+                <wp:inline distT="0" distB="0" distL="0" distR="0" wp14:anchorId="2CF58169" wp14:editId="6172681E">
+                  <wp:extent cx="3740150" cy="1297728"/>
                   <wp:effectExtent l="0" t="0" r="0" b="0"/>
-                  <wp:docPr id="2" name="Afbeelding 2"/>
-                  <wp:cNvGraphicFramePr>
-                    <a:graphicFrameLocks xmlns:a="http://schemas.openxmlformats.org/drawingml/2006/main" noChangeAspect="1"/>
-                  </wp:cNvGraphicFramePr>
-                  <a:graphic xmlns:a="http://schemas.openxmlformats.org/drawingml/2006/main">
-                    <a:graphicData uri="http://schemas.openxmlformats.org/drawingml/2006/picture">
-                      <pic:pic xmlns:pic="http://schemas.openxmlformats.org/drawingml/2006/picture">
-                        <pic:nvPicPr>
-                          <pic:cNvPr id="1" name=""/>
-                          <pic:cNvPicPr/>
-                        </pic:nvPicPr>
-                        <pic:blipFill>
-                          <a:blip r:embed="rId12"/>
-                          <a:stretch>
-                            <a:fillRect/>
-                          </a:stretch>
-                        </pic:blipFill>
-                        <pic:spPr>
-                          <a:xfrm>
-                            <a:off x="0" y="0"/>
-                            <a:ext cx="3867351" cy="1346270"/>
-                          </a:xfrm>
-                          <a:prstGeom prst="rect">
-                            <a:avLst/>
-                          </a:prstGeom>
-                        </pic:spPr>
-                      </pic:pic>
-                    </a:graphicData>
-                  </a:graphic>
-                </wp:inline>
-              </w:drawing>
-            </w:r>
-          </w:p>
-        </w:tc>
-      </w:tr>
-      <w:tr>
-        <w:tc>
-          <w:tcPr>
-            <w:tcW w:w="1119" w:type="dxa"/>
-          </w:tcPr>
-          <w:p>
-            <w:pPr>
-              <w:rPr>
-                <w:lang w:val="nl-NL"/>
-              </w:rPr>
-            </w:pPr>
-            <w:r>
-              <w:rPr>
-                <w:lang w:val="nl-NL"/>
-              </w:rPr>
-              <w:t>State</w:t>
-            </w:r>
-          </w:p>
-          <w:p>
-            <w:pPr>
-              <w:rPr>
-                <w:lang w:val="nl-NL"/>
-              </w:rPr>
-            </w:pPr>
-          </w:p>
-          <w:p>
-            <w:pPr>
-              <w:rPr>
-                <w:lang w:val="nl-NL"/>
-              </w:rPr>
-            </w:pPr>
-          </w:p>
-          <w:p>
-            <w:pPr>
-              <w:rPr>
-                <w:lang w:val="nl-NL"/>
-              </w:rPr>
-            </w:pPr>
-          </w:p>
-          <w:p>
-            <w:pPr>
-              <w:rPr>
-                <w:lang w:val="nl-NL"/>
-              </w:rPr>
-            </w:pPr>
-          </w:p>
-          <w:p>
-            <w:pPr>
-              <w:rPr>
-                <w:lang w:val="nl-NL"/>
-              </w:rPr>
-            </w:pPr>
-          </w:p>
-          <w:p>
-            <w:pPr>
-              <w:rPr>
-                <w:lang w:val="nl-NL"/>
-              </w:rPr>
-            </w:pPr>
-          </w:p>
-          <w:p>
-            <w:pPr>
-              <w:rPr>
-                <w:lang w:val="nl-NL"/>
-              </w:rPr>
-            </w:pPr>
-          </w:p>
-          <w:p>
-            <w:pPr>
-              <w:rPr>
-                <w:lang w:val="nl-NL"/>
-              </w:rPr>
-            </w:pPr>
-          </w:p>
-          <w:p>
-            <w:pPr>
-              <w:rPr>
-                <w:lang w:val="nl-NL"/>
-              </w:rPr>
-            </w:pPr>
-          </w:p>
-        </w:tc>
-        <w:tc>
-          <w:tcPr>
-            <w:tcW w:w="2188" w:type="dxa"/>
-          </w:tcPr>
-          <w:p>
-            <w:pPr>
-              <w:rPr>
-                <w:lang w:val="nl-NL"/>
-              </w:rPr>
-            </w:pPr>
-          </w:p>
-        </w:tc>
-        <w:tc>
-          <w:tcPr>
-            <w:tcW w:w="6440" w:type="dxa"/>
-          </w:tcPr>
-          <w:p>
-            <w:pPr>
-              <w:rPr>
-                <w:lang w:val="nl-NL"/>
-              </w:rPr>
-            </w:pPr>
-          </w:p>
-          <w:p>
-            <w:pPr>
-              <w:rPr>
-                <w:lang w:val="nl-NL"/>
-              </w:rPr>
-            </w:pPr>
-            <w:r>
-              <w:rPr>
-                <w:lang w:val="nl-NL"/>
-              </w:rPr>
-              <w:drawing>
-                <wp:inline distT="0" distB="0" distL="0" distR="0" wp14:anchorId="322464E4" wp14:editId="393F4317">
-                  <wp:extent cx="1838582" cy="1362265"/>
-                  <wp:effectExtent l="0" t="0" r="9525" b="9525"/>
-                  <wp:docPr id="10" name="Picture 10"/>
+                  <wp:docPr id="6" name="Afbeelding 6"/>
                   <wp:cNvGraphicFramePr>
                     <a:graphicFrameLocks xmlns:a="http://schemas.openxmlformats.org/drawingml/2006/main" noChangeAspect="1"/>
                   </wp:cNvGraphicFramePr>
@@ -3129,6 +3216,511 @@
                         <pic:spPr>
                           <a:xfrm>
                             <a:off x="0" y="0"/>
+                            <a:ext cx="3743062" cy="1298738"/>
+                          </a:xfrm>
+                          <a:prstGeom prst="rect">
+                            <a:avLst/>
+                          </a:prstGeom>
+                        </pic:spPr>
+                      </pic:pic>
+                    </a:graphicData>
+                  </a:graphic>
+                </wp:inline>
+              </w:drawing>
+            </w:r>
+          </w:p>
+          <w:p>
+            <w:pPr>
+              <w:rPr>
+                <w:lang w:val="nl-BE"/>
+              </w:rPr>
+            </w:pPr>
+            <w:r>
+              <w:rPr>
+                <w:lang w:val="nl-BE"/>
+              </w:rPr>
+              <w:drawing>
+                <wp:inline distT="0" distB="0" distL="0" distR="0" wp14:anchorId="6E463719" wp14:editId="3C5A4855">
+                  <wp:extent cx="2203563" cy="539778"/>
+                  <wp:effectExtent l="0" t="0" r="6350" b="0"/>
+                  <wp:docPr id="11" name="Afbeelding 11"/>
+                  <wp:cNvGraphicFramePr>
+                    <a:graphicFrameLocks xmlns:a="http://schemas.openxmlformats.org/drawingml/2006/main" noChangeAspect="1"/>
+                  </wp:cNvGraphicFramePr>
+                  <a:graphic xmlns:a="http://schemas.openxmlformats.org/drawingml/2006/main">
+                    <a:graphicData uri="http://schemas.openxmlformats.org/drawingml/2006/picture">
+                      <pic:pic xmlns:pic="http://schemas.openxmlformats.org/drawingml/2006/picture">
+                        <pic:nvPicPr>
+                          <pic:cNvPr id="1" name=""/>
+                          <pic:cNvPicPr/>
+                        </pic:nvPicPr>
+                        <pic:blipFill>
+                          <a:blip r:embed="rId14"/>
+                          <a:stretch>
+                            <a:fillRect/>
+                          </a:stretch>
+                        </pic:blipFill>
+                        <pic:spPr>
+                          <a:xfrm>
+                            <a:off x="0" y="0"/>
+                            <a:ext cx="2203563" cy="539778"/>
+                          </a:xfrm>
+                          <a:prstGeom prst="rect">
+                            <a:avLst/>
+                          </a:prstGeom>
+                        </pic:spPr>
+                      </pic:pic>
+                    </a:graphicData>
+                  </a:graphic>
+                </wp:inline>
+              </w:drawing>
+            </w:r>
+          </w:p>
+        </w:tc>
+      </w:tr>
+      <w:tr>
+        <w:tc>
+          <w:tcPr>
+            <w:tcW w:w="1119" w:type="dxa"/>
+          </w:tcPr>
+          <w:p>
+            <w:pPr>
+              <w:rPr>
+                <w:lang w:val="nl-NL"/>
+              </w:rPr>
+            </w:pPr>
+            <w:r>
+              <w:rPr>
+                <w:lang w:val="nl-NL"/>
+              </w:rPr>
+              <w:t>Façade</w:t>
+            </w:r>
+          </w:p>
+          <w:p>
+            <w:pPr>
+              <w:rPr>
+                <w:lang w:val="nl-NL"/>
+              </w:rPr>
+            </w:pPr>
+          </w:p>
+          <w:p>
+            <w:pPr>
+              <w:rPr>
+                <w:lang w:val="nl-NL"/>
+              </w:rPr>
+            </w:pPr>
+          </w:p>
+          <w:p>
+            <w:pPr>
+              <w:rPr>
+                <w:lang w:val="nl-NL"/>
+              </w:rPr>
+            </w:pPr>
+          </w:p>
+          <w:p>
+            <w:pPr>
+              <w:rPr>
+                <w:lang w:val="nl-NL"/>
+              </w:rPr>
+            </w:pPr>
+          </w:p>
+          <w:p>
+            <w:pPr>
+              <w:rPr>
+                <w:lang w:val="nl-NL"/>
+              </w:rPr>
+            </w:pPr>
+          </w:p>
+          <w:p>
+            <w:pPr>
+              <w:rPr>
+                <w:lang w:val="nl-NL"/>
+              </w:rPr>
+            </w:pPr>
+          </w:p>
+          <w:p>
+            <w:pPr>
+              <w:rPr>
+                <w:lang w:val="nl-NL"/>
+              </w:rPr>
+            </w:pPr>
+          </w:p>
+          <w:p>
+            <w:pPr>
+              <w:rPr>
+                <w:lang w:val="nl-NL"/>
+              </w:rPr>
+            </w:pPr>
+          </w:p>
+        </w:tc>
+        <w:tc>
+          <w:tcPr>
+            <w:tcW w:w="2188" w:type="dxa"/>
+          </w:tcPr>
+          <w:p>
+            <w:pPr>
+              <w:rPr>
+                <w:lang w:val="nl-NL"/>
+              </w:rPr>
+            </w:pPr>
+          </w:p>
+        </w:tc>
+        <w:tc>
+          <w:tcPr>
+            <w:tcW w:w="6440" w:type="dxa"/>
+          </w:tcPr>
+          <w:p>
+            <w:pPr>
+              <w:rPr>
+                <w:lang w:val="nl-NL"/>
+              </w:rPr>
+            </w:pPr>
+          </w:p>
+        </w:tc>
+      </w:tr>
+      <w:tr>
+        <w:tc>
+          <w:tcPr>
+            <w:tcW w:w="1119" w:type="dxa"/>
+          </w:tcPr>
+          <w:p>
+            <w:pPr>
+              <w:rPr>
+                <w:lang w:val="nl-NL"/>
+              </w:rPr>
+            </w:pPr>
+            <w:r>
+              <w:rPr>
+                <w:lang w:val="nl-NL"/>
+              </w:rPr>
+              <w:t>Singleton</w:t>
+            </w:r>
+          </w:p>
+          <w:p>
+            <w:pPr>
+              <w:rPr>
+                <w:lang w:val="nl-NL"/>
+              </w:rPr>
+            </w:pPr>
+          </w:p>
+          <w:p>
+            <w:pPr>
+              <w:rPr>
+                <w:lang w:val="nl-NL"/>
+              </w:rPr>
+            </w:pPr>
+          </w:p>
+          <w:p>
+            <w:pPr>
+              <w:rPr>
+                <w:lang w:val="nl-NL"/>
+              </w:rPr>
+            </w:pPr>
+          </w:p>
+          <w:p>
+            <w:pPr>
+              <w:rPr>
+                <w:lang w:val="nl-NL"/>
+              </w:rPr>
+            </w:pPr>
+          </w:p>
+          <w:p>
+            <w:pPr>
+              <w:rPr>
+                <w:lang w:val="nl-NL"/>
+              </w:rPr>
+            </w:pPr>
+          </w:p>
+          <w:p>
+            <w:pPr>
+              <w:rPr>
+                <w:lang w:val="nl-NL"/>
+              </w:rPr>
+            </w:pPr>
+          </w:p>
+          <w:p>
+            <w:pPr>
+              <w:rPr>
+                <w:lang w:val="nl-NL"/>
+              </w:rPr>
+            </w:pPr>
+          </w:p>
+          <w:p>
+            <w:pPr>
+              <w:rPr>
+                <w:lang w:val="nl-NL"/>
+              </w:rPr>
+            </w:pPr>
+          </w:p>
+        </w:tc>
+        <w:tc>
+          <w:tcPr>
+            <w:tcW w:w="2188" w:type="dxa"/>
+          </w:tcPr>
+          <w:p>
+            <w:pPr>
+              <w:rPr>
+                <w:lang w:val="nl-BE"/>
+              </w:rPr>
+            </w:pPr>
+            <w:r>
+              <w:rPr>
+                <w:lang w:val="nl-BE"/>
+              </w:rPr>
+              <w:t xml:space="preserve">Story 2, </w:t>
+            </w:r>
+            <w:proofErr w:type="spellStart"/>
+            <w:r>
+              <w:rPr>
+                <w:lang w:val="nl-BE"/>
+              </w:rPr>
+              <w:t>factories</w:t>
+            </w:r>
+            <w:proofErr w:type="spellEnd"/>
+            <w:r>
+              <w:rPr>
+                <w:lang w:val="nl-BE"/>
+              </w:rPr>
+              <w:t xml:space="preserve"> zijn singleton </w:t>
+            </w:r>
+            <w:proofErr w:type="spellStart"/>
+            <w:r>
+              <w:rPr>
+                <w:lang w:val="nl-BE"/>
+              </w:rPr>
+              <w:t>klasses</w:t>
+            </w:r>
+            <w:proofErr w:type="spellEnd"/>
+            <w:r>
+              <w:rPr>
+                <w:lang w:val="nl-BE"/>
+              </w:rPr>
+              <w:t>. Om te</w:t>
+            </w:r>
+            <w:r>
+              <w:rPr>
+                <w:lang w:val="nl-BE"/>
+              </w:rPr>
+              <w:t xml:space="preserve"> voorkomen dat een </w:t>
+            </w:r>
+            <w:proofErr w:type="spellStart"/>
+            <w:r>
+              <w:rPr>
+                <w:lang w:val="nl-BE"/>
+              </w:rPr>
+              <w:t>strategy</w:t>
+            </w:r>
+            <w:proofErr w:type="spellEnd"/>
+            <w:r>
+              <w:rPr>
+                <w:lang w:val="nl-BE"/>
+              </w:rPr>
+              <w:t xml:space="preserve"> meerde keren aangemaakt moet worden.</w:t>
+            </w:r>
+          </w:p>
+        </w:tc>
+        <w:tc>
+          <w:tcPr>
+            <w:tcW w:w="6440" w:type="dxa"/>
+          </w:tcPr>
+          <w:p>
+            <w:pPr>
+              <w:rPr>
+                <w:lang w:val="nl-NL"/>
+              </w:rPr>
+            </w:pPr>
+            <w:r>
+              <w:rPr>
+                <w:noProof/>
+                <w:lang w:val="en-US"/>
+              </w:rPr>
+              <w:drawing>
+                <wp:inline distT="0" distB="0" distL="0" distR="0" wp14:anchorId="1D904B77" wp14:editId="43ABD558">
+                  <wp:extent cx="3867150" cy="1346200"/>
+                  <wp:effectExtent l="0" t="0" r="0" b="0"/>
+                  <wp:docPr id="2" name="Afbeelding 2"/>
+                  <wp:cNvGraphicFramePr>
+                    <a:graphicFrameLocks xmlns:a="http://schemas.openxmlformats.org/drawingml/2006/main" noChangeAspect="1"/>
+                  </wp:cNvGraphicFramePr>
+                  <a:graphic xmlns:a="http://schemas.openxmlformats.org/drawingml/2006/main">
+                    <a:graphicData uri="http://schemas.openxmlformats.org/drawingml/2006/picture">
+                      <pic:pic xmlns:pic="http://schemas.openxmlformats.org/drawingml/2006/picture">
+                        <pic:nvPicPr>
+                          <pic:cNvPr id="1" name=""/>
+                          <pic:cNvPicPr/>
+                        </pic:nvPicPr>
+                        <pic:blipFill>
+                          <a:blip r:embed="rId13"/>
+                          <a:stretch>
+                            <a:fillRect/>
+                          </a:stretch>
+                        </pic:blipFill>
+                        <pic:spPr>
+                          <a:xfrm>
+                            <a:off x="0" y="0"/>
+                            <a:ext cx="3867351" cy="1346270"/>
+                          </a:xfrm>
+                          <a:prstGeom prst="rect">
+                            <a:avLst/>
+                          </a:prstGeom>
+                        </pic:spPr>
+                      </pic:pic>
+                    </a:graphicData>
+                  </a:graphic>
+                </wp:inline>
+              </w:drawing>
+            </w:r>
+          </w:p>
+        </w:tc>
+      </w:tr>
+      <w:tr>
+        <w:tc>
+          <w:tcPr>
+            <w:tcW w:w="1119" w:type="dxa"/>
+          </w:tcPr>
+          <w:p>
+            <w:pPr>
+              <w:rPr>
+                <w:lang w:val="nl-NL"/>
+              </w:rPr>
+            </w:pPr>
+            <w:r>
+              <w:rPr>
+                <w:lang w:val="nl-NL"/>
+              </w:rPr>
+              <w:t>State</w:t>
+            </w:r>
+          </w:p>
+          <w:p>
+            <w:pPr>
+              <w:rPr>
+                <w:lang w:val="nl-NL"/>
+              </w:rPr>
+            </w:pPr>
+          </w:p>
+          <w:p>
+            <w:pPr>
+              <w:rPr>
+                <w:lang w:val="nl-NL"/>
+              </w:rPr>
+            </w:pPr>
+          </w:p>
+          <w:p>
+            <w:pPr>
+              <w:rPr>
+                <w:lang w:val="nl-NL"/>
+              </w:rPr>
+            </w:pPr>
+          </w:p>
+          <w:p>
+            <w:pPr>
+              <w:rPr>
+                <w:lang w:val="nl-NL"/>
+              </w:rPr>
+            </w:pPr>
+          </w:p>
+          <w:p>
+            <w:pPr>
+              <w:rPr>
+                <w:lang w:val="nl-NL"/>
+              </w:rPr>
+            </w:pPr>
+          </w:p>
+          <w:p>
+            <w:pPr>
+              <w:rPr>
+                <w:lang w:val="nl-NL"/>
+              </w:rPr>
+            </w:pPr>
+          </w:p>
+          <w:p>
+            <w:pPr>
+              <w:rPr>
+                <w:lang w:val="nl-NL"/>
+              </w:rPr>
+            </w:pPr>
+          </w:p>
+          <w:p>
+            <w:pPr>
+              <w:rPr>
+                <w:lang w:val="nl-NL"/>
+              </w:rPr>
+            </w:pPr>
+          </w:p>
+          <w:p>
+            <w:pPr>
+              <w:rPr>
+                <w:lang w:val="nl-NL"/>
+              </w:rPr>
+            </w:pPr>
+          </w:p>
+        </w:tc>
+        <w:tc>
+          <w:tcPr>
+            <w:tcW w:w="2188" w:type="dxa"/>
+          </w:tcPr>
+          <w:p>
+            <w:pPr>
+              <w:rPr>
+                <w:lang w:val="nl-NL"/>
+              </w:rPr>
+            </w:pPr>
+            <w:r>
+              <w:rPr>
+                <w:lang w:val="nl-NL"/>
+              </w:rPr>
+              <w:lastRenderedPageBreak/>
+              <w:t>Story 9, voor elke state een state aangemaakt.</w:t>
+            </w:r>
+          </w:p>
+        </w:tc>
+        <w:tc>
+          <w:tcPr>
+            <w:tcW w:w="6440" w:type="dxa"/>
+          </w:tcPr>
+          <w:p>
+            <w:pPr>
+              <w:rPr>
+                <w:lang w:val="nl-NL"/>
+              </w:rPr>
+            </w:pPr>
+          </w:p>
+          <w:p>
+            <w:pPr>
+              <w:rPr>
+                <w:lang w:val="nl-NL"/>
+              </w:rPr>
+            </w:pPr>
+            <w:r>
+              <w:rPr>
+                <w:noProof/>
+                <w:lang w:val="nl-NL"/>
+              </w:rPr>
+              <w:lastRenderedPageBreak/>
+              <w:drawing>
+                <wp:inline distT="0" distB="0" distL="0" distR="0" wp14:anchorId="322464E4" wp14:editId="393F4317">
+                  <wp:extent cx="1838582" cy="1362265"/>
+                  <wp:effectExtent l="0" t="0" r="9525" b="9525"/>
+                  <wp:docPr id="10" name="Picture 10"/>
+                  <wp:cNvGraphicFramePr>
+                    <a:graphicFrameLocks xmlns:a="http://schemas.openxmlformats.org/drawingml/2006/main" noChangeAspect="1"/>
+                  </wp:cNvGraphicFramePr>
+                  <a:graphic xmlns:a="http://schemas.openxmlformats.org/drawingml/2006/main">
+                    <a:graphicData uri="http://schemas.openxmlformats.org/drawingml/2006/picture">
+                      <pic:pic xmlns:pic="http://schemas.openxmlformats.org/drawingml/2006/picture">
+                        <pic:nvPicPr>
+                          <pic:cNvPr id="1" name=""/>
+                          <pic:cNvPicPr/>
+                        </pic:nvPicPr>
+                        <pic:blipFill>
+                          <a:blip r:embed="rId15"/>
+                          <a:stretch>
+                            <a:fillRect/>
+                          </a:stretch>
+                        </pic:blipFill>
+                        <pic:spPr>
+                          <a:xfrm>
+                            <a:off x="0" y="0"/>
                             <a:ext cx="1838582" cy="1362265"/>
                           </a:xfrm>
                           <a:prstGeom prst="rect">
@@ -3150,6 +3742,7 @@
             </w:pPr>
             <w:r>
               <w:rPr>
+                <w:noProof/>
                 <w:lang w:val="nl-NL"/>
               </w:rPr>
               <w:drawing>
@@ -3184,7 +3777,7 @@
                           <pic:cNvPicPr/>
                         </pic:nvPicPr>
                         <pic:blipFill>
-                          <a:blip r:embed="rId14">
+                          <a:blip r:embed="rId16">
                             <a:extLst>
                               <a:ext uri="{28A0092B-C50C-407E-A947-70E740481C1C}">
                                 <a14:useLocalDpi xmlns:a14="http://schemas.microsoft.com/office/drawing/2010/main" val="0"/>
@@ -3326,6 +3919,60 @@
                 <w:lang w:val="nl-NL"/>
               </w:rPr>
             </w:pPr>
+            <w:r>
+              <w:rPr>
+                <w:lang w:val="nl-NL"/>
+              </w:rPr>
+              <w:t>MV</w:t>
+            </w:r>
+            <w:r>
+              <w:rPr>
+                <w:lang w:val="nl-NL"/>
+              </w:rPr>
+              <w:t xml:space="preserve">C toegepast op </w:t>
+            </w:r>
+            <w:proofErr w:type="spellStart"/>
+            <w:r>
+              <w:rPr>
+                <w:lang w:val="nl-NL"/>
+              </w:rPr>
+              <w:t>KassierView</w:t>
+            </w:r>
+            <w:proofErr w:type="spellEnd"/>
+            <w:r>
+              <w:rPr>
+                <w:lang w:val="nl-NL"/>
+              </w:rPr>
+              <w:t xml:space="preserve">, </w:t>
+            </w:r>
+            <w:proofErr w:type="spellStart"/>
+            <w:r>
+              <w:rPr>
+                <w:lang w:val="nl-NL"/>
+              </w:rPr>
+              <w:t>KlantView</w:t>
+            </w:r>
+            <w:proofErr w:type="spellEnd"/>
+            <w:r>
+              <w:rPr>
+                <w:lang w:val="nl-NL"/>
+              </w:rPr>
+              <w:t xml:space="preserve">, Artikelen en </w:t>
+            </w:r>
+            <w:proofErr w:type="spellStart"/>
+            <w:r>
+              <w:rPr>
+                <w:lang w:val="nl-NL"/>
+              </w:rPr>
+              <w:t>Settings</w:t>
+            </w:r>
+            <w:proofErr w:type="spellEnd"/>
+            <w:r>
+              <w:rPr>
+                <w:lang w:val="nl-NL"/>
+              </w:rPr>
+              <w:t>. Controllers zijn de communicatie link tussen model en view.</w:t>
+            </w:r>
           </w:p>
         </w:tc>
         <w:tc>
@@ -3345,646 +3992,9 @@
               </w:rPr>
               <w:drawing>
                 <wp:inline distT="0" distB="0" distL="0" distR="0" wp14:anchorId="10CBE9AD" wp14:editId="3AEF6F82">
-                  <wp:extent cx="3968750" cy="4356100"/>
+                  <wp:extent cx="2800350" cy="3073664"/>
                   <wp:effectExtent l="0" t="0" r="0" b="0"/>
                   <wp:docPr id="3" name="Afbeelding 3"/>
-                  <wp:cNvGraphicFramePr>
-                    <a:graphicFrameLocks xmlns:a="http://schemas.openxmlformats.org/drawingml/2006/main" noChangeAspect="1"/>
-                  </wp:cNvGraphicFramePr>
-                  <a:graphic xmlns:a="http://schemas.openxmlformats.org/drawingml/2006/main">
-                    <a:graphicData uri="http://schemas.openxmlformats.org/drawingml/2006/picture">
-                      <pic:pic xmlns:pic="http://schemas.openxmlformats.org/drawingml/2006/picture">
-                        <pic:nvPicPr>
-                          <pic:cNvPr id="1" name=""/>
-                          <pic:cNvPicPr/>
-                        </pic:nvPicPr>
-                        <pic:blipFill>
-                          <a:blip r:embed="rId15"/>
-                          <a:stretch>
-                            <a:fillRect/>
-                          </a:stretch>
-                        </pic:blipFill>
-                        <pic:spPr>
-                          <a:xfrm>
-                            <a:off x="0" y="0"/>
-                            <a:ext cx="3968956" cy="4356326"/>
-                          </a:xfrm>
-                          <a:prstGeom prst="rect">
-                            <a:avLst/>
-                          </a:prstGeom>
-                        </pic:spPr>
-                      </pic:pic>
-                    </a:graphicData>
-                  </a:graphic>
-                </wp:inline>
-              </w:drawing>
-            </w:r>
-          </w:p>
-        </w:tc>
-      </w:tr>
-      <w:tr>
-        <w:tc>
-          <w:tcPr>
-            <w:tcW w:w="1119" w:type="dxa"/>
-          </w:tcPr>
-          <w:p>
-            <w:pPr>
-              <w:rPr>
-                <w:lang w:val="nl-NL"/>
-              </w:rPr>
-            </w:pPr>
-            <w:r>
-              <w:rPr>
-                <w:lang w:val="nl-NL"/>
-              </w:rPr>
-              <w:t>Decorator</w:t>
-            </w:r>
-          </w:p>
-          <w:p>
-            <w:pPr>
-              <w:rPr>
-                <w:lang w:val="nl-NL"/>
-              </w:rPr>
-            </w:pPr>
-          </w:p>
-          <w:p>
-            <w:pPr>
-              <w:rPr>
-                <w:lang w:val="nl-NL"/>
-              </w:rPr>
-            </w:pPr>
-          </w:p>
-          <w:p>
-            <w:pPr>
-              <w:rPr>
-                <w:lang w:val="nl-NL"/>
-              </w:rPr>
-            </w:pPr>
-          </w:p>
-          <w:p>
-            <w:pPr>
-              <w:rPr>
-                <w:lang w:val="nl-NL"/>
-              </w:rPr>
-            </w:pPr>
-          </w:p>
-          <w:p>
-            <w:pPr>
-              <w:rPr>
-                <w:lang w:val="nl-NL"/>
-              </w:rPr>
-            </w:pPr>
-          </w:p>
-          <w:p>
-            <w:pPr>
-              <w:rPr>
-                <w:lang w:val="nl-NL"/>
-              </w:rPr>
-            </w:pPr>
-          </w:p>
-          <w:p>
-            <w:pPr>
-              <w:rPr>
-                <w:lang w:val="nl-NL"/>
-              </w:rPr>
-            </w:pPr>
-          </w:p>
-          <w:p>
-            <w:pPr>
-              <w:rPr>
-                <w:lang w:val="nl-NL"/>
-              </w:rPr>
-            </w:pPr>
-          </w:p>
-          <w:p>
-            <w:pPr>
-              <w:rPr>
-                <w:lang w:val="nl-NL"/>
-              </w:rPr>
-            </w:pPr>
-          </w:p>
-        </w:tc>
-        <w:tc>
-          <w:tcPr>
-            <w:tcW w:w="2188" w:type="dxa"/>
-          </w:tcPr>
-          <w:p>
-            <w:pPr>
-              <w:rPr>
-                <w:lang w:val="nl-NL"/>
-              </w:rPr>
-            </w:pPr>
-          </w:p>
-        </w:tc>
-        <w:tc>
-          <w:tcPr>
-            <w:tcW w:w="6440" w:type="dxa"/>
-          </w:tcPr>
-          <w:p>
-            <w:pPr>
-              <w:rPr>
-                <w:lang w:val="nl-NL"/>
-              </w:rPr>
-            </w:pPr>
-          </w:p>
-        </w:tc>
-      </w:tr>
-      <w:tr>
-        <w:tc>
-          <w:tcPr>
-            <w:tcW w:w="1119" w:type="dxa"/>
-          </w:tcPr>
-          <w:p>
-            <w:pPr>
-              <w:rPr>
-                <w:lang w:val="nl-NL"/>
-              </w:rPr>
-            </w:pPr>
-            <w:r>
-              <w:rPr>
-                <w:lang w:val="nl-NL"/>
-              </w:rPr>
-              <w:lastRenderedPageBreak/>
-              <w:t>Template method</w:t>
-            </w:r>
-          </w:p>
-          <w:p>
-            <w:pPr>
-              <w:rPr>
-                <w:lang w:val="nl-NL"/>
-              </w:rPr>
-            </w:pPr>
-          </w:p>
-          <w:p>
-            <w:pPr>
-              <w:rPr>
-                <w:lang w:val="nl-NL"/>
-              </w:rPr>
-            </w:pPr>
-          </w:p>
-          <w:p>
-            <w:pPr>
-              <w:rPr>
-                <w:lang w:val="nl-NL"/>
-              </w:rPr>
-            </w:pPr>
-          </w:p>
-          <w:p>
-            <w:pPr>
-              <w:rPr>
-                <w:lang w:val="nl-NL"/>
-              </w:rPr>
-            </w:pPr>
-          </w:p>
-          <w:p>
-            <w:pPr>
-              <w:rPr>
-                <w:lang w:val="nl-NL"/>
-              </w:rPr>
-            </w:pPr>
-          </w:p>
-          <w:p>
-            <w:pPr>
-              <w:rPr>
-                <w:lang w:val="nl-NL"/>
-              </w:rPr>
-            </w:pPr>
-          </w:p>
-          <w:p>
-            <w:pPr>
-              <w:rPr>
-                <w:lang w:val="nl-NL"/>
-              </w:rPr>
-            </w:pPr>
-          </w:p>
-          <w:p>
-            <w:pPr>
-              <w:rPr>
-                <w:lang w:val="nl-NL"/>
-              </w:rPr>
-            </w:pPr>
-          </w:p>
-          <w:p>
-            <w:pPr>
-              <w:rPr>
-                <w:lang w:val="nl-NL"/>
-              </w:rPr>
-            </w:pPr>
-          </w:p>
-        </w:tc>
-        <w:tc>
-          <w:tcPr>
-            <w:tcW w:w="2188" w:type="dxa"/>
-          </w:tcPr>
-          <w:p>
-            <w:pPr>
-              <w:rPr>
-                <w:lang w:val="nl-NL"/>
-              </w:rPr>
-            </w:pPr>
-            <w:r>
-              <w:rPr>
-                <w:lang w:val="nl-NL"/>
-              </w:rPr>
-              <w:t>Story 1, template aangemaakt voor TekstLoadSave</w:t>
-            </w:r>
-          </w:p>
-        </w:tc>
-        <w:tc>
-          <w:tcPr>
-            <w:tcW w:w="6440" w:type="dxa"/>
-          </w:tcPr>
-          <w:p>
-            <w:pPr>
-              <w:rPr>
-                <w:lang w:val="nl-NL"/>
-              </w:rPr>
-            </w:pPr>
-            <w:r>
-              <w:rPr>
-                <w:noProof/>
-                <w:lang w:val="en-US"/>
-              </w:rPr>
-              <w:drawing>
-                <wp:inline distT="0" distB="0" distL="0" distR="0" wp14:anchorId="10B9CFEF" wp14:editId="7334520B">
-                  <wp:extent cx="1816193" cy="3530781"/>
-                  <wp:effectExtent l="0" t="0" r="0" b="0"/>
-                  <wp:docPr id="5" name="Afbeelding 5"/>
-                  <wp:cNvGraphicFramePr>
-                    <a:graphicFrameLocks xmlns:a="http://schemas.openxmlformats.org/drawingml/2006/main" noChangeAspect="1"/>
-                  </wp:cNvGraphicFramePr>
-                  <a:graphic xmlns:a="http://schemas.openxmlformats.org/drawingml/2006/main">
-                    <a:graphicData uri="http://schemas.openxmlformats.org/drawingml/2006/picture">
-                      <pic:pic xmlns:pic="http://schemas.openxmlformats.org/drawingml/2006/picture">
-                        <pic:nvPicPr>
-                          <pic:cNvPr id="1" name=""/>
-                          <pic:cNvPicPr/>
-                        </pic:nvPicPr>
-                        <pic:blipFill>
-                          <a:blip r:embed="rId16"/>
-                          <a:stretch>
-                            <a:fillRect/>
-                          </a:stretch>
-                        </pic:blipFill>
-                        <pic:spPr>
-                          <a:xfrm>
-                            <a:off x="0" y="0"/>
-                            <a:ext cx="1816193" cy="3530781"/>
-                          </a:xfrm>
-                          <a:prstGeom prst="rect">
-                            <a:avLst/>
-                          </a:prstGeom>
-                        </pic:spPr>
-                      </pic:pic>
-                    </a:graphicData>
-                  </a:graphic>
-                </wp:inline>
-              </w:drawing>
-            </w:r>
-          </w:p>
-        </w:tc>
-      </w:tr>
-    </w:tbl>
-    <w:p>
-      <w:pPr>
-        <w:rPr>
-          <w:rFonts w:asciiTheme="majorHAnsi" w:eastAsiaTheme="majorEastAsia" w:hAnsiTheme="majorHAnsi" w:cstheme="majorBidi"/>
-          <w:b/>
-          <w:bCs/>
-          <w:color w:val="365F91" w:themeColor="accent1" w:themeShade="BF"/>
-          <w:sz w:val="28"/>
-          <w:szCs w:val="28"/>
-          <w:lang w:val="nl-NL"/>
-        </w:rPr>
-      </w:pPr>
-      <w:r>
-        <w:rPr>
-          <w:lang w:val="nl-NL"/>
-        </w:rPr>
-        <w:br w:type="page"/>
-      </w:r>
-    </w:p>
-    <w:p>
-      <w:pPr>
-        <w:pStyle w:val="Heading1"/>
-        <w:rPr>
-          <w:lang w:val="nl-NL"/>
-        </w:rPr>
-      </w:pPr>
-      <w:bookmarkStart w:id="3" w:name="_Toc499494740"/>
-      <w:r>
-        <w:rPr>
-          <w:lang w:val="nl-NL"/>
-        </w:rPr>
-        <w:lastRenderedPageBreak/>
-        <w:t>Speciale topics</w:t>
-      </w:r>
-      <w:bookmarkEnd w:id="3"/>
-    </w:p>
-    <w:p>
-      <w:pPr>
-        <w:rPr>
-          <w:noProof/>
-          <w:lang w:val="nl-NL" w:eastAsia="nl-BE"/>
-        </w:rPr>
-      </w:pPr>
-      <w:r>
-        <w:rPr>
-          <w:lang w:val="nl-NL"/>
-        </w:rPr>
-        <w:t xml:space="preserve">Geef voor elke </w:t>
-      </w:r>
-      <w:r>
-        <w:rPr>
-          <w:lang w:val="nl-NL"/>
-        </w:rPr>
-        <w:t>“</w:t>
-      </w:r>
-      <w:r>
-        <w:rPr>
-          <w:lang w:val="nl-NL"/>
-        </w:rPr>
-        <w:t>speciale topic</w:t>
-      </w:r>
-      <w:r>
-        <w:rPr>
-          <w:lang w:val="nl-NL"/>
-        </w:rPr>
-        <w:t>”</w:t>
-      </w:r>
-      <w:r>
-        <w:rPr>
-          <w:lang w:val="nl-NL"/>
-        </w:rPr>
-        <w:t xml:space="preserve"> aan of je het gebruikt hebt of niet</w:t>
-      </w:r>
-      <w:r>
-        <w:rPr>
-          <w:lang w:val="nl-NL"/>
-        </w:rPr>
-        <w:t>,</w:t>
-      </w:r>
-      <w:r>
-        <w:rPr>
-          <w:lang w:val="nl-NL"/>
-        </w:rPr>
-        <w:t xml:space="preserve"> en zo ja, waar.</w:t>
-      </w:r>
-      <w:r>
-        <w:rPr>
-          <w:lang w:val="nl-NL"/>
-        </w:rPr>
-        <w:t xml:space="preserve"> </w:t>
-      </w:r>
-      <w:r>
-        <w:rPr>
-          <w:lang w:val="nl-NL"/>
-        </w:rPr>
-        <w:t xml:space="preserve">Toon </w:t>
-      </w:r>
-      <w:r>
-        <w:rPr>
-          <w:lang w:val="nl-NL"/>
-        </w:rPr>
-        <w:t xml:space="preserve">eventueel aan </w:t>
-      </w:r>
-      <w:r>
-        <w:rPr>
-          <w:lang w:val="nl-NL"/>
-        </w:rPr>
-        <w:t xml:space="preserve"> met een klassendiagram.</w:t>
-      </w:r>
-      <w:r>
-        <w:rPr>
-          <w:noProof/>
-          <w:lang w:val="nl-NL" w:eastAsia="nl-BE"/>
-        </w:rPr>
-        <w:t xml:space="preserve"> </w:t>
-      </w:r>
-    </w:p>
-    <w:p>
-      <w:pPr>
-        <w:rPr>
-          <w:lang w:val="nl-NL"/>
-        </w:rPr>
-      </w:pPr>
-    </w:p>
-    <w:tbl>
-      <w:tblPr>
-        <w:tblStyle w:val="TableGrid"/>
-        <w:tblW w:w="0" w:type="auto"/>
-        <w:tblLook w:val="04A0" w:firstRow="1" w:lastRow="0" w:firstColumn="1" w:lastColumn="0" w:noHBand="0" w:noVBand="1"/>
-      </w:tblPr>
-      <w:tblGrid>
-        <w:gridCol w:w="1597"/>
-        <w:gridCol w:w="2036"/>
-        <w:gridCol w:w="5655"/>
-      </w:tblGrid>
-      <w:tr>
-        <w:tc>
-          <w:tcPr>
-            <w:tcW w:w="1727" w:type="dxa"/>
-          </w:tcPr>
-          <w:p>
-            <w:pPr>
-              <w:rPr>
-                <w:lang w:val="nl-NL"/>
-              </w:rPr>
-            </w:pPr>
-          </w:p>
-        </w:tc>
-        <w:tc>
-          <w:tcPr>
-            <w:tcW w:w="2036" w:type="dxa"/>
-          </w:tcPr>
-          <w:p>
-            <w:pPr>
-              <w:rPr>
-                <w:lang w:val="nl-NL"/>
-              </w:rPr>
-            </w:pPr>
-            <w:r>
-              <w:rPr>
-                <w:lang w:val="nl-NL"/>
-              </w:rPr>
-              <w:t>Toegepast (ja/nee)</w:t>
-            </w:r>
-          </w:p>
-          <w:p>
-            <w:pPr>
-              <w:rPr>
-                <w:lang w:val="nl-NL"/>
-              </w:rPr>
-            </w:pPr>
-            <w:r>
-              <w:rPr>
-                <w:lang w:val="nl-NL"/>
-              </w:rPr>
-              <w:t>In welke stories(nr)</w:t>
-            </w:r>
-          </w:p>
-          <w:p>
-            <w:pPr>
-              <w:rPr>
-                <w:lang w:val="nl-NL"/>
-              </w:rPr>
-            </w:pPr>
-            <w:r>
-              <w:rPr>
-                <w:lang w:val="nl-NL"/>
-              </w:rPr>
-              <w:t>Waarom toegepast(voordeel</w:t>
-            </w:r>
-            <w:r>
-              <w:rPr>
-                <w:lang w:val="nl-NL"/>
-              </w:rPr>
-              <w:t>)</w:t>
-            </w:r>
-          </w:p>
-        </w:tc>
-        <w:tc>
-          <w:tcPr>
-            <w:tcW w:w="5984" w:type="dxa"/>
-          </w:tcPr>
-          <w:p>
-            <w:pPr>
-              <w:rPr>
-                <w:lang w:val="nl-NL"/>
-              </w:rPr>
-            </w:pPr>
-            <w:r>
-              <w:rPr>
-                <w:lang w:val="nl-NL"/>
-              </w:rPr>
-              <w:t xml:space="preserve">Bijhorend klassendiagram </w:t>
-            </w:r>
-            <w:r>
-              <w:rPr>
-                <w:lang w:val="nl-NL"/>
-              </w:rPr>
-              <w:t xml:space="preserve"> </w:t>
-            </w:r>
-            <w:r>
-              <w:rPr>
-                <w:lang w:val="nl-NL"/>
-              </w:rPr>
-              <w:t>of extra uitleg</w:t>
-            </w:r>
-          </w:p>
-        </w:tc>
-      </w:tr>
-      <w:tr>
-        <w:tc>
-          <w:tcPr>
-            <w:tcW w:w="1727" w:type="dxa"/>
-          </w:tcPr>
-          <w:p>
-            <w:pPr>
-              <w:rPr>
-                <w:lang w:val="nl-NL"/>
-              </w:rPr>
-            </w:pPr>
-            <w:r>
-              <w:rPr>
-                <w:lang w:val="nl-NL"/>
-              </w:rPr>
-              <w:t>Enum</w:t>
-            </w:r>
-          </w:p>
-          <w:p>
-            <w:pPr>
-              <w:rPr>
-                <w:lang w:val="nl-NL"/>
-              </w:rPr>
-            </w:pPr>
-          </w:p>
-          <w:p>
-            <w:pPr>
-              <w:rPr>
-                <w:lang w:val="nl-NL"/>
-              </w:rPr>
-            </w:pPr>
-          </w:p>
-          <w:p>
-            <w:pPr>
-              <w:rPr>
-                <w:lang w:val="nl-NL"/>
-              </w:rPr>
-            </w:pPr>
-          </w:p>
-          <w:p>
-            <w:pPr>
-              <w:rPr>
-                <w:lang w:val="nl-NL"/>
-              </w:rPr>
-            </w:pPr>
-          </w:p>
-          <w:p>
-            <w:pPr>
-              <w:rPr>
-                <w:lang w:val="nl-NL"/>
-              </w:rPr>
-            </w:pPr>
-          </w:p>
-          <w:p>
-            <w:pPr>
-              <w:rPr>
-                <w:lang w:val="nl-NL"/>
-              </w:rPr>
-            </w:pPr>
-          </w:p>
-        </w:tc>
-        <w:tc>
-          <w:tcPr>
-            <w:tcW w:w="2036" w:type="dxa"/>
-          </w:tcPr>
-          <w:p>
-            <w:pPr>
-              <w:rPr>
-                <w:lang w:val="nl-NL"/>
-              </w:rPr>
-            </w:pPr>
-            <w:r>
-              <w:rPr>
-                <w:lang w:val="nl-NL"/>
-              </w:rPr>
-              <w:t xml:space="preserve">Ja, enums aangemaakt met verschillende soorten </w:t>
-            </w:r>
-            <w:r>
-              <w:rPr>
-                <w:lang w:val="nl-NL"/>
-              </w:rPr>
-              <w:t xml:space="preserve">artikelDb’s en </w:t>
-            </w:r>
-            <w:r>
-              <w:rPr>
-                <w:lang w:val="nl-NL"/>
-              </w:rPr>
-              <w:t>save strategies, story 2</w:t>
-            </w:r>
-          </w:p>
-        </w:tc>
-        <w:tc>
-          <w:tcPr>
-            <w:tcW w:w="5984" w:type="dxa"/>
-          </w:tcPr>
-          <w:p>
-            <w:pPr>
-              <w:rPr>
-                <w:lang w:val="nl-NL"/>
-              </w:rPr>
-            </w:pPr>
-            <w:r>
-              <w:rPr>
-                <w:noProof/>
-                <w:lang w:val="en-US"/>
-              </w:rPr>
-              <w:drawing>
-                <wp:inline distT="0" distB="0" distL="0" distR="0" wp14:anchorId="236248FD" wp14:editId="1363877F">
-                  <wp:extent cx="2724290" cy="2463927"/>
-                  <wp:effectExtent l="0" t="0" r="0" b="0"/>
-                  <wp:docPr id="9" name="Afbeelding 9"/>
                   <wp:cNvGraphicFramePr>
                     <a:graphicFrameLocks xmlns:a="http://schemas.openxmlformats.org/drawingml/2006/main" noChangeAspect="1"/>
                   </wp:cNvGraphicFramePr>
@@ -4004,7 +4014,7 @@
                         <pic:spPr>
                           <a:xfrm>
                             <a:off x="0" y="0"/>
-                            <a:ext cx="2724290" cy="2463927"/>
+                            <a:ext cx="2803139" cy="3076725"/>
                           </a:xfrm>
                           <a:prstGeom prst="rect">
                             <a:avLst/>
@@ -4016,107 +4026,16 @@
                 </wp:inline>
               </w:drawing>
             </w:r>
-          </w:p>
-        </w:tc>
-      </w:tr>
-      <w:tr>
-        <w:tc>
-          <w:tcPr>
-            <w:tcW w:w="1727" w:type="dxa"/>
-          </w:tcPr>
-          <w:p>
-            <w:pPr>
-              <w:rPr>
-                <w:lang w:val="nl-NL"/>
-              </w:rPr>
-            </w:pPr>
-            <w:r>
-              <w:rPr>
-                <w:lang w:val="nl-NL"/>
-              </w:rPr>
-              <w:t>Properties</w:t>
-            </w:r>
-          </w:p>
-          <w:p>
-            <w:pPr>
-              <w:rPr>
-                <w:lang w:val="nl-NL"/>
-              </w:rPr>
-            </w:pPr>
-          </w:p>
-          <w:p>
-            <w:pPr>
-              <w:rPr>
-                <w:lang w:val="nl-NL"/>
-              </w:rPr>
-            </w:pPr>
-          </w:p>
-          <w:p>
-            <w:pPr>
-              <w:rPr>
-                <w:lang w:val="nl-NL"/>
-              </w:rPr>
-            </w:pPr>
-          </w:p>
-          <w:p>
-            <w:pPr>
-              <w:rPr>
-                <w:lang w:val="nl-NL"/>
-              </w:rPr>
-            </w:pPr>
-          </w:p>
-          <w:p>
-            <w:pPr>
-              <w:rPr>
-                <w:lang w:val="nl-NL"/>
-              </w:rPr>
-            </w:pPr>
-          </w:p>
-          <w:p>
-            <w:pPr>
-              <w:rPr>
-                <w:lang w:val="nl-NL"/>
-              </w:rPr>
-            </w:pPr>
-          </w:p>
-        </w:tc>
-        <w:tc>
-          <w:tcPr>
-            <w:tcW w:w="2036" w:type="dxa"/>
-          </w:tcPr>
-          <w:p>
-            <w:pPr>
-              <w:rPr>
-                <w:lang w:val="nl-NL"/>
-              </w:rPr>
-            </w:pPr>
-            <w:r>
-              <w:rPr>
-                <w:lang w:val="nl-NL"/>
-              </w:rPr>
-              <w:t>Ja, story 2: opslagstrategie en type db</w:t>
-            </w:r>
-          </w:p>
-        </w:tc>
-        <w:tc>
-          <w:tcPr>
-            <w:tcW w:w="5984" w:type="dxa"/>
-          </w:tcPr>
-          <w:p>
-            <w:pPr>
-              <w:rPr>
-                <w:lang w:val="nl-NL"/>
-              </w:rPr>
-            </w:pPr>
-            <w:r>
-              <w:rPr>
-                <w:lang w:val="nl-NL"/>
-              </w:rPr>
+            <w:r>
+              <w:rPr>
+                <w:lang w:val="nl-NL"/>
+              </w:rPr>
+              <w:lastRenderedPageBreak/>
               <w:drawing>
-                <wp:inline distT="0" distB="0" distL="0" distR="0" wp14:anchorId="1CA17AB3" wp14:editId="3A198AB3">
-                  <wp:extent cx="1552792" cy="905001"/>
-                  <wp:effectExtent l="0" t="0" r="9525" b="9525"/>
-                  <wp:docPr id="13" name="Picture 13"/>
+                <wp:inline distT="0" distB="0" distL="0" distR="0" wp14:anchorId="05682CC9" wp14:editId="5126440A">
+                  <wp:extent cx="3391074" cy="2895749"/>
+                  <wp:effectExtent l="0" t="0" r="0" b="0"/>
+                  <wp:docPr id="14" name="Afbeelding 14"/>
                   <wp:cNvGraphicFramePr>
                     <a:graphicFrameLocks xmlns:a="http://schemas.openxmlformats.org/drawingml/2006/main" noChangeAspect="1"/>
                   </wp:cNvGraphicFramePr>
@@ -4136,6 +4055,963 @@
                         <pic:spPr>
                           <a:xfrm>
                             <a:off x="0" y="0"/>
+                            <a:ext cx="3391074" cy="2895749"/>
+                          </a:xfrm>
+                          <a:prstGeom prst="rect">
+                            <a:avLst/>
+                          </a:prstGeom>
+                        </pic:spPr>
+                      </pic:pic>
+                    </a:graphicData>
+                  </a:graphic>
+                </wp:inline>
+              </w:drawing>
+            </w:r>
+          </w:p>
+        </w:tc>
+      </w:tr>
+      <w:tr>
+        <w:tc>
+          <w:tcPr>
+            <w:tcW w:w="1119" w:type="dxa"/>
+          </w:tcPr>
+          <w:p>
+            <w:pPr>
+              <w:rPr>
+                <w:lang w:val="nl-NL"/>
+              </w:rPr>
+            </w:pPr>
+            <w:proofErr w:type="spellStart"/>
+            <w:r>
+              <w:rPr>
+                <w:lang w:val="nl-NL"/>
+              </w:rPr>
+              <w:lastRenderedPageBreak/>
+              <w:t>Decorator</w:t>
+            </w:r>
+            <w:proofErr w:type="spellEnd"/>
+          </w:p>
+          <w:p>
+            <w:pPr>
+              <w:rPr>
+                <w:lang w:val="nl-NL"/>
+              </w:rPr>
+            </w:pPr>
+          </w:p>
+          <w:p>
+            <w:pPr>
+              <w:rPr>
+                <w:lang w:val="nl-NL"/>
+              </w:rPr>
+            </w:pPr>
+          </w:p>
+          <w:p>
+            <w:pPr>
+              <w:rPr>
+                <w:lang w:val="nl-NL"/>
+              </w:rPr>
+            </w:pPr>
+          </w:p>
+          <w:p>
+            <w:pPr>
+              <w:rPr>
+                <w:lang w:val="nl-NL"/>
+              </w:rPr>
+            </w:pPr>
+          </w:p>
+          <w:p>
+            <w:pPr>
+              <w:rPr>
+                <w:lang w:val="nl-NL"/>
+              </w:rPr>
+            </w:pPr>
+          </w:p>
+          <w:p>
+            <w:pPr>
+              <w:rPr>
+                <w:lang w:val="nl-NL"/>
+              </w:rPr>
+            </w:pPr>
+          </w:p>
+          <w:p>
+            <w:pPr>
+              <w:rPr>
+                <w:lang w:val="nl-NL"/>
+              </w:rPr>
+            </w:pPr>
+          </w:p>
+          <w:p>
+            <w:pPr>
+              <w:rPr>
+                <w:lang w:val="nl-NL"/>
+              </w:rPr>
+            </w:pPr>
+          </w:p>
+          <w:p>
+            <w:pPr>
+              <w:rPr>
+                <w:lang w:val="nl-NL"/>
+              </w:rPr>
+            </w:pPr>
+          </w:p>
+        </w:tc>
+        <w:tc>
+          <w:tcPr>
+            <w:tcW w:w="2188" w:type="dxa"/>
+          </w:tcPr>
+          <w:p>
+            <w:pPr>
+              <w:rPr>
+                <w:lang w:val="nl-NL"/>
+              </w:rPr>
+            </w:pPr>
+          </w:p>
+        </w:tc>
+        <w:tc>
+          <w:tcPr>
+            <w:tcW w:w="6440" w:type="dxa"/>
+          </w:tcPr>
+          <w:p>
+            <w:pPr>
+              <w:rPr>
+                <w:lang w:val="nl-NL"/>
+              </w:rPr>
+            </w:pPr>
+          </w:p>
+        </w:tc>
+      </w:tr>
+      <w:tr>
+        <w:tc>
+          <w:tcPr>
+            <w:tcW w:w="1119" w:type="dxa"/>
+          </w:tcPr>
+          <w:p>
+            <w:pPr>
+              <w:rPr>
+                <w:lang w:val="nl-NL"/>
+              </w:rPr>
+            </w:pPr>
+            <w:r>
+              <w:rPr>
+                <w:lang w:val="nl-NL"/>
+              </w:rPr>
+              <w:t xml:space="preserve">Template </w:t>
+            </w:r>
+            <w:proofErr w:type="spellStart"/>
+            <w:r>
+              <w:rPr>
+                <w:lang w:val="nl-NL"/>
+              </w:rPr>
+              <w:t>method</w:t>
+            </w:r>
+            <w:proofErr w:type="spellEnd"/>
+          </w:p>
+          <w:p>
+            <w:pPr>
+              <w:rPr>
+                <w:lang w:val="nl-NL"/>
+              </w:rPr>
+            </w:pPr>
+          </w:p>
+          <w:p>
+            <w:pPr>
+              <w:rPr>
+                <w:lang w:val="nl-NL"/>
+              </w:rPr>
+            </w:pPr>
+          </w:p>
+          <w:p>
+            <w:pPr>
+              <w:rPr>
+                <w:lang w:val="nl-NL"/>
+              </w:rPr>
+            </w:pPr>
+          </w:p>
+          <w:p>
+            <w:pPr>
+              <w:rPr>
+                <w:lang w:val="nl-NL"/>
+              </w:rPr>
+            </w:pPr>
+          </w:p>
+          <w:p>
+            <w:pPr>
+              <w:rPr>
+                <w:lang w:val="nl-NL"/>
+              </w:rPr>
+            </w:pPr>
+          </w:p>
+          <w:p>
+            <w:pPr>
+              <w:rPr>
+                <w:lang w:val="nl-NL"/>
+              </w:rPr>
+            </w:pPr>
+          </w:p>
+          <w:p>
+            <w:pPr>
+              <w:rPr>
+                <w:lang w:val="nl-NL"/>
+              </w:rPr>
+            </w:pPr>
+          </w:p>
+          <w:p>
+            <w:pPr>
+              <w:rPr>
+                <w:lang w:val="nl-NL"/>
+              </w:rPr>
+            </w:pPr>
+          </w:p>
+          <w:p>
+            <w:pPr>
+              <w:rPr>
+                <w:lang w:val="nl-NL"/>
+              </w:rPr>
+            </w:pPr>
+          </w:p>
+        </w:tc>
+        <w:tc>
+          <w:tcPr>
+            <w:tcW w:w="2188" w:type="dxa"/>
+          </w:tcPr>
+          <w:p>
+            <w:pPr>
+              <w:rPr>
+                <w:lang w:val="nl-NL"/>
+              </w:rPr>
+            </w:pPr>
+            <w:r>
+              <w:rPr>
+                <w:lang w:val="nl-NL"/>
+              </w:rPr>
+              <w:t xml:space="preserve">Story 1, template aangemaakt voor </w:t>
+            </w:r>
+            <w:proofErr w:type="spellStart"/>
+            <w:r>
+              <w:rPr>
+                <w:lang w:val="nl-NL"/>
+              </w:rPr>
+              <w:t>TekstLoadSave</w:t>
+            </w:r>
+            <w:proofErr w:type="spellEnd"/>
+            <w:r>
+              <w:rPr>
+                <w:lang w:val="nl-NL"/>
+              </w:rPr>
+              <w:t>.</w:t>
+            </w:r>
+          </w:p>
+          <w:p>
+            <w:pPr>
+              <w:rPr>
+                <w:lang w:val="nl-NL"/>
+              </w:rPr>
+            </w:pPr>
+            <w:r>
+              <w:rPr>
+                <w:lang w:val="nl-NL"/>
+              </w:rPr>
+              <w:t>Story 7, template aangemaakt voor kortingen.</w:t>
+            </w:r>
+          </w:p>
+        </w:tc>
+        <w:tc>
+          <w:tcPr>
+            <w:tcW w:w="6440" w:type="dxa"/>
+          </w:tcPr>
+          <w:p>
+            <w:pPr>
+              <w:rPr>
+                <w:lang w:val="nl-NL"/>
+              </w:rPr>
+            </w:pPr>
+            <w:r>
+              <w:rPr>
+                <w:noProof/>
+                <w:lang w:val="en-US"/>
+              </w:rPr>
+              <w:drawing>
+                <wp:inline distT="0" distB="0" distL="0" distR="0" wp14:anchorId="10B9CFEF" wp14:editId="7334520B">
+                  <wp:extent cx="1816193" cy="3530781"/>
+                  <wp:effectExtent l="0" t="0" r="0" b="0"/>
+                  <wp:docPr id="5" name="Afbeelding 5"/>
+                  <wp:cNvGraphicFramePr>
+                    <a:graphicFrameLocks xmlns:a="http://schemas.openxmlformats.org/drawingml/2006/main" noChangeAspect="1"/>
+                  </wp:cNvGraphicFramePr>
+                  <a:graphic xmlns:a="http://schemas.openxmlformats.org/drawingml/2006/main">
+                    <a:graphicData uri="http://schemas.openxmlformats.org/drawingml/2006/picture">
+                      <pic:pic xmlns:pic="http://schemas.openxmlformats.org/drawingml/2006/picture">
+                        <pic:nvPicPr>
+                          <pic:cNvPr id="1" name=""/>
+                          <pic:cNvPicPr/>
+                        </pic:nvPicPr>
+                        <pic:blipFill>
+                          <a:blip r:embed="rId19"/>
+                          <a:stretch>
+                            <a:fillRect/>
+                          </a:stretch>
+                        </pic:blipFill>
+                        <pic:spPr>
+                          <a:xfrm>
+                            <a:off x="0" y="0"/>
+                            <a:ext cx="1816193" cy="3530781"/>
+                          </a:xfrm>
+                          <a:prstGeom prst="rect">
+                            <a:avLst/>
+                          </a:prstGeom>
+                        </pic:spPr>
+                      </pic:pic>
+                    </a:graphicData>
+                  </a:graphic>
+                </wp:inline>
+              </w:drawing>
+            </w:r>
+            <w:r>
+              <w:rPr>
+                <w:lang w:val="nl-NL"/>
+              </w:rPr>
+              <w:lastRenderedPageBreak/>
+              <w:drawing>
+                <wp:inline distT="0" distB="0" distL="0" distR="0" wp14:anchorId="09573FF4" wp14:editId="0D06D095">
+                  <wp:extent cx="3551686" cy="3759200"/>
+                  <wp:effectExtent l="0" t="0" r="0" b="0"/>
+                  <wp:docPr id="15" name="Afbeelding 15"/>
+                  <wp:cNvGraphicFramePr>
+                    <a:graphicFrameLocks xmlns:a="http://schemas.openxmlformats.org/drawingml/2006/main" noChangeAspect="1"/>
+                  </wp:cNvGraphicFramePr>
+                  <a:graphic xmlns:a="http://schemas.openxmlformats.org/drawingml/2006/main">
+                    <a:graphicData uri="http://schemas.openxmlformats.org/drawingml/2006/picture">
+                      <pic:pic xmlns:pic="http://schemas.openxmlformats.org/drawingml/2006/picture">
+                        <pic:nvPicPr>
+                          <pic:cNvPr id="1" name=""/>
+                          <pic:cNvPicPr/>
+                        </pic:nvPicPr>
+                        <pic:blipFill>
+                          <a:blip r:embed="rId20"/>
+                          <a:stretch>
+                            <a:fillRect/>
+                          </a:stretch>
+                        </pic:blipFill>
+                        <pic:spPr>
+                          <a:xfrm>
+                            <a:off x="0" y="0"/>
+                            <a:ext cx="3553459" cy="3761077"/>
+                          </a:xfrm>
+                          <a:prstGeom prst="rect">
+                            <a:avLst/>
+                          </a:prstGeom>
+                        </pic:spPr>
+                      </pic:pic>
+                    </a:graphicData>
+                  </a:graphic>
+                </wp:inline>
+              </w:drawing>
+            </w:r>
+          </w:p>
+        </w:tc>
+      </w:tr>
+    </w:tbl>
+    <w:p>
+      <w:pPr>
+        <w:rPr>
+          <w:rFonts w:asciiTheme="majorHAnsi" w:eastAsiaTheme="majorEastAsia" w:hAnsiTheme="majorHAnsi" w:cstheme="majorBidi"/>
+          <w:b/>
+          <w:bCs/>
+          <w:color w:val="365F91" w:themeColor="accent1" w:themeShade="BF"/>
+          <w:sz w:val="28"/>
+          <w:szCs w:val="28"/>
+          <w:lang w:val="nl-NL"/>
+        </w:rPr>
+      </w:pPr>
+      <w:r>
+        <w:rPr>
+          <w:lang w:val="nl-NL"/>
+        </w:rPr>
+        <w:lastRenderedPageBreak/>
+        <w:br w:type="page"/>
+      </w:r>
+    </w:p>
+    <w:p>
+      <w:pPr>
+        <w:pStyle w:val="Kop1"/>
+        <w:rPr>
+          <w:lang w:val="nl-NL"/>
+        </w:rPr>
+      </w:pPr>
+      <w:bookmarkStart w:id="3" w:name="_Toc499494740"/>
+      <w:r>
+        <w:rPr>
+          <w:lang w:val="nl-NL"/>
+        </w:rPr>
+        <w:lastRenderedPageBreak/>
+        <w:t>Speciale topics</w:t>
+      </w:r>
+      <w:bookmarkEnd w:id="3"/>
+    </w:p>
+    <w:p>
+      <w:pPr>
+        <w:rPr>
+          <w:noProof/>
+          <w:lang w:val="nl-NL" w:eastAsia="nl-BE"/>
+        </w:rPr>
+      </w:pPr>
+      <w:r>
+        <w:rPr>
+          <w:lang w:val="nl-NL"/>
+        </w:rPr>
+        <w:t xml:space="preserve">Geef voor elke </w:t>
+      </w:r>
+      <w:r>
+        <w:rPr>
+          <w:lang w:val="nl-NL"/>
+        </w:rPr>
+        <w:t>“</w:t>
+      </w:r>
+      <w:r>
+        <w:rPr>
+          <w:lang w:val="nl-NL"/>
+        </w:rPr>
+        <w:t>speciale topic</w:t>
+      </w:r>
+      <w:r>
+        <w:rPr>
+          <w:lang w:val="nl-NL"/>
+        </w:rPr>
+        <w:t>”</w:t>
+      </w:r>
+      <w:r>
+        <w:rPr>
+          <w:lang w:val="nl-NL"/>
+        </w:rPr>
+        <w:t xml:space="preserve"> aan of je het gebruikt hebt of niet</w:t>
+      </w:r>
+      <w:r>
+        <w:rPr>
+          <w:lang w:val="nl-NL"/>
+        </w:rPr>
+        <w:t>,</w:t>
+      </w:r>
+      <w:r>
+        <w:rPr>
+          <w:lang w:val="nl-NL"/>
+        </w:rPr>
+        <w:t xml:space="preserve"> en zo ja, waar.</w:t>
+      </w:r>
+      <w:r>
+        <w:rPr>
+          <w:lang w:val="nl-NL"/>
+        </w:rPr>
+        <w:t xml:space="preserve"> </w:t>
+      </w:r>
+      <w:r>
+        <w:rPr>
+          <w:lang w:val="nl-NL"/>
+        </w:rPr>
+        <w:t xml:space="preserve">Toon </w:t>
+      </w:r>
+      <w:r>
+        <w:rPr>
+          <w:lang w:val="nl-NL"/>
+        </w:rPr>
+        <w:t xml:space="preserve">eventueel aan </w:t>
+      </w:r>
+      <w:r>
+        <w:rPr>
+          <w:lang w:val="nl-NL"/>
+        </w:rPr>
+        <w:t xml:space="preserve"> met een klassendiagram.</w:t>
+      </w:r>
+      <w:r>
+        <w:rPr>
+          <w:noProof/>
+          <w:lang w:val="nl-NL" w:eastAsia="nl-BE"/>
+        </w:rPr>
+        <w:t xml:space="preserve"> </w:t>
+      </w:r>
+    </w:p>
+    <w:p>
+      <w:pPr>
+        <w:rPr>
+          <w:lang w:val="nl-NL"/>
+        </w:rPr>
+      </w:pPr>
+    </w:p>
+    <w:tbl>
+      <w:tblPr>
+        <w:tblStyle w:val="Tabelraster"/>
+        <w:tblW w:w="0" w:type="auto"/>
+        <w:tblLook w:val="04A0" w:firstRow="1" w:lastRow="0" w:firstColumn="1" w:lastColumn="0" w:noHBand="0" w:noVBand="1"/>
+      </w:tblPr>
+      <w:tblGrid>
+        <w:gridCol w:w="1597"/>
+        <w:gridCol w:w="2036"/>
+        <w:gridCol w:w="5655"/>
+      </w:tblGrid>
+      <w:tr>
+        <w:tc>
+          <w:tcPr>
+            <w:tcW w:w="1727" w:type="dxa"/>
+          </w:tcPr>
+          <w:p>
+            <w:pPr>
+              <w:rPr>
+                <w:lang w:val="nl-NL"/>
+              </w:rPr>
+            </w:pPr>
+          </w:p>
+        </w:tc>
+        <w:tc>
+          <w:tcPr>
+            <w:tcW w:w="2036" w:type="dxa"/>
+          </w:tcPr>
+          <w:p>
+            <w:pPr>
+              <w:rPr>
+                <w:lang w:val="nl-NL"/>
+              </w:rPr>
+            </w:pPr>
+            <w:r>
+              <w:rPr>
+                <w:lang w:val="nl-NL"/>
+              </w:rPr>
+              <w:t>Toegepast (ja/nee)</w:t>
+            </w:r>
+          </w:p>
+          <w:p>
+            <w:pPr>
+              <w:rPr>
+                <w:lang w:val="nl-NL"/>
+              </w:rPr>
+            </w:pPr>
+            <w:r>
+              <w:rPr>
+                <w:lang w:val="nl-NL"/>
+              </w:rPr>
+              <w:t xml:space="preserve">In welke </w:t>
+            </w:r>
+            <w:proofErr w:type="spellStart"/>
+            <w:r>
+              <w:rPr>
+                <w:lang w:val="nl-NL"/>
+              </w:rPr>
+              <w:t>stories</w:t>
+            </w:r>
+            <w:proofErr w:type="spellEnd"/>
+            <w:r>
+              <w:rPr>
+                <w:lang w:val="nl-NL"/>
+              </w:rPr>
+              <w:t>(</w:t>
+            </w:r>
+            <w:proofErr w:type="spellStart"/>
+            <w:r>
+              <w:rPr>
+                <w:lang w:val="nl-NL"/>
+              </w:rPr>
+              <w:t>nr</w:t>
+            </w:r>
+            <w:proofErr w:type="spellEnd"/>
+            <w:r>
+              <w:rPr>
+                <w:lang w:val="nl-NL"/>
+              </w:rPr>
+              <w:t>)</w:t>
+            </w:r>
+          </w:p>
+          <w:p>
+            <w:pPr>
+              <w:rPr>
+                <w:lang w:val="nl-NL"/>
+              </w:rPr>
+            </w:pPr>
+            <w:r>
+              <w:rPr>
+                <w:lang w:val="nl-NL"/>
+              </w:rPr>
+              <w:t>Waarom toegepast(voordeel</w:t>
+            </w:r>
+            <w:r>
+              <w:rPr>
+                <w:lang w:val="nl-NL"/>
+              </w:rPr>
+              <w:t>)</w:t>
+            </w:r>
+          </w:p>
+        </w:tc>
+        <w:tc>
+          <w:tcPr>
+            <w:tcW w:w="5984" w:type="dxa"/>
+          </w:tcPr>
+          <w:p>
+            <w:pPr>
+              <w:rPr>
+                <w:lang w:val="nl-NL"/>
+              </w:rPr>
+            </w:pPr>
+            <w:r>
+              <w:rPr>
+                <w:lang w:val="nl-NL"/>
+              </w:rPr>
+              <w:t xml:space="preserve">Bijhorend klassendiagram </w:t>
+            </w:r>
+            <w:r>
+              <w:rPr>
+                <w:lang w:val="nl-NL"/>
+              </w:rPr>
+              <w:t xml:space="preserve"> </w:t>
+            </w:r>
+            <w:r>
+              <w:rPr>
+                <w:lang w:val="nl-NL"/>
+              </w:rPr>
+              <w:t>of extra uitleg</w:t>
+            </w:r>
+          </w:p>
+        </w:tc>
+      </w:tr>
+      <w:tr>
+        <w:tc>
+          <w:tcPr>
+            <w:tcW w:w="1727" w:type="dxa"/>
+          </w:tcPr>
+          <w:p>
+            <w:pPr>
+              <w:rPr>
+                <w:lang w:val="nl-NL"/>
+              </w:rPr>
+            </w:pPr>
+            <w:proofErr w:type="spellStart"/>
+            <w:r>
+              <w:rPr>
+                <w:lang w:val="nl-NL"/>
+              </w:rPr>
+              <w:t>Enum</w:t>
+            </w:r>
+            <w:proofErr w:type="spellEnd"/>
+          </w:p>
+          <w:p>
+            <w:pPr>
+              <w:rPr>
+                <w:lang w:val="nl-NL"/>
+              </w:rPr>
+            </w:pPr>
+          </w:p>
+          <w:p>
+            <w:pPr>
+              <w:rPr>
+                <w:lang w:val="nl-NL"/>
+              </w:rPr>
+            </w:pPr>
+          </w:p>
+          <w:p>
+            <w:pPr>
+              <w:rPr>
+                <w:lang w:val="nl-NL"/>
+              </w:rPr>
+            </w:pPr>
+          </w:p>
+          <w:p>
+            <w:pPr>
+              <w:rPr>
+                <w:lang w:val="nl-NL"/>
+              </w:rPr>
+            </w:pPr>
+          </w:p>
+          <w:p>
+            <w:pPr>
+              <w:rPr>
+                <w:lang w:val="nl-NL"/>
+              </w:rPr>
+            </w:pPr>
+          </w:p>
+          <w:p>
+            <w:pPr>
+              <w:rPr>
+                <w:lang w:val="nl-NL"/>
+              </w:rPr>
+            </w:pPr>
+          </w:p>
+        </w:tc>
+        <w:tc>
+          <w:tcPr>
+            <w:tcW w:w="2036" w:type="dxa"/>
+          </w:tcPr>
+          <w:p>
+            <w:pPr>
+              <w:rPr>
+                <w:lang w:val="nl-NL"/>
+              </w:rPr>
+            </w:pPr>
+            <w:r>
+              <w:rPr>
+                <w:lang w:val="nl-NL"/>
+              </w:rPr>
+              <w:t xml:space="preserve">Ja, </w:t>
+            </w:r>
+            <w:proofErr w:type="spellStart"/>
+            <w:r>
+              <w:rPr>
+                <w:lang w:val="nl-NL"/>
+              </w:rPr>
+              <w:t>enums</w:t>
+            </w:r>
+            <w:proofErr w:type="spellEnd"/>
+            <w:r>
+              <w:rPr>
+                <w:lang w:val="nl-NL"/>
+              </w:rPr>
+              <w:t xml:space="preserve"> aangemaakt met verschillende soorten </w:t>
+            </w:r>
+            <w:proofErr w:type="spellStart"/>
+            <w:r>
+              <w:rPr>
+                <w:lang w:val="nl-NL"/>
+              </w:rPr>
+              <w:t>artikelDb’s</w:t>
+            </w:r>
+            <w:proofErr w:type="spellEnd"/>
+            <w:r>
+              <w:rPr>
+                <w:lang w:val="nl-NL"/>
+              </w:rPr>
+              <w:t xml:space="preserve"> en </w:t>
+            </w:r>
+            <w:r>
+              <w:rPr>
+                <w:lang w:val="nl-NL"/>
+              </w:rPr>
+              <w:t xml:space="preserve">save </w:t>
+            </w:r>
+            <w:proofErr w:type="spellStart"/>
+            <w:r>
+              <w:rPr>
+                <w:lang w:val="nl-NL"/>
+              </w:rPr>
+              <w:t>strategies</w:t>
+            </w:r>
+            <w:proofErr w:type="spellEnd"/>
+            <w:r>
+              <w:rPr>
+                <w:lang w:val="nl-NL"/>
+              </w:rPr>
+              <w:t>, story 2</w:t>
+            </w:r>
+            <w:r>
+              <w:rPr>
+                <w:lang w:val="nl-NL"/>
+              </w:rPr>
+              <w:t xml:space="preserve">. </w:t>
+            </w:r>
+            <w:proofErr w:type="spellStart"/>
+            <w:r>
+              <w:rPr>
+                <w:lang w:val="nl-NL"/>
+              </w:rPr>
+              <w:t>Enums</w:t>
+            </w:r>
+            <w:proofErr w:type="spellEnd"/>
+            <w:r>
+              <w:rPr>
+                <w:lang w:val="nl-NL"/>
+              </w:rPr>
+              <w:t xml:space="preserve"> aangemaakt voor verschillende soorten kortingen</w:t>
+            </w:r>
+            <w:r>
+              <w:rPr>
+                <w:lang w:val="nl-NL"/>
+              </w:rPr>
+              <w:t xml:space="preserve"> in story 7.</w:t>
+            </w:r>
+          </w:p>
+        </w:tc>
+        <w:tc>
+          <w:tcPr>
+            <w:tcW w:w="5984" w:type="dxa"/>
+          </w:tcPr>
+          <w:p>
+            <w:pPr>
+              <w:rPr>
+                <w:lang w:val="nl-NL"/>
+              </w:rPr>
+            </w:pPr>
+            <w:r>
+              <w:rPr>
+                <w:noProof/>
+                <w:lang w:val="en-US"/>
+              </w:rPr>
+              <w:drawing>
+                <wp:inline distT="0" distB="0" distL="0" distR="0" wp14:anchorId="236248FD" wp14:editId="1363877F">
+                  <wp:extent cx="2724290" cy="2463927"/>
+                  <wp:effectExtent l="0" t="0" r="0" b="0"/>
+                  <wp:docPr id="9" name="Afbeelding 9"/>
+                  <wp:cNvGraphicFramePr>
+                    <a:graphicFrameLocks xmlns:a="http://schemas.openxmlformats.org/drawingml/2006/main" noChangeAspect="1"/>
+                  </wp:cNvGraphicFramePr>
+                  <a:graphic xmlns:a="http://schemas.openxmlformats.org/drawingml/2006/main">
+                    <a:graphicData uri="http://schemas.openxmlformats.org/drawingml/2006/picture">
+                      <pic:pic xmlns:pic="http://schemas.openxmlformats.org/drawingml/2006/picture">
+                        <pic:nvPicPr>
+                          <pic:cNvPr id="1" name=""/>
+                          <pic:cNvPicPr/>
+                        </pic:nvPicPr>
+                        <pic:blipFill>
+                          <a:blip r:embed="rId21"/>
+                          <a:stretch>
+                            <a:fillRect/>
+                          </a:stretch>
+                        </pic:blipFill>
+                        <pic:spPr>
+                          <a:xfrm>
+                            <a:off x="0" y="0"/>
+                            <a:ext cx="2724290" cy="2463927"/>
+                          </a:xfrm>
+                          <a:prstGeom prst="rect">
+                            <a:avLst/>
+                          </a:prstGeom>
+                        </pic:spPr>
+                      </pic:pic>
+                    </a:graphicData>
+                  </a:graphic>
+                </wp:inline>
+              </w:drawing>
+            </w:r>
+          </w:p>
+        </w:tc>
+      </w:tr>
+      <w:tr>
+        <w:tc>
+          <w:tcPr>
+            <w:tcW w:w="1727" w:type="dxa"/>
+          </w:tcPr>
+          <w:p>
+            <w:pPr>
+              <w:rPr>
+                <w:lang w:val="nl-NL"/>
+              </w:rPr>
+            </w:pPr>
+            <w:proofErr w:type="spellStart"/>
+            <w:r>
+              <w:rPr>
+                <w:lang w:val="nl-NL"/>
+              </w:rPr>
+              <w:t>Properties</w:t>
+            </w:r>
+            <w:proofErr w:type="spellEnd"/>
+          </w:p>
+          <w:p>
+            <w:pPr>
+              <w:rPr>
+                <w:lang w:val="nl-NL"/>
+              </w:rPr>
+            </w:pPr>
+          </w:p>
+          <w:p>
+            <w:pPr>
+              <w:rPr>
+                <w:lang w:val="nl-NL"/>
+              </w:rPr>
+            </w:pPr>
+          </w:p>
+          <w:p>
+            <w:pPr>
+              <w:rPr>
+                <w:lang w:val="nl-NL"/>
+              </w:rPr>
+            </w:pPr>
+          </w:p>
+          <w:p>
+            <w:pPr>
+              <w:rPr>
+                <w:lang w:val="nl-NL"/>
+              </w:rPr>
+            </w:pPr>
+          </w:p>
+          <w:p>
+            <w:pPr>
+              <w:rPr>
+                <w:lang w:val="nl-NL"/>
+              </w:rPr>
+            </w:pPr>
+          </w:p>
+          <w:p>
+            <w:pPr>
+              <w:rPr>
+                <w:lang w:val="nl-NL"/>
+              </w:rPr>
+            </w:pPr>
+          </w:p>
+        </w:tc>
+        <w:tc>
+          <w:tcPr>
+            <w:tcW w:w="2036" w:type="dxa"/>
+          </w:tcPr>
+          <w:p>
+            <w:pPr>
+              <w:rPr>
+                <w:lang w:val="nl-NL"/>
+              </w:rPr>
+            </w:pPr>
+            <w:r>
+              <w:rPr>
+                <w:lang w:val="nl-NL"/>
+              </w:rPr>
+              <w:t xml:space="preserve">Ja, story 2: opslagstrategie en type </w:t>
+            </w:r>
+            <w:proofErr w:type="spellStart"/>
+            <w:r>
+              <w:rPr>
+                <w:lang w:val="nl-NL"/>
+              </w:rPr>
+              <w:t>db</w:t>
+            </w:r>
+            <w:proofErr w:type="spellEnd"/>
+            <w:r>
+              <w:rPr>
+                <w:lang w:val="nl-NL"/>
+              </w:rPr>
+              <w:t>.</w:t>
+            </w:r>
+          </w:p>
+        </w:tc>
+        <w:tc>
+          <w:tcPr>
+            <w:tcW w:w="5984" w:type="dxa"/>
+          </w:tcPr>
+          <w:p>
+            <w:pPr>
+              <w:rPr>
+                <w:lang w:val="nl-NL"/>
+              </w:rPr>
+            </w:pPr>
+            <w:r>
+              <w:rPr>
+                <w:noProof/>
+                <w:lang w:val="nl-NL"/>
+              </w:rPr>
+              <w:drawing>
+                <wp:inline distT="0" distB="0" distL="0" distR="0" wp14:anchorId="1CA17AB3" wp14:editId="3A198AB3">
+                  <wp:extent cx="1552792" cy="905001"/>
+                  <wp:effectExtent l="0" t="0" r="9525" b="9525"/>
+                  <wp:docPr id="13" name="Picture 13"/>
+                  <wp:cNvGraphicFramePr>
+                    <a:graphicFrameLocks xmlns:a="http://schemas.openxmlformats.org/drawingml/2006/main" noChangeAspect="1"/>
+                  </wp:cNvGraphicFramePr>
+                  <a:graphic xmlns:a="http://schemas.openxmlformats.org/drawingml/2006/main">
+                    <a:graphicData uri="http://schemas.openxmlformats.org/drawingml/2006/picture">
+                      <pic:pic xmlns:pic="http://schemas.openxmlformats.org/drawingml/2006/picture">
+                        <pic:nvPicPr>
+                          <pic:cNvPr id="1" name=""/>
+                          <pic:cNvPicPr/>
+                        </pic:nvPicPr>
+                        <pic:blipFill>
+                          <a:blip r:embed="rId22"/>
+                          <a:stretch>
+                            <a:fillRect/>
+                          </a:stretch>
+                        </pic:blipFill>
+                        <pic:spPr>
+                          <a:xfrm>
+                            <a:off x="0" y="0"/>
                             <a:ext cx="1552792" cy="905001"/>
                           </a:xfrm>
                           <a:prstGeom prst="rect">
@@ -4162,12 +5038,14 @@
                 <w:lang w:val="nl-NL"/>
               </w:rPr>
             </w:pPr>
+            <w:proofErr w:type="spellStart"/>
             <w:r>
               <w:rPr>
                 <w:lang w:val="nl-NL"/>
               </w:rPr>
               <w:t>Reflection</w:t>
             </w:r>
+            <w:proofErr w:type="spellEnd"/>
           </w:p>
           <w:p>
             <w:pPr>
@@ -4226,8 +5104,92 @@
               <w:rPr>
                 <w:lang w:val="nl-NL"/>
               </w:rPr>
-              <w:t>Ja, in de factories maken we gebruik van reflection (en enum) om de juist strategies aan te maken.</w:t>
-            </w:r>
+              <w:t xml:space="preserve">Ja, in de </w:t>
+            </w:r>
+            <w:proofErr w:type="spellStart"/>
+            <w:r>
+              <w:rPr>
+                <w:lang w:val="nl-NL"/>
+              </w:rPr>
+              <w:t>factories</w:t>
+            </w:r>
+            <w:proofErr w:type="spellEnd"/>
+            <w:r>
+              <w:rPr>
+                <w:lang w:val="nl-NL"/>
+              </w:rPr>
+              <w:t xml:space="preserve"> maken we gebruik van </w:t>
+            </w:r>
+            <w:proofErr w:type="spellStart"/>
+            <w:r>
+              <w:rPr>
+                <w:lang w:val="nl-NL"/>
+              </w:rPr>
+              <w:t>reflection</w:t>
+            </w:r>
+            <w:proofErr w:type="spellEnd"/>
+            <w:r>
+              <w:rPr>
+                <w:lang w:val="nl-NL"/>
+              </w:rPr>
+              <w:t xml:space="preserve"> (en </w:t>
+            </w:r>
+            <w:proofErr w:type="spellStart"/>
+            <w:r>
+              <w:rPr>
+                <w:lang w:val="nl-NL"/>
+              </w:rPr>
+              <w:t>enum</w:t>
+            </w:r>
+            <w:proofErr w:type="spellEnd"/>
+            <w:r>
+              <w:rPr>
+                <w:lang w:val="nl-NL"/>
+              </w:rPr>
+              <w:t xml:space="preserve">) om de juist </w:t>
+            </w:r>
+            <w:proofErr w:type="spellStart"/>
+            <w:r>
+              <w:rPr>
+                <w:lang w:val="nl-NL"/>
+              </w:rPr>
+              <w:t>strategies</w:t>
+            </w:r>
+            <w:proofErr w:type="spellEnd"/>
+            <w:r>
+              <w:rPr>
+                <w:lang w:val="nl-NL"/>
+              </w:rPr>
+              <w:t xml:space="preserve"> aan te maken.</w:t>
+            </w:r>
+            <w:r>
+              <w:rPr>
+                <w:lang w:val="nl-NL"/>
+              </w:rPr>
+              <w:t xml:space="preserve"> Zowel in de </w:t>
+            </w:r>
+            <w:proofErr w:type="spellStart"/>
+            <w:r>
+              <w:rPr>
+                <w:lang w:val="nl-NL"/>
+              </w:rPr>
+              <w:t>strategy</w:t>
+            </w:r>
+            <w:proofErr w:type="spellEnd"/>
+            <w:r>
+              <w:rPr>
+                <w:lang w:val="nl-NL"/>
+              </w:rPr>
+              <w:t xml:space="preserve"> </w:t>
+            </w:r>
+            <w:proofErr w:type="spellStart"/>
+            <w:r>
+              <w:rPr>
+                <w:lang w:val="nl-NL"/>
+              </w:rPr>
+              <w:t>factory</w:t>
+            </w:r>
+            <w:proofErr w:type="spellEnd"/>
           </w:p>
         </w:tc>
         <w:tc>
@@ -4244,7 +5206,63 @@
               <w:rPr>
                 <w:lang w:val="nl-NL"/>
               </w:rPr>
-              <w:t>Via Class.forName(klasseNaam) maken we met reflection de juiste strategy aan</w:t>
+              <w:t xml:space="preserve">Via </w:t>
+            </w:r>
+            <w:proofErr w:type="spellStart"/>
+            <w:r>
+              <w:rPr>
+                <w:lang w:val="nl-NL"/>
+              </w:rPr>
+              <w:t>Class.forName</w:t>
+            </w:r>
+            <w:proofErr w:type="spellEnd"/>
+            <w:r>
+              <w:rPr>
+                <w:lang w:val="nl-NL"/>
+              </w:rPr>
+              <w:t>(</w:t>
+            </w:r>
+            <w:proofErr w:type="spellStart"/>
+            <w:r>
+              <w:rPr>
+                <w:lang w:val="nl-NL"/>
+              </w:rPr>
+              <w:t>klasseNaam</w:t>
+            </w:r>
+            <w:proofErr w:type="spellEnd"/>
+            <w:r>
+              <w:rPr>
+                <w:lang w:val="nl-NL"/>
+              </w:rPr>
+              <w:t xml:space="preserve">) maken we met </w:t>
+            </w:r>
+            <w:proofErr w:type="spellStart"/>
+            <w:r>
+              <w:rPr>
+                <w:lang w:val="nl-NL"/>
+              </w:rPr>
+              <w:t>reflection</w:t>
+            </w:r>
+            <w:proofErr w:type="spellEnd"/>
+            <w:r>
+              <w:rPr>
+                <w:lang w:val="nl-NL"/>
+              </w:rPr>
+              <w:t xml:space="preserve"> de juiste </w:t>
+            </w:r>
+            <w:proofErr w:type="spellStart"/>
+            <w:r>
+              <w:rPr>
+                <w:lang w:val="nl-NL"/>
+              </w:rPr>
+              <w:t>strategy</w:t>
+            </w:r>
+            <w:proofErr w:type="spellEnd"/>
+            <w:r>
+              <w:rPr>
+                <w:lang w:val="nl-NL"/>
+              </w:rPr>
+              <w:t xml:space="preserve"> aan</w:t>
             </w:r>
           </w:p>
         </w:tc>
@@ -4364,7 +5382,7 @@
     </w:p>
     <w:p>
       <w:pPr>
-        <w:pStyle w:val="Heading1"/>
+        <w:pStyle w:val="Kop1"/>
         <w:rPr>
           <w:lang w:val="nl-NL"/>
         </w:rPr>
@@ -4437,7 +5455,7 @@
     </w:p>
     <w:tbl>
       <w:tblPr>
-        <w:tblStyle w:val="TableGrid"/>
+        <w:tblStyle w:val="Tabelraster"/>
         <w:tblW w:w="0" w:type="auto"/>
         <w:tblLook w:val="04A0" w:firstRow="1" w:lastRow="0" w:firstColumn="1" w:lastColumn="0" w:noHBand="0" w:noVBand="1"/>
       </w:tblPr>
@@ -4475,8 +5493,16 @@
               <w:rPr>
                 <w:lang w:val="nl-NL"/>
               </w:rPr>
-              <w:t>Jeroen Verheyden</w:t>
-            </w:r>
+              <w:t xml:space="preserve">Jeroen </w:t>
+            </w:r>
+            <w:proofErr w:type="spellStart"/>
+            <w:r>
+              <w:rPr>
+                <w:lang w:val="nl-NL"/>
+              </w:rPr>
+              <w:t>Verheyden</w:t>
+            </w:r>
+            <w:proofErr w:type="spellEnd"/>
           </w:p>
         </w:tc>
         <w:tc>
@@ -4493,8 +5519,16 @@
               <w:rPr>
                 <w:lang w:val="nl-NL"/>
               </w:rPr>
-              <w:t>Wout Swennen</w:t>
-            </w:r>
+              <w:t xml:space="preserve">Wout </w:t>
+            </w:r>
+            <w:proofErr w:type="spellStart"/>
+            <w:r>
+              <w:rPr>
+                <w:lang w:val="nl-NL"/>
+              </w:rPr>
+              <w:t>Swennen</w:t>
+            </w:r>
+            <w:proofErr w:type="spellEnd"/>
           </w:p>
         </w:tc>
         <w:tc>
@@ -4511,7 +5545,21 @@
               <w:rPr>
                 <w:lang w:val="nl-NL"/>
               </w:rPr>
-              <w:t>Jasper Vandenberhgen</w:t>
+              <w:t>Jasper Vandenberg</w:t>
+            </w:r>
+            <w:r>
+              <w:rPr>
+                <w:lang w:val="nl-NL"/>
+              </w:rPr>
+              <w:t>h</w:t>
+            </w:r>
+            <w:bookmarkStart w:id="6" w:name="_GoBack"/>
+            <w:bookmarkEnd w:id="6"/>
+            <w:r>
+              <w:rPr>
+                <w:lang w:val="nl-NL"/>
+              </w:rPr>
+              <w:t>en</w:t>
             </w:r>
           </w:p>
         </w:tc>
@@ -4921,8 +5969,6 @@
               </w:rPr>
               <w:t>33</w:t>
             </w:r>
-            <w:bookmarkStart w:id="6" w:name="_GoBack"/>
-            <w:bookmarkEnd w:id="6"/>
           </w:p>
         </w:tc>
         <w:tc>
@@ -4973,7 +6019,7 @@
     </w:p>
     <w:p>
       <w:pPr>
-        <w:pStyle w:val="Heading1"/>
+        <w:pStyle w:val="Kop1"/>
         <w:rPr>
           <w:lang w:val="nl-NL"/>
         </w:rPr>
@@ -5102,7 +6148,7 @@
       </w:r>
     </w:p>
     <w:sectPr>
-      <w:headerReference w:type="default" r:id="rId19"/>
+      <w:headerReference w:type="default" r:id="rId23"/>
       <w:pgSz w:w="11906" w:h="16838"/>
       <w:pgMar w:top="1417" w:right="1417" w:bottom="1417" w:left="1417" w:header="708" w:footer="708" w:gutter="0"/>
       <w:cols w:space="708"/>
@@ -5114,7 +6160,7 @@
 </file>
 
 <file path=word/endnotes.xml><?xml version="1.0" encoding="utf-8"?>
-<w:endnotes xmlns:wpc="http://schemas.microsoft.com/office/word/2010/wordprocessingCanvas" xmlns:cx="http://schemas.microsoft.com/office/drawing/2014/chartex" xmlns:mc="http://schemas.openxmlformats.org/markup-compatibility/2006" xmlns:o="urn:schemas-microsoft-com:office:office" xmlns:r="http://schemas.openxmlformats.org/officeDocument/2006/relationships" xmlns:m="http://schemas.openxmlformats.org/officeDocument/2006/math" xmlns:v="urn:schemas-microsoft-com:vml" xmlns:wp14="http://schemas.microsoft.com/office/word/2010/wordprocessingDrawing" xmlns:wp="http://schemas.openxmlformats.org/drawingml/2006/wordprocessingDrawing" xmlns:w10="urn:schemas-microsoft-com:office:word" xmlns:w="http://schemas.openxmlformats.org/wordprocessingml/2006/main" xmlns:w14="http://schemas.microsoft.com/office/word/2010/wordml" xmlns:w15="http://schemas.microsoft.com/office/word/2012/wordml" xmlns:w16se="http://schemas.microsoft.com/office/word/2015/wordml/symex" xmlns:wpg="http://schemas.microsoft.com/office/word/2010/wordprocessingGroup" xmlns:wpi="http://schemas.microsoft.com/office/word/2010/wordprocessingInk" xmlns:wne="http://schemas.microsoft.com/office/word/2006/wordml" xmlns:wps="http://schemas.microsoft.com/office/word/2010/wordprocessingShape" mc:Ignorable="w14 w15 w16se wp14">
+<w:endnotes xmlns:wpc="http://schemas.microsoft.com/office/word/2010/wordprocessingCanvas" xmlns:cx="http://schemas.microsoft.com/office/drawing/2014/chartex" xmlns:cx1="http://schemas.microsoft.com/office/drawing/2015/9/8/chartex" xmlns:cx2="http://schemas.microsoft.com/office/drawing/2015/10/21/chartex" xmlns:cx3="http://schemas.microsoft.com/office/drawing/2016/5/9/chartex" xmlns:cx4="http://schemas.microsoft.com/office/drawing/2016/5/10/chartex" xmlns:cx5="http://schemas.microsoft.com/office/drawing/2016/5/11/chartex" xmlns:cx6="http://schemas.microsoft.com/office/drawing/2016/5/12/chartex" xmlns:cx7="http://schemas.microsoft.com/office/drawing/2016/5/13/chartex" xmlns:cx8="http://schemas.microsoft.com/office/drawing/2016/5/14/chartex" xmlns:mc="http://schemas.openxmlformats.org/markup-compatibility/2006" xmlns:aink="http://schemas.microsoft.com/office/drawing/2016/ink" xmlns:am3d="http://schemas.microsoft.com/office/drawing/2017/model3d" xmlns:o="urn:schemas-microsoft-com:office:office" xmlns:r="http://schemas.openxmlformats.org/officeDocument/2006/relationships" xmlns:m="http://schemas.openxmlformats.org/officeDocument/2006/math" xmlns:v="urn:schemas-microsoft-com:vml" xmlns:wp14="http://schemas.microsoft.com/office/word/2010/wordprocessingDrawing" xmlns:wp="http://schemas.openxmlformats.org/drawingml/2006/wordprocessingDrawing" xmlns:w10="urn:schemas-microsoft-com:office:word" xmlns:w="http://schemas.openxmlformats.org/wordprocessingml/2006/main" xmlns:w14="http://schemas.microsoft.com/office/word/2010/wordml" xmlns:w15="http://schemas.microsoft.com/office/word/2012/wordml" xmlns:w16cid="http://schemas.microsoft.com/office/word/2016/wordml/cid" xmlns:w16se="http://schemas.microsoft.com/office/word/2015/wordml/symex" xmlns:wpg="http://schemas.microsoft.com/office/word/2010/wordprocessingGroup" xmlns:wpi="http://schemas.microsoft.com/office/word/2010/wordprocessingInk" xmlns:wne="http://schemas.microsoft.com/office/word/2006/wordml" xmlns:wps="http://schemas.microsoft.com/office/word/2010/wordprocessingShape" mc:Ignorable="w14 w15 w16se w16cid wp14">
   <w:endnote w:type="separator" w:id="-1">
     <w:p>
       <w:pPr>
@@ -5139,7 +6185,7 @@
 </file>
 
 <file path=word/footnotes.xml><?xml version="1.0" encoding="utf-8"?>
-<w:footnotes xmlns:wpc="http://schemas.microsoft.com/office/word/2010/wordprocessingCanvas" xmlns:cx="http://schemas.microsoft.com/office/drawing/2014/chartex" xmlns:mc="http://schemas.openxmlformats.org/markup-compatibility/2006" xmlns:o="urn:schemas-microsoft-com:office:office" xmlns:r="http://schemas.openxmlformats.org/officeDocument/2006/relationships" xmlns:m="http://schemas.openxmlformats.org/officeDocument/2006/math" xmlns:v="urn:schemas-microsoft-com:vml" xmlns:wp14="http://schemas.microsoft.com/office/word/2010/wordprocessingDrawing" xmlns:wp="http://schemas.openxmlformats.org/drawingml/2006/wordprocessingDrawing" xmlns:w10="urn:schemas-microsoft-com:office:word" xmlns:w="http://schemas.openxmlformats.org/wordprocessingml/2006/main" xmlns:w14="http://schemas.microsoft.com/office/word/2010/wordml" xmlns:w15="http://schemas.microsoft.com/office/word/2012/wordml" xmlns:w16se="http://schemas.microsoft.com/office/word/2015/wordml/symex" xmlns:wpg="http://schemas.microsoft.com/office/word/2010/wordprocessingGroup" xmlns:wpi="http://schemas.microsoft.com/office/word/2010/wordprocessingInk" xmlns:wne="http://schemas.microsoft.com/office/word/2006/wordml" xmlns:wps="http://schemas.microsoft.com/office/word/2010/wordprocessingShape" mc:Ignorable="w14 w15 w16se wp14">
+<w:footnotes xmlns:wpc="http://schemas.microsoft.com/office/word/2010/wordprocessingCanvas" xmlns:cx="http://schemas.microsoft.com/office/drawing/2014/chartex" xmlns:cx1="http://schemas.microsoft.com/office/drawing/2015/9/8/chartex" xmlns:cx2="http://schemas.microsoft.com/office/drawing/2015/10/21/chartex" xmlns:cx3="http://schemas.microsoft.com/office/drawing/2016/5/9/chartex" xmlns:cx4="http://schemas.microsoft.com/office/drawing/2016/5/10/chartex" xmlns:cx5="http://schemas.microsoft.com/office/drawing/2016/5/11/chartex" xmlns:cx6="http://schemas.microsoft.com/office/drawing/2016/5/12/chartex" xmlns:cx7="http://schemas.microsoft.com/office/drawing/2016/5/13/chartex" xmlns:cx8="http://schemas.microsoft.com/office/drawing/2016/5/14/chartex" xmlns:mc="http://schemas.openxmlformats.org/markup-compatibility/2006" xmlns:aink="http://schemas.microsoft.com/office/drawing/2016/ink" xmlns:am3d="http://schemas.microsoft.com/office/drawing/2017/model3d" xmlns:o="urn:schemas-microsoft-com:office:office" xmlns:r="http://schemas.openxmlformats.org/officeDocument/2006/relationships" xmlns:m="http://schemas.openxmlformats.org/officeDocument/2006/math" xmlns:v="urn:schemas-microsoft-com:vml" xmlns:wp14="http://schemas.microsoft.com/office/word/2010/wordprocessingDrawing" xmlns:wp="http://schemas.openxmlformats.org/drawingml/2006/wordprocessingDrawing" xmlns:w10="urn:schemas-microsoft-com:office:word" xmlns:w="http://schemas.openxmlformats.org/wordprocessingml/2006/main" xmlns:w14="http://schemas.microsoft.com/office/word/2010/wordml" xmlns:w15="http://schemas.microsoft.com/office/word/2012/wordml" xmlns:w16cid="http://schemas.microsoft.com/office/word/2016/wordml/cid" xmlns:w16se="http://schemas.microsoft.com/office/word/2015/wordml/symex" xmlns:wpg="http://schemas.microsoft.com/office/word/2010/wordprocessingGroup" xmlns:wpi="http://schemas.microsoft.com/office/word/2010/wordprocessingInk" xmlns:wne="http://schemas.microsoft.com/office/word/2006/wordml" xmlns:wps="http://schemas.microsoft.com/office/word/2010/wordprocessingShape" mc:Ignorable="w14 w15 w16se w16cid wp14">
   <w:footnote w:type="separator" w:id="-1">
     <w:p>
       <w:pPr>
@@ -5164,7 +6210,7 @@
 </file>
 
 <file path=word/header1.xml><?xml version="1.0" encoding="utf-8"?>
-<w:hdr xmlns:wpc="http://schemas.microsoft.com/office/word/2010/wordprocessingCanvas" xmlns:cx="http://schemas.microsoft.com/office/drawing/2014/chartex" xmlns:mc="http://schemas.openxmlformats.org/markup-compatibility/2006" xmlns:o="urn:schemas-microsoft-com:office:office" xmlns:r="http://schemas.openxmlformats.org/officeDocument/2006/relationships" xmlns:m="http://schemas.openxmlformats.org/officeDocument/2006/math" xmlns:v="urn:schemas-microsoft-com:vml" xmlns:wp14="http://schemas.microsoft.com/office/word/2010/wordprocessingDrawing" xmlns:wp="http://schemas.openxmlformats.org/drawingml/2006/wordprocessingDrawing" xmlns:w10="urn:schemas-microsoft-com:office:word" xmlns:w="http://schemas.openxmlformats.org/wordprocessingml/2006/main" xmlns:w14="http://schemas.microsoft.com/office/word/2010/wordml" xmlns:w15="http://schemas.microsoft.com/office/word/2012/wordml" xmlns:w16se="http://schemas.microsoft.com/office/word/2015/wordml/symex" xmlns:wpg="http://schemas.microsoft.com/office/word/2010/wordprocessingGroup" xmlns:wpi="http://schemas.microsoft.com/office/word/2010/wordprocessingInk" xmlns:wne="http://schemas.microsoft.com/office/word/2006/wordml" xmlns:wps="http://schemas.microsoft.com/office/word/2010/wordprocessingShape" mc:Ignorable="w14 w15 w16se wp14">
+<w:hdr xmlns:wpc="http://schemas.microsoft.com/office/word/2010/wordprocessingCanvas" xmlns:cx="http://schemas.microsoft.com/office/drawing/2014/chartex" xmlns:cx1="http://schemas.microsoft.com/office/drawing/2015/9/8/chartex" xmlns:cx2="http://schemas.microsoft.com/office/drawing/2015/10/21/chartex" xmlns:cx3="http://schemas.microsoft.com/office/drawing/2016/5/9/chartex" xmlns:cx4="http://schemas.microsoft.com/office/drawing/2016/5/10/chartex" xmlns:cx5="http://schemas.microsoft.com/office/drawing/2016/5/11/chartex" xmlns:cx6="http://schemas.microsoft.com/office/drawing/2016/5/12/chartex" xmlns:cx7="http://schemas.microsoft.com/office/drawing/2016/5/13/chartex" xmlns:cx8="http://schemas.microsoft.com/office/drawing/2016/5/14/chartex" xmlns:mc="http://schemas.openxmlformats.org/markup-compatibility/2006" xmlns:aink="http://schemas.microsoft.com/office/drawing/2016/ink" xmlns:am3d="http://schemas.microsoft.com/office/drawing/2017/model3d" xmlns:o="urn:schemas-microsoft-com:office:office" xmlns:r="http://schemas.openxmlformats.org/officeDocument/2006/relationships" xmlns:m="http://schemas.openxmlformats.org/officeDocument/2006/math" xmlns:v="urn:schemas-microsoft-com:vml" xmlns:wp14="http://schemas.microsoft.com/office/word/2010/wordprocessingDrawing" xmlns:wp="http://schemas.openxmlformats.org/drawingml/2006/wordprocessingDrawing" xmlns:w10="urn:schemas-microsoft-com:office:word" xmlns:w="http://schemas.openxmlformats.org/wordprocessingml/2006/main" xmlns:w14="http://schemas.microsoft.com/office/word/2010/wordml" xmlns:w15="http://schemas.microsoft.com/office/word/2012/wordml" xmlns:w16cid="http://schemas.microsoft.com/office/word/2016/wordml/cid" xmlns:w16se="http://schemas.microsoft.com/office/word/2015/wordml/symex" xmlns:wpg="http://schemas.microsoft.com/office/word/2010/wordprocessingGroup" xmlns:wpi="http://schemas.microsoft.com/office/word/2010/wordprocessingInk" xmlns:wne="http://schemas.microsoft.com/office/word/2006/wordml" xmlns:wps="http://schemas.microsoft.com/office/word/2010/wordprocessingShape" mc:Ignorable="w14 w15 w16se w16cid wp14">
   <w:sdt>
     <w:sdtPr>
       <w:id w:val="776909991"/>
@@ -5177,7 +6223,7 @@
     <w:sdtContent>
       <w:p>
         <w:pPr>
-          <w:pStyle w:val="Header"/>
+          <w:pStyle w:val="Koptekst"/>
           <w:jc w:val="right"/>
         </w:pPr>
         <w:r>
@@ -5204,14 +6250,14 @@
   </w:sdt>
   <w:p>
     <w:pPr>
-      <w:pStyle w:val="Header"/>
+      <w:pStyle w:val="Koptekst"/>
     </w:pPr>
   </w:p>
 </w:hdr>
 </file>
 
 <file path=word/numbering.xml><?xml version="1.0" encoding="utf-8"?>
-<w:numbering xmlns:wpc="http://schemas.microsoft.com/office/word/2010/wordprocessingCanvas" xmlns:cx="http://schemas.microsoft.com/office/drawing/2014/chartex" xmlns:mc="http://schemas.openxmlformats.org/markup-compatibility/2006" xmlns:o="urn:schemas-microsoft-com:office:office" xmlns:r="http://schemas.openxmlformats.org/officeDocument/2006/relationships" xmlns:m="http://schemas.openxmlformats.org/officeDocument/2006/math" xmlns:v="urn:schemas-microsoft-com:vml" xmlns:wp14="http://schemas.microsoft.com/office/word/2010/wordprocessingDrawing" xmlns:wp="http://schemas.openxmlformats.org/drawingml/2006/wordprocessingDrawing" xmlns:w10="urn:schemas-microsoft-com:office:word" xmlns:w="http://schemas.openxmlformats.org/wordprocessingml/2006/main" xmlns:w14="http://schemas.microsoft.com/office/word/2010/wordml" xmlns:w15="http://schemas.microsoft.com/office/word/2012/wordml" xmlns:w16se="http://schemas.microsoft.com/office/word/2015/wordml/symex" xmlns:wpg="http://schemas.microsoft.com/office/word/2010/wordprocessingGroup" xmlns:wpi="http://schemas.microsoft.com/office/word/2010/wordprocessingInk" xmlns:wne="http://schemas.microsoft.com/office/word/2006/wordml" xmlns:wps="http://schemas.microsoft.com/office/word/2010/wordprocessingShape" mc:Ignorable="w14 w15 w16se wp14">
+<w:numbering xmlns:wpc="http://schemas.microsoft.com/office/word/2010/wordprocessingCanvas" xmlns:cx="http://schemas.microsoft.com/office/drawing/2014/chartex" xmlns:cx1="http://schemas.microsoft.com/office/drawing/2015/9/8/chartex" xmlns:cx2="http://schemas.microsoft.com/office/drawing/2015/10/21/chartex" xmlns:cx3="http://schemas.microsoft.com/office/drawing/2016/5/9/chartex" xmlns:cx4="http://schemas.microsoft.com/office/drawing/2016/5/10/chartex" xmlns:cx5="http://schemas.microsoft.com/office/drawing/2016/5/11/chartex" xmlns:cx6="http://schemas.microsoft.com/office/drawing/2016/5/12/chartex" xmlns:cx7="http://schemas.microsoft.com/office/drawing/2016/5/13/chartex" xmlns:cx8="http://schemas.microsoft.com/office/drawing/2016/5/14/chartex" xmlns:mc="http://schemas.openxmlformats.org/markup-compatibility/2006" xmlns:aink="http://schemas.microsoft.com/office/drawing/2016/ink" xmlns:am3d="http://schemas.microsoft.com/office/drawing/2017/model3d" xmlns:o="urn:schemas-microsoft-com:office:office" xmlns:r="http://schemas.openxmlformats.org/officeDocument/2006/relationships" xmlns:m="http://schemas.openxmlformats.org/officeDocument/2006/math" xmlns:v="urn:schemas-microsoft-com:vml" xmlns:wp14="http://schemas.microsoft.com/office/word/2010/wordprocessingDrawing" xmlns:wp="http://schemas.openxmlformats.org/drawingml/2006/wordprocessingDrawing" xmlns:w10="urn:schemas-microsoft-com:office:word" xmlns:w="http://schemas.openxmlformats.org/wordprocessingml/2006/main" xmlns:w14="http://schemas.microsoft.com/office/word/2010/wordml" xmlns:w15="http://schemas.microsoft.com/office/word/2012/wordml" xmlns:w16cid="http://schemas.microsoft.com/office/word/2016/wordml/cid" xmlns:w16se="http://schemas.microsoft.com/office/word/2015/wordml/symex" xmlns:wpg="http://schemas.microsoft.com/office/word/2010/wordprocessingGroup" xmlns:wpi="http://schemas.microsoft.com/office/word/2010/wordprocessingInk" xmlns:wne="http://schemas.microsoft.com/office/word/2006/wordml" xmlns:wps="http://schemas.microsoft.com/office/word/2010/wordprocessingShape" mc:Ignorable="w14 w15 w16se w16cid wp14">
   <w:abstractNum w:abstractNumId="0" w15:restartNumberingAfterBreak="0">
     <w:nsid w:val="3533362B"/>
     <w:multiLevelType w:val="hybridMultilevel"/>
@@ -5424,7 +6470,7 @@
 </file>
 
 <file path=word/styles.xml><?xml version="1.0" encoding="utf-8"?>
-<w:styles xmlns:mc="http://schemas.openxmlformats.org/markup-compatibility/2006" xmlns:r="http://schemas.openxmlformats.org/officeDocument/2006/relationships" xmlns:w="http://schemas.openxmlformats.org/wordprocessingml/2006/main" xmlns:w14="http://schemas.microsoft.com/office/word/2010/wordml" xmlns:w15="http://schemas.microsoft.com/office/word/2012/wordml" xmlns:w16se="http://schemas.microsoft.com/office/word/2015/wordml/symex" mc:Ignorable="w14 w15 w16se">
+<w:styles xmlns:mc="http://schemas.openxmlformats.org/markup-compatibility/2006" xmlns:r="http://schemas.openxmlformats.org/officeDocument/2006/relationships" xmlns:w="http://schemas.openxmlformats.org/wordprocessingml/2006/main" xmlns:w14="http://schemas.microsoft.com/office/word/2010/wordml" xmlns:w15="http://schemas.microsoft.com/office/word/2012/wordml" xmlns:w16cid="http://schemas.microsoft.com/office/word/2016/wordml/cid" xmlns:w16se="http://schemas.microsoft.com/office/word/2015/wordml/symex" mc:Ignorable="w14 w15 w16se w16cid">
   <w:docDefaults>
     <w:rPrDefault>
       <w:rPr>
@@ -5440,7 +6486,7 @@
       </w:pPr>
     </w:pPrDefault>
   </w:docDefaults>
-  <w:latentStyles w:defLockedState="0" w:defUIPriority="99" w:defSemiHidden="0" w:defUnhideWhenUsed="0" w:defQFormat="0" w:count="371">
+  <w:latentStyles w:defLockedState="0" w:defUIPriority="99" w:defSemiHidden="0" w:defUnhideWhenUsed="0" w:defQFormat="0" w:count="375">
     <w:lsdException w:name="Normal" w:uiPriority="0" w:qFormat="1"/>
     <w:lsdException w:name="heading 1" w:uiPriority="9" w:qFormat="1"/>
     <w:lsdException w:name="heading 2" w:semiHidden="1" w:uiPriority="9" w:unhideWhenUsed="1" w:qFormat="1"/>
@@ -5546,7 +6592,6 @@
     <w:lsdException w:name="HTML Sample" w:semiHidden="1" w:unhideWhenUsed="1"/>
     <w:lsdException w:name="HTML Typewriter" w:semiHidden="1" w:unhideWhenUsed="1"/>
     <w:lsdException w:name="HTML Variable" w:semiHidden="1" w:unhideWhenUsed="1"/>
-    <w:lsdException w:name="Normal Table" w:semiHidden="1" w:unhideWhenUsed="1"/>
     <w:lsdException w:name="annotation subject" w:semiHidden="1" w:unhideWhenUsed="1"/>
     <w:lsdException w:name="No List" w:semiHidden="1" w:unhideWhenUsed="1"/>
     <w:lsdException w:name="Outline List 1" w:semiHidden="1" w:unhideWhenUsed="1"/>
@@ -5590,10 +6635,8 @@
     <w:lsdException w:name="Table Elegant" w:semiHidden="1" w:unhideWhenUsed="1"/>
     <w:lsdException w:name="Table Professional" w:semiHidden="1" w:unhideWhenUsed="1"/>
     <w:lsdException w:name="Table Subtle 1" w:semiHidden="1" w:unhideWhenUsed="1"/>
-    <w:lsdException w:name="Table Subtle 2" w:semiHidden="1" w:unhideWhenUsed="1"/>
     <w:lsdException w:name="Table Web 1" w:semiHidden="1" w:unhideWhenUsed="1"/>
     <w:lsdException w:name="Table Web 2" w:semiHidden="1" w:unhideWhenUsed="1"/>
-    <w:lsdException w:name="Table Web 3" w:semiHidden="1" w:unhideWhenUsed="1"/>
     <w:lsdException w:name="Balloon Text" w:semiHidden="1" w:unhideWhenUsed="1"/>
     <w:lsdException w:name="Table Grid" w:uiPriority="59"/>
     <w:lsdException w:name="Table Theme" w:semiHidden="1" w:unhideWhenUsed="1"/>
@@ -5812,8 +6855,12 @@
     <w:lsdException w:name="List Table 5 Dark Accent 6" w:uiPriority="50"/>
     <w:lsdException w:name="List Table 6 Colorful Accent 6" w:uiPriority="51"/>
     <w:lsdException w:name="List Table 7 Colorful Accent 6" w:uiPriority="52"/>
+    <w:lsdException w:name="Mention" w:semiHidden="1" w:unhideWhenUsed="1"/>
+    <w:lsdException w:name="Smart Hyperlink" w:semiHidden="1" w:unhideWhenUsed="1"/>
+    <w:lsdException w:name="Hashtag" w:semiHidden="1" w:unhideWhenUsed="1"/>
+    <w:lsdException w:name="Unresolved Mention" w:semiHidden="1" w:unhideWhenUsed="1"/>
   </w:latentStyles>
-  <w:style w:type="paragraph" w:default="1" w:styleId="Normal">
+  <w:style w:type="paragraph" w:default="1" w:styleId="Standaard">
     <w:name w:val="Normal"/>
     <w:qFormat/>
     <w:rsid w:val="00B96DC7"/>
@@ -5821,11 +6868,11 @@
       <w:lang w:val="en-GB"/>
     </w:rPr>
   </w:style>
-  <w:style w:type="paragraph" w:styleId="Heading1">
+  <w:style w:type="paragraph" w:styleId="Kop1">
     <w:name w:val="heading 1"/>
-    <w:basedOn w:val="Normal"/>
-    <w:next w:val="Normal"/>
-    <w:link w:val="Heading1Char"/>
+    <w:basedOn w:val="Standaard"/>
+    <w:next w:val="Standaard"/>
+    <w:link w:val="Kop1Char"/>
     <w:uiPriority w:val="9"/>
     <w:qFormat/>
     <w:rsid w:val="00B37C95"/>
@@ -5844,11 +6891,11 @@
       <w:szCs w:val="28"/>
     </w:rPr>
   </w:style>
-  <w:style w:type="paragraph" w:styleId="Heading2">
+  <w:style w:type="paragraph" w:styleId="Kop2">
     <w:name w:val="heading 2"/>
-    <w:basedOn w:val="Normal"/>
-    <w:next w:val="Normal"/>
-    <w:link w:val="Heading2Char"/>
+    <w:basedOn w:val="Standaard"/>
+    <w:next w:val="Standaard"/>
+    <w:link w:val="Kop2Char"/>
     <w:uiPriority w:val="9"/>
     <w:unhideWhenUsed/>
     <w:qFormat/>
@@ -5868,11 +6915,11 @@
       <w:szCs w:val="26"/>
     </w:rPr>
   </w:style>
-  <w:style w:type="paragraph" w:styleId="Heading3">
+  <w:style w:type="paragraph" w:styleId="Kop3">
     <w:name w:val="heading 3"/>
-    <w:basedOn w:val="Normal"/>
-    <w:next w:val="Normal"/>
-    <w:link w:val="Heading3Char"/>
+    <w:basedOn w:val="Standaard"/>
+    <w:next w:val="Standaard"/>
+    <w:link w:val="Kop3Char"/>
     <w:uiPriority w:val="9"/>
     <w:unhideWhenUsed/>
     <w:qFormat/>
@@ -5890,13 +6937,13 @@
       <w:color w:val="4F81BD" w:themeColor="accent1"/>
     </w:rPr>
   </w:style>
-  <w:style w:type="character" w:default="1" w:styleId="DefaultParagraphFont">
+  <w:style w:type="character" w:default="1" w:styleId="Standaardalinea-lettertype">
     <w:name w:val="Default Paragraph Font"/>
     <w:uiPriority w:val="1"/>
     <w:semiHidden/>
     <w:unhideWhenUsed/>
   </w:style>
-  <w:style w:type="table" w:default="1" w:styleId="TableNormal">
+  <w:style w:type="table" w:default="1" w:styleId="Standaardtabel">
     <w:name w:val="Normal Table"/>
     <w:uiPriority w:val="99"/>
     <w:semiHidden/>
@@ -5911,16 +6958,16 @@
       </w:tblCellMar>
     </w:tblPr>
   </w:style>
-  <w:style w:type="numbering" w:default="1" w:styleId="NoList">
+  <w:style w:type="numbering" w:default="1" w:styleId="Geenlijst">
     <w:name w:val="No List"/>
     <w:uiPriority w:val="99"/>
     <w:semiHidden/>
     <w:unhideWhenUsed/>
   </w:style>
-  <w:style w:type="paragraph" w:styleId="BalloonText">
+  <w:style w:type="paragraph" w:styleId="Ballontekst">
     <w:name w:val="Balloon Text"/>
-    <w:basedOn w:val="Normal"/>
-    <w:link w:val="BalloonTextChar"/>
+    <w:basedOn w:val="Standaard"/>
+    <w:link w:val="BallontekstChar"/>
     <w:uiPriority w:val="99"/>
     <w:semiHidden/>
     <w:unhideWhenUsed/>
@@ -5934,10 +6981,10 @@
       <w:szCs w:val="16"/>
     </w:rPr>
   </w:style>
-  <w:style w:type="character" w:customStyle="1" w:styleId="BalloonTextChar">
-    <w:name w:val="Balloon Text Char"/>
-    <w:basedOn w:val="DefaultParagraphFont"/>
-    <w:link w:val="BalloonText"/>
+  <w:style w:type="character" w:customStyle="1" w:styleId="BallontekstChar">
+    <w:name w:val="Ballontekst Char"/>
+    <w:basedOn w:val="Standaardalinea-lettertype"/>
+    <w:link w:val="Ballontekst"/>
     <w:uiPriority w:val="99"/>
     <w:semiHidden/>
     <w:rsid w:val="00B96DC7"/>
@@ -5948,10 +6995,10 @@
       <w:lang w:val="en-GB"/>
     </w:rPr>
   </w:style>
-  <w:style w:type="character" w:customStyle="1" w:styleId="Heading1Char">
-    <w:name w:val="Heading 1 Char"/>
-    <w:basedOn w:val="DefaultParagraphFont"/>
-    <w:link w:val="Heading1"/>
+  <w:style w:type="character" w:customStyle="1" w:styleId="Kop1Char">
+    <w:name w:val="Kop 1 Char"/>
+    <w:basedOn w:val="Standaardalinea-lettertype"/>
+    <w:link w:val="Kop1"/>
     <w:uiPriority w:val="9"/>
     <w:rsid w:val="00B37C95"/>
     <w:rPr>
@@ -5964,10 +7011,10 @@
       <w:lang w:val="en-GB"/>
     </w:rPr>
   </w:style>
-  <w:style w:type="character" w:customStyle="1" w:styleId="Heading2Char">
-    <w:name w:val="Heading 2 Char"/>
-    <w:basedOn w:val="DefaultParagraphFont"/>
-    <w:link w:val="Heading2"/>
+  <w:style w:type="character" w:customStyle="1" w:styleId="Kop2Char">
+    <w:name w:val="Kop 2 Char"/>
+    <w:basedOn w:val="Standaardalinea-lettertype"/>
+    <w:link w:val="Kop2"/>
     <w:uiPriority w:val="9"/>
     <w:rsid w:val="00B37C95"/>
     <w:rPr>
@@ -5980,9 +7027,9 @@
       <w:lang w:val="en-GB"/>
     </w:rPr>
   </w:style>
-  <w:style w:type="table" w:styleId="TableGrid">
+  <w:style w:type="table" w:styleId="Tabelraster">
     <w:name w:val="Table Grid"/>
-    <w:basedOn w:val="TableNormal"/>
+    <w:basedOn w:val="Standaardtabel"/>
     <w:uiPriority w:val="59"/>
     <w:rsid w:val="00B37C95"/>
     <w:pPr>
@@ -5999,10 +7046,10 @@
       </w:tblBorders>
     </w:tblPr>
   </w:style>
-  <w:style w:type="character" w:customStyle="1" w:styleId="Heading3Char">
-    <w:name w:val="Heading 3 Char"/>
-    <w:basedOn w:val="DefaultParagraphFont"/>
-    <w:link w:val="Heading3"/>
+  <w:style w:type="character" w:customStyle="1" w:styleId="Kop3Char">
+    <w:name w:val="Kop 3 Char"/>
+    <w:basedOn w:val="Standaardalinea-lettertype"/>
+    <w:link w:val="Kop3"/>
     <w:uiPriority w:val="9"/>
     <w:rsid w:val="000A2CCE"/>
     <w:rPr>
@@ -6013,9 +7060,9 @@
       <w:lang w:val="en-GB"/>
     </w:rPr>
   </w:style>
-  <w:style w:type="paragraph" w:styleId="ListParagraph">
+  <w:style w:type="paragraph" w:styleId="Lijstalinea">
     <w:name w:val="List Paragraph"/>
-    <w:basedOn w:val="Normal"/>
+    <w:basedOn w:val="Standaard"/>
     <w:uiPriority w:val="34"/>
     <w:qFormat/>
     <w:rsid w:val="00086862"/>
@@ -6031,10 +7078,10 @@
       <w:lang w:val="nl-NL"/>
     </w:rPr>
   </w:style>
-  <w:style w:type="paragraph" w:styleId="Header">
+  <w:style w:type="paragraph" w:styleId="Koptekst">
     <w:name w:val="header"/>
-    <w:basedOn w:val="Normal"/>
-    <w:link w:val="HeaderChar"/>
+    <w:basedOn w:val="Standaard"/>
+    <w:link w:val="KoptekstChar"/>
     <w:uiPriority w:val="99"/>
     <w:unhideWhenUsed/>
     <w:rsid w:val="004D75FC"/>
@@ -6046,20 +7093,20 @@
       <w:spacing w:after="0" w:line="240" w:lineRule="auto"/>
     </w:pPr>
   </w:style>
-  <w:style w:type="character" w:customStyle="1" w:styleId="HeaderChar">
-    <w:name w:val="Header Char"/>
-    <w:basedOn w:val="DefaultParagraphFont"/>
-    <w:link w:val="Header"/>
+  <w:style w:type="character" w:customStyle="1" w:styleId="KoptekstChar">
+    <w:name w:val="Koptekst Char"/>
+    <w:basedOn w:val="Standaardalinea-lettertype"/>
+    <w:link w:val="Koptekst"/>
     <w:uiPriority w:val="99"/>
     <w:rsid w:val="004D75FC"/>
     <w:rPr>
       <w:lang w:val="en-GB"/>
     </w:rPr>
   </w:style>
-  <w:style w:type="paragraph" w:styleId="Footer">
+  <w:style w:type="paragraph" w:styleId="Voettekst">
     <w:name w:val="footer"/>
-    <w:basedOn w:val="Normal"/>
-    <w:link w:val="FooterChar"/>
+    <w:basedOn w:val="Standaard"/>
+    <w:link w:val="VoettekstChar"/>
     <w:uiPriority w:val="99"/>
     <w:unhideWhenUsed/>
     <w:rsid w:val="004D75FC"/>
@@ -6071,20 +7118,20 @@
       <w:spacing w:after="0" w:line="240" w:lineRule="auto"/>
     </w:pPr>
   </w:style>
-  <w:style w:type="character" w:customStyle="1" w:styleId="FooterChar">
-    <w:name w:val="Footer Char"/>
-    <w:basedOn w:val="DefaultParagraphFont"/>
-    <w:link w:val="Footer"/>
+  <w:style w:type="character" w:customStyle="1" w:styleId="VoettekstChar">
+    <w:name w:val="Voettekst Char"/>
+    <w:basedOn w:val="Standaardalinea-lettertype"/>
+    <w:link w:val="Voettekst"/>
     <w:uiPriority w:val="99"/>
     <w:rsid w:val="004D75FC"/>
     <w:rPr>
       <w:lang w:val="en-GB"/>
     </w:rPr>
   </w:style>
-  <w:style w:type="paragraph" w:styleId="TOCHeading">
+  <w:style w:type="paragraph" w:styleId="Kopvaninhoudsopgave">
     <w:name w:val="TOC Heading"/>
-    <w:basedOn w:val="Heading1"/>
-    <w:next w:val="Normal"/>
+    <w:basedOn w:val="Kop1"/>
+    <w:next w:val="Standaard"/>
     <w:uiPriority w:val="39"/>
     <w:unhideWhenUsed/>
     <w:qFormat/>
@@ -6101,10 +7148,10 @@
       <w:lang w:val="nl-BE" w:eastAsia="nl-BE"/>
     </w:rPr>
   </w:style>
-  <w:style w:type="paragraph" w:styleId="TOC2">
+  <w:style w:type="paragraph" w:styleId="Inhopg2">
     <w:name w:val="toc 2"/>
-    <w:basedOn w:val="Normal"/>
-    <w:next w:val="Normal"/>
+    <w:basedOn w:val="Standaard"/>
+    <w:next w:val="Standaard"/>
     <w:autoRedefine/>
     <w:uiPriority w:val="39"/>
     <w:unhideWhenUsed/>
@@ -6114,10 +7161,10 @@
       <w:ind w:left="220"/>
     </w:pPr>
   </w:style>
-  <w:style w:type="paragraph" w:styleId="TOC1">
+  <w:style w:type="paragraph" w:styleId="Inhopg1">
     <w:name w:val="toc 1"/>
-    <w:basedOn w:val="Normal"/>
-    <w:next w:val="Normal"/>
+    <w:basedOn w:val="Standaard"/>
+    <w:next w:val="Standaard"/>
     <w:autoRedefine/>
     <w:uiPriority w:val="39"/>
     <w:unhideWhenUsed/>
@@ -6128,7 +7175,7 @@
   </w:style>
   <w:style w:type="character" w:styleId="Hyperlink">
     <w:name w:val="Hyperlink"/>
-    <w:basedOn w:val="DefaultParagraphFont"/>
+    <w:basedOn w:val="Standaardalinea-lettertype"/>
     <w:uiPriority w:val="99"/>
     <w:unhideWhenUsed/>
     <w:rsid w:val="004D75FC"/>
@@ -6137,9 +7184,9 @@
       <w:u w:val="single"/>
     </w:rPr>
   </w:style>
-  <w:style w:type="character" w:styleId="Strong">
+  <w:style w:type="character" w:styleId="Zwaar">
     <w:name w:val="Strong"/>
-    <w:basedOn w:val="DefaultParagraphFont"/>
+    <w:basedOn w:val="Standaardalinea-lettertype"/>
     <w:uiPriority w:val="22"/>
     <w:qFormat/>
     <w:rsid w:val="004D75FC"/>
@@ -6441,7 +7488,7 @@
 </file>
 
 <file path=customXml/itemProps1.xml><?xml version="1.0" encoding="utf-8"?>
-<ds:datastoreItem xmlns:ds="http://schemas.openxmlformats.org/officeDocument/2006/customXml" ds:itemID="{FEFF4A08-830D-4278-A517-3DB1B4E8FAF9}">
+<ds:datastoreItem xmlns:ds="http://schemas.openxmlformats.org/officeDocument/2006/customXml" ds:itemID="{CF35AAA9-8C9C-40B0-A7C7-C407B3877F6A}">
   <ds:schemaRefs>
     <ds:schemaRef ds:uri="http://schemas.openxmlformats.org/officeDocument/2006/bibliography"/>
   </ds:schemaRefs>

</xml_diff>